<commit_message>
Update Memoria TFG 05/07/2020
</commit_message>
<xml_diff>
--- a/Memoria/Memoria.docx
+++ b/Memoria/Memoria.docx
@@ -3976,7 +3976,6 @@
       <w:pPr>
         <w:pStyle w:val="Tabladeilustraciones"/>
         <w:tabs>
-          <w:tab w:val="left" w:pos="2593"/>
           <w:tab w:val="right" w:pos="8494"/>
         </w:tabs>
         <w:rPr>
@@ -3998,32 +3997,13 @@
       <w:r>
         <w:fldChar w:fldCharType="separate"/>
       </w:r>
-      <w:hyperlink w:anchor="_Toc44620719" w:history="1">
+      <w:hyperlink w:anchor="_Toc44884641" w:history="1">
         <w:r>
           <w:rPr>
             <w:rStyle w:val="Hipervnculo"/>
             <w:noProof/>
           </w:rPr>
-          <w:t xml:space="preserve">Ilustración 1Utah Teapot       </w:t>
-        </w:r>
-        <w:r>
-          <w:rPr>
-            <w:rFonts w:eastAsiaTheme="minorEastAsia" w:cstheme="minorBidi"/>
-            <w:b w:val="0"/>
-            <w:bCs w:val="0"/>
-            <w:noProof/>
-            <w:sz w:val="22"/>
-            <w:szCs w:val="22"/>
-            <w:lang w:eastAsia="es-ES"/>
-          </w:rPr>
-          <w:tab/>
-        </w:r>
-        <w:r>
-          <w:rPr>
-            <w:rStyle w:val="Hipervnculo"/>
-            <w:noProof/>
-          </w:rPr>
-          <w:t xml:space="preserve"> Ilustración 2 Suzanne</w:t>
+          <w:t>Ilustración 1 Esfera UV comparada con Icoesfera</w:t>
         </w:r>
         <w:r>
           <w:rPr>
@@ -4044,7 +4024,7 @@
             <w:noProof/>
             <w:webHidden/>
           </w:rPr>
-          <w:instrText xml:space="preserve"> PAGEREF _Toc44620719 \h </w:instrText>
+          <w:instrText xml:space="preserve"> PAGEREF _Toc44884641 \h </w:instrText>
         </w:r>
         <w:r>
           <w:rPr>
@@ -4077,6 +4057,322 @@
     </w:p>
     <w:p>
       <w:pPr>
+        <w:pStyle w:val="Tabladeilustraciones"/>
+        <w:tabs>
+          <w:tab w:val="left" w:pos="3091"/>
+          <w:tab w:val="right" w:pos="8494"/>
+        </w:tabs>
+        <w:rPr>
+          <w:rFonts w:eastAsiaTheme="minorEastAsia" w:cstheme="minorBidi"/>
+          <w:b w:val="0"/>
+          <w:bCs w:val="0"/>
+          <w:noProof/>
+          <w:sz w:val="22"/>
+          <w:szCs w:val="22"/>
+          <w:lang w:eastAsia="es-ES"/>
+        </w:rPr>
+      </w:pPr>
+      <w:hyperlink w:anchor="_Toc44884642" w:history="1">
+        <w:r>
+          <w:rPr>
+            <w:rStyle w:val="Hipervnculo"/>
+            <w:noProof/>
+          </w:rPr>
+          <w:t xml:space="preserve">Ilustración 2Utah Teapot                  </w:t>
+        </w:r>
+        <w:r>
+          <w:rPr>
+            <w:rFonts w:eastAsiaTheme="minorEastAsia" w:cstheme="minorBidi"/>
+            <w:b w:val="0"/>
+            <w:bCs w:val="0"/>
+            <w:noProof/>
+            <w:sz w:val="22"/>
+            <w:szCs w:val="22"/>
+            <w:lang w:eastAsia="es-ES"/>
+          </w:rPr>
+          <w:tab/>
+        </w:r>
+        <w:r>
+          <w:rPr>
+            <w:rStyle w:val="Hipervnculo"/>
+            <w:noProof/>
+          </w:rPr>
+          <w:t xml:space="preserve"> Ilustración 3 Suzanne</w:t>
+        </w:r>
+        <w:r>
+          <w:rPr>
+            <w:noProof/>
+            <w:webHidden/>
+          </w:rPr>
+          <w:tab/>
+        </w:r>
+        <w:r>
+          <w:rPr>
+            <w:noProof/>
+            <w:webHidden/>
+          </w:rPr>
+          <w:fldChar w:fldCharType="begin"/>
+        </w:r>
+        <w:r>
+          <w:rPr>
+            <w:noProof/>
+            <w:webHidden/>
+          </w:rPr>
+          <w:instrText xml:space="preserve"> PAGEREF _Toc44884642 \h </w:instrText>
+        </w:r>
+        <w:r>
+          <w:rPr>
+            <w:noProof/>
+            <w:webHidden/>
+          </w:rPr>
+        </w:r>
+        <w:r>
+          <w:rPr>
+            <w:noProof/>
+            <w:webHidden/>
+          </w:rPr>
+          <w:fldChar w:fldCharType="separate"/>
+        </w:r>
+        <w:r>
+          <w:rPr>
+            <w:noProof/>
+            <w:webHidden/>
+          </w:rPr>
+          <w:t>9</w:t>
+        </w:r>
+        <w:r>
+          <w:rPr>
+            <w:noProof/>
+            <w:webHidden/>
+          </w:rPr>
+          <w:fldChar w:fldCharType="end"/>
+        </w:r>
+      </w:hyperlink>
+    </w:p>
+    <w:p>
+      <w:pPr>
+        <w:pStyle w:val="Tabladeilustraciones"/>
+        <w:tabs>
+          <w:tab w:val="right" w:pos="8494"/>
+        </w:tabs>
+        <w:rPr>
+          <w:rFonts w:eastAsiaTheme="minorEastAsia" w:cstheme="minorBidi"/>
+          <w:b w:val="0"/>
+          <w:bCs w:val="0"/>
+          <w:noProof/>
+          <w:sz w:val="22"/>
+          <w:szCs w:val="22"/>
+          <w:lang w:eastAsia="es-ES"/>
+        </w:rPr>
+      </w:pPr>
+      <w:hyperlink w:anchor="_Toc44884643" w:history="1">
+        <w:r>
+          <w:rPr>
+            <w:rStyle w:val="Hipervnculo"/>
+            <w:noProof/>
+          </w:rPr>
+          <w:t>Ilustración 4 Alita Ángel de Combate</w:t>
+        </w:r>
+        <w:r>
+          <w:rPr>
+            <w:noProof/>
+            <w:webHidden/>
+          </w:rPr>
+          <w:tab/>
+        </w:r>
+        <w:r>
+          <w:rPr>
+            <w:noProof/>
+            <w:webHidden/>
+          </w:rPr>
+          <w:fldChar w:fldCharType="begin"/>
+        </w:r>
+        <w:r>
+          <w:rPr>
+            <w:noProof/>
+            <w:webHidden/>
+          </w:rPr>
+          <w:instrText xml:space="preserve"> PAGEREF _Toc44884643 \h </w:instrText>
+        </w:r>
+        <w:r>
+          <w:rPr>
+            <w:noProof/>
+            <w:webHidden/>
+          </w:rPr>
+        </w:r>
+        <w:r>
+          <w:rPr>
+            <w:noProof/>
+            <w:webHidden/>
+          </w:rPr>
+          <w:fldChar w:fldCharType="separate"/>
+        </w:r>
+        <w:r>
+          <w:rPr>
+            <w:noProof/>
+            <w:webHidden/>
+          </w:rPr>
+          <w:t>9</w:t>
+        </w:r>
+        <w:r>
+          <w:rPr>
+            <w:noProof/>
+            <w:webHidden/>
+          </w:rPr>
+          <w:fldChar w:fldCharType="end"/>
+        </w:r>
+      </w:hyperlink>
+    </w:p>
+    <w:p>
+      <w:pPr>
+        <w:pStyle w:val="Tabladeilustraciones"/>
+        <w:tabs>
+          <w:tab w:val="right" w:pos="8494"/>
+        </w:tabs>
+        <w:rPr>
+          <w:rFonts w:eastAsiaTheme="minorEastAsia" w:cstheme="minorBidi"/>
+          <w:b w:val="0"/>
+          <w:bCs w:val="0"/>
+          <w:noProof/>
+          <w:sz w:val="22"/>
+          <w:szCs w:val="22"/>
+          <w:lang w:eastAsia="es-ES"/>
+        </w:rPr>
+      </w:pPr>
+      <w:hyperlink w:anchor="_Toc44884644" w:history="1">
+        <w:r>
+          <w:rPr>
+            <w:rStyle w:val="Hipervnculo"/>
+            <w:noProof/>
+          </w:rPr>
+          <w:t>Ilustración 5 Big Hero 6</w:t>
+        </w:r>
+        <w:r>
+          <w:rPr>
+            <w:noProof/>
+            <w:webHidden/>
+          </w:rPr>
+          <w:tab/>
+        </w:r>
+        <w:r>
+          <w:rPr>
+            <w:noProof/>
+            <w:webHidden/>
+          </w:rPr>
+          <w:fldChar w:fldCharType="begin"/>
+        </w:r>
+        <w:r>
+          <w:rPr>
+            <w:noProof/>
+            <w:webHidden/>
+          </w:rPr>
+          <w:instrText xml:space="preserve"> PAGEREF _Toc44884644 \h </w:instrText>
+        </w:r>
+        <w:r>
+          <w:rPr>
+            <w:noProof/>
+            <w:webHidden/>
+          </w:rPr>
+        </w:r>
+        <w:r>
+          <w:rPr>
+            <w:noProof/>
+            <w:webHidden/>
+          </w:rPr>
+          <w:fldChar w:fldCharType="separate"/>
+        </w:r>
+        <w:r>
+          <w:rPr>
+            <w:noProof/>
+            <w:webHidden/>
+          </w:rPr>
+          <w:t>10</w:t>
+        </w:r>
+        <w:r>
+          <w:rPr>
+            <w:noProof/>
+            <w:webHidden/>
+          </w:rPr>
+          <w:fldChar w:fldCharType="end"/>
+        </w:r>
+      </w:hyperlink>
+    </w:p>
+    <w:p>
+      <w:pPr>
+        <w:pStyle w:val="Tabladeilustraciones"/>
+        <w:tabs>
+          <w:tab w:val="right" w:pos="8494"/>
+        </w:tabs>
+        <w:rPr>
+          <w:rFonts w:eastAsiaTheme="minorEastAsia" w:cstheme="minorBidi"/>
+          <w:b w:val="0"/>
+          <w:bCs w:val="0"/>
+          <w:noProof/>
+          <w:sz w:val="22"/>
+          <w:szCs w:val="22"/>
+          <w:lang w:eastAsia="es-ES"/>
+        </w:rPr>
+      </w:pPr>
+      <w:hyperlink w:anchor="_Toc44884645" w:history="1">
+        <w:r>
+          <w:rPr>
+            <w:rStyle w:val="Hipervnculo"/>
+            <w:noProof/>
+          </w:rPr>
+          <w:t>Ilustración 6 SpiderMan PS4</w:t>
+        </w:r>
+        <w:r>
+          <w:rPr>
+            <w:noProof/>
+            <w:webHidden/>
+          </w:rPr>
+          <w:tab/>
+        </w:r>
+        <w:r>
+          <w:rPr>
+            <w:noProof/>
+            <w:webHidden/>
+          </w:rPr>
+          <w:fldChar w:fldCharType="begin"/>
+        </w:r>
+        <w:r>
+          <w:rPr>
+            <w:noProof/>
+            <w:webHidden/>
+          </w:rPr>
+          <w:instrText xml:space="preserve"> PAGEREF _Toc44884645 \h </w:instrText>
+        </w:r>
+        <w:r>
+          <w:rPr>
+            <w:noProof/>
+            <w:webHidden/>
+          </w:rPr>
+        </w:r>
+        <w:r>
+          <w:rPr>
+            <w:noProof/>
+            <w:webHidden/>
+          </w:rPr>
+          <w:fldChar w:fldCharType="separate"/>
+        </w:r>
+        <w:r>
+          <w:rPr>
+            <w:noProof/>
+            <w:webHidden/>
+          </w:rPr>
+          <w:t>10</w:t>
+        </w:r>
+        <w:r>
+          <w:rPr>
+            <w:noProof/>
+            <w:webHidden/>
+          </w:rPr>
+          <w:fldChar w:fldCharType="end"/>
+        </w:r>
+      </w:hyperlink>
+    </w:p>
+    <w:p>
+      <w:pPr>
         <w:pStyle w:val="Descripcin"/>
       </w:pPr>
       <w:r>
@@ -4085,26 +4381,99 @@
     </w:p>
     <w:p>
       <w:pPr>
+        <w:pStyle w:val="Ttulo1"/>
+      </w:pPr>
+      <w:r>
+        <w:t>Índice de tablas</w:t>
+      </w:r>
+    </w:p>
+    <w:p>
+      <w:pPr>
+        <w:pStyle w:val="Tabladeilustraciones"/>
+        <w:tabs>
+          <w:tab w:val="right" w:pos="8494"/>
+        </w:tabs>
+        <w:rPr>
+          <w:rFonts w:eastAsiaTheme="minorEastAsia" w:cstheme="minorBidi"/>
+          <w:b w:val="0"/>
+          <w:bCs w:val="0"/>
+          <w:noProof/>
+          <w:sz w:val="22"/>
+          <w:szCs w:val="22"/>
+          <w:lang w:eastAsia="es-ES"/>
+        </w:rPr>
+      </w:pPr>
+      <w:r>
+        <w:fldChar w:fldCharType="begin"/>
+      </w:r>
+      <w:r>
+        <w:instrText xml:space="preserve"> TOC \c "Tabla" </w:instrText>
+      </w:r>
+      <w:r>
+        <w:fldChar w:fldCharType="separate"/>
+      </w:r>
+      <w:r>
+        <w:rPr>
+          <w:noProof/>
+        </w:rPr>
+        <w:t>Tabla 1 Tabla Comparativa Software Modelado</w:t>
+      </w:r>
+      <w:r>
+        <w:rPr>
+          <w:noProof/>
+        </w:rPr>
+        <w:tab/>
+      </w:r>
+      <w:r>
+        <w:rPr>
+          <w:noProof/>
+        </w:rPr>
+        <w:fldChar w:fldCharType="begin"/>
+      </w:r>
+      <w:r>
+        <w:rPr>
+          <w:noProof/>
+        </w:rPr>
+        <w:instrText xml:space="preserve"> PAGEREF _Toc44884023 \h </w:instrText>
+      </w:r>
+      <w:r>
+        <w:rPr>
+          <w:noProof/>
+        </w:rPr>
+      </w:r>
+      <w:r>
+        <w:rPr>
+          <w:noProof/>
+        </w:rPr>
+        <w:fldChar w:fldCharType="separate"/>
+      </w:r>
+      <w:r>
+        <w:rPr>
+          <w:noProof/>
+        </w:rPr>
+        <w:t>11</w:t>
+      </w:r>
+      <w:r>
+        <w:rPr>
+          <w:noProof/>
+        </w:rPr>
+        <w:fldChar w:fldCharType="end"/>
+      </w:r>
+    </w:p>
+    <w:p>
+      <w:r>
+        <w:fldChar w:fldCharType="end"/>
+      </w:r>
+    </w:p>
+    <w:p>
+      <w:pPr>
         <w:pStyle w:val="Descripcin"/>
       </w:pPr>
-      <w:bookmarkStart w:id="8" w:name="_Toc43749212"/>
-      <w:r>
-        <w:t>(</w:t>
-      </w:r>
-      <w:r>
-        <w:t>Índice de tablas</w:t>
+      <w:bookmarkStart w:id="8" w:name="_Toc43749213"/>
+      <w:r>
+        <w:t>Índice de abreviaturas</w:t>
       </w:r>
       <w:bookmarkEnd w:id="8"/>
-    </w:p>
-    <w:p>
-      <w:pPr>
-        <w:pStyle w:val="Descripcin"/>
-      </w:pPr>
-      <w:bookmarkStart w:id="9" w:name="_Toc43749213"/>
-      <w:r>
-        <w:t>Índice de abreviaturas</w:t>
-      </w:r>
-      <w:bookmarkEnd w:id="9"/>
       <w:r>
         <w:t>)</w:t>
       </w:r>
@@ -4118,12 +4487,12 @@
       <w:pPr>
         <w:pStyle w:val="Ttulo1"/>
       </w:pPr>
-      <w:bookmarkStart w:id="10" w:name="_Toc44873171"/>
+      <w:bookmarkStart w:id="9" w:name="_Toc44873171"/>
       <w:r>
         <w:lastRenderedPageBreak/>
         <w:t>Introducción</w:t>
       </w:r>
-      <w:bookmarkEnd w:id="10"/>
+      <w:bookmarkEnd w:id="9"/>
     </w:p>
     <w:p/>
     <w:p>
@@ -4185,22 +4554,22 @@
       <w:pPr>
         <w:pStyle w:val="Ttulo1"/>
       </w:pPr>
-      <w:bookmarkStart w:id="11" w:name="_Toc44873172"/>
+      <w:bookmarkStart w:id="10" w:name="_Toc44873172"/>
       <w:r>
         <w:lastRenderedPageBreak/>
         <w:t>Marco teórico o Estado del arte</w:t>
       </w:r>
+      <w:bookmarkEnd w:id="10"/>
+    </w:p>
+    <w:p>
+      <w:pPr>
+        <w:pStyle w:val="Ttulo2"/>
+      </w:pPr>
+      <w:bookmarkStart w:id="11" w:name="_Toc44873173"/>
+      <w:r>
+        <w:t>Modelado 3D</w:t>
+      </w:r>
       <w:bookmarkEnd w:id="11"/>
-    </w:p>
-    <w:p>
-      <w:pPr>
-        <w:pStyle w:val="Ttulo2"/>
-      </w:pPr>
-      <w:bookmarkStart w:id="12" w:name="_Toc44873173"/>
-      <w:r>
-        <w:t>Modelado 3D</w:t>
-      </w:r>
-      <w:bookmarkEnd w:id="12"/>
     </w:p>
     <w:p>
       <w:pPr>
@@ -4253,6 +4622,7 @@
     </w:p>
     <w:p>
       <w:pPr>
+        <w:spacing w:line="360" w:lineRule="auto"/>
         <w:ind w:firstLine="708"/>
       </w:pPr>
       <w:r>
@@ -4263,11 +4633,11 @@
       <w:pPr>
         <w:pStyle w:val="Ttulo2"/>
       </w:pPr>
-      <w:bookmarkStart w:id="13" w:name="_Toc44873174"/>
+      <w:bookmarkStart w:id="12" w:name="_Toc44873174"/>
       <w:r>
         <w:t>Historia del Modelado 3D</w:t>
       </w:r>
-      <w:bookmarkEnd w:id="13"/>
+      <w:bookmarkEnd w:id="12"/>
     </w:p>
     <w:p>
       <w:r>
@@ -4283,13 +4653,8 @@
         <w:ind w:firstLine="708"/>
       </w:pPr>
       <w:r>
-        <w:t xml:space="preserve">Un pionero del modelado 3D sería Ivan Sutherland, el creador de </w:t>
-      </w:r>
-      <w:proofErr w:type="spellStart"/>
-      <w:r>
-        <w:t>Sketchpad</w:t>
-      </w:r>
-      <w:proofErr w:type="spellEnd"/>
+        <w:t>Un pionero del modelado 3D sería Ivan Sutherland, el creador de Sketchpad</w:t>
+      </w:r>
       <w:r>
         <w:rPr>
           <w:rStyle w:val="Refdenotaalpie"/>
@@ -4351,11 +4716,11 @@
       <w:pPr>
         <w:pStyle w:val="Ttulo2"/>
       </w:pPr>
-      <w:bookmarkStart w:id="14" w:name="_Toc44873175"/>
+      <w:bookmarkStart w:id="13" w:name="_Toc44873175"/>
       <w:r>
         <w:t>Modelado en la actualidad</w:t>
       </w:r>
-      <w:bookmarkEnd w:id="14"/>
+      <w:bookmarkEnd w:id="13"/>
     </w:p>
     <w:p>
       <w:r>
@@ -4648,6 +5013,12 @@
         <w:t>Icoesferas</w:t>
       </w:r>
       <w:proofErr w:type="spellEnd"/>
+      <w:r>
+        <w:rPr>
+          <w:rStyle w:val="Refdenotaalpie"/>
+        </w:rPr>
+        <w:footnoteReference w:id="3"/>
+      </w:r>
     </w:p>
     <w:p>
       <w:pPr>
@@ -4701,6 +5072,76 @@
       <w:r>
         <w:t>Suzanne</w:t>
       </w:r>
+    </w:p>
+    <w:p>
+      <w:pPr>
+        <w:keepNext/>
+        <w:jc w:val="center"/>
+      </w:pPr>
+      <w:r>
+        <w:drawing>
+          <wp:inline distT="0" distB="0" distL="0" distR="0" wp14:anchorId="43B5F4CF" wp14:editId="558F4181">
+            <wp:extent cx="3857625" cy="1786374"/>
+            <wp:effectExtent l="0" t="0" r="0" b="4445"/>
+            <wp:docPr id="1" name="Imagen 1"/>
+            <wp:cNvGraphicFramePr>
+              <a:graphicFrameLocks xmlns:a="http://schemas.openxmlformats.org/drawingml/2006/main" noChangeAspect="1"/>
+            </wp:cNvGraphicFramePr>
+            <a:graphic xmlns:a="http://schemas.openxmlformats.org/drawingml/2006/main">
+              <a:graphicData uri="http://schemas.openxmlformats.org/drawingml/2006/picture">
+                <pic:pic xmlns:pic="http://schemas.openxmlformats.org/drawingml/2006/picture">
+                  <pic:nvPicPr>
+                    <pic:cNvPr id="1" name=""/>
+                    <pic:cNvPicPr/>
+                  </pic:nvPicPr>
+                  <pic:blipFill>
+                    <a:blip r:embed="rId14"/>
+                    <a:stretch>
+                      <a:fillRect/>
+                    </a:stretch>
+                  </pic:blipFill>
+                  <pic:spPr>
+                    <a:xfrm>
+                      <a:off x="0" y="0"/>
+                      <a:ext cx="3952456" cy="1830288"/>
+                    </a:xfrm>
+                    <a:prstGeom prst="rect">
+                      <a:avLst/>
+                    </a:prstGeom>
+                  </pic:spPr>
+                </pic:pic>
+              </a:graphicData>
+            </a:graphic>
+          </wp:inline>
+        </w:drawing>
+      </w:r>
+    </w:p>
+    <w:p>
+      <w:pPr>
+        <w:pStyle w:val="Descripcin"/>
+        <w:jc w:val="center"/>
+      </w:pPr>
+      <w:bookmarkStart w:id="14" w:name="_Toc44884641"/>
+      <w:r>
+        <w:t xml:space="preserve">Ilustración </w:t>
+      </w:r>
+      <w:fldSimple w:instr=" SEQ Ilustración \* ARABIC ">
+        <w:r>
+          <w:rPr>
+            <w:noProof/>
+          </w:rPr>
+          <w:t>1</w:t>
+        </w:r>
+      </w:fldSimple>
+      <w:r>
+        <w:t xml:space="preserve"> Esfera UV comparada con </w:t>
+      </w:r>
+      <w:proofErr w:type="spellStart"/>
+      <w:r>
+        <w:t>Icoesfera</w:t>
+      </w:r>
+      <w:bookmarkEnd w:id="14"/>
+      <w:proofErr w:type="spellEnd"/>
     </w:p>
     <w:p>
       <w:sdt>
@@ -4730,6 +5171,7 @@
         </w:sdtContent>
       </w:sdt>
     </w:p>
+    <w:p/>
     <w:p>
       <w:pPr>
         <w:keepNext/>
@@ -4757,7 +5199,7 @@
                     </pic:cNvPicPr>
                   </pic:nvPicPr>
                   <pic:blipFill>
-                    <a:blip r:embed="rId14" cstate="print">
+                    <a:blip r:embed="rId15" cstate="print">
                       <a:extLst>
                         <a:ext uri="{28A0092B-C50C-407E-A947-70E740481C1C}">
                           <a14:useLocalDpi xmlns:a14="http://schemas.microsoft.com/office/drawing/2010/main" val="0"/>
@@ -4810,7 +5252,7 @@
                     </pic:cNvPicPr>
                   </pic:nvPicPr>
                   <pic:blipFill>
-                    <a:blip r:embed="rId15" cstate="print">
+                    <a:blip r:embed="rId16" cstate="print">
                       <a:extLst>
                         <a:ext uri="{28A0092B-C50C-407E-A947-70E740481C1C}">
                           <a14:useLocalDpi xmlns:a14="http://schemas.microsoft.com/office/drawing/2010/main" val="0"/>
@@ -4847,37 +5289,9 @@
         <w:pStyle w:val="Descripcin"/>
         <w:jc w:val="center"/>
       </w:pPr>
+      <w:bookmarkStart w:id="15" w:name="_Toc44884642"/>
       <w:r>
         <w:t xml:space="preserve">Ilustración </w:t>
-      </w:r>
-      <w:fldSimple w:instr=" SEQ Ilustración \* ARABIC ">
-        <w:r>
-          <w:rPr>
-            <w:noProof/>
-          </w:rPr>
-          <w:t>1</w:t>
-        </w:r>
-      </w:fldSimple>
-      <w:r>
-        <w:t xml:space="preserve">Utah </w:t>
-      </w:r>
-      <w:proofErr w:type="spellStart"/>
-      <w:r>
-        <w:t>Teapot</w:t>
-      </w:r>
-      <w:proofErr w:type="spellEnd"/>
-      <w:r>
-        <w:t xml:space="preserve">                  </w:t>
-      </w:r>
-      <w:r>
-        <w:tab/>
-        <w:t xml:space="preserve"> </w:t>
-      </w:r>
-      <w:r>
-        <w:t>Ilustración</w:t>
-      </w:r>
-      <w:r>
-        <w:t xml:space="preserve"> </w:t>
       </w:r>
       <w:fldSimple w:instr=" SEQ Ilustración \* ARABIC ">
         <w:r>
@@ -4888,16 +5302,48 @@
         </w:r>
       </w:fldSimple>
       <w:r>
+        <w:t xml:space="preserve">Utah </w:t>
+      </w:r>
+      <w:proofErr w:type="spellStart"/>
+      <w:r>
+        <w:t>Teapot</w:t>
+      </w:r>
+      <w:proofErr w:type="spellEnd"/>
+      <w:r>
+        <w:t xml:space="preserve">                  </w:t>
+      </w:r>
+      <w:r>
+        <w:tab/>
+        <w:t xml:space="preserve"> </w:t>
+      </w:r>
+      <w:r>
+        <w:t>Ilustración</w:t>
+      </w:r>
+      <w:r>
+        <w:t xml:space="preserve"> </w:t>
+      </w:r>
+      <w:fldSimple w:instr=" SEQ Ilustración \* ARABIC ">
+        <w:r>
+          <w:rPr>
+            <w:noProof/>
+          </w:rPr>
+          <w:t>3</w:t>
+        </w:r>
+      </w:fldSimple>
+      <w:r>
         <w:t xml:space="preserve"> Suzanne</w:t>
       </w:r>
-    </w:p>
+      <w:bookmarkEnd w:id="15"/>
+    </w:p>
+    <w:p/>
+    <w:p/>
     <w:p>
       <w:r>
         <w:t xml:space="preserve">Fuentes: </w:t>
       </w:r>
     </w:p>
     <w:p>
-      <w:hyperlink r:id="rId16" w:anchor="/media/Archivo:Utah_teapot_simple_2.png" w:history="1">
+      <w:hyperlink r:id="rId17" w:anchor="/media/Archivo:Utah_teapot_simple_2.png" w:history="1">
         <w:r>
           <w:rPr>
             <w:rStyle w:val="Hipervnculo"/>
@@ -4913,7 +5359,7 @@
           <w:u w:val="single"/>
         </w:rPr>
       </w:pPr>
-      <w:hyperlink r:id="rId17" w:history="1">
+      <w:hyperlink r:id="rId18" w:history="1">
         <w:r>
           <w:rPr>
             <w:rStyle w:val="Hipervnculo"/>
@@ -4931,7 +5377,6 @@
         </w:numPr>
       </w:pPr>
       <w:r>
-        <w:lastRenderedPageBreak/>
         <w:t xml:space="preserve">Modelado por curvas. </w:t>
       </w:r>
     </w:p>
@@ -4973,13 +5418,18 @@
     </w:p>
     <w:p>
       <w:pPr>
+        <w:pStyle w:val="Prrafodelista"/>
+      </w:pPr>
+    </w:p>
+    <w:p>
+      <w:pPr>
         <w:pStyle w:val="Ttulo3"/>
       </w:pPr>
-      <w:bookmarkStart w:id="15" w:name="_Toc44873176"/>
+      <w:bookmarkStart w:id="16" w:name="_Toc44873176"/>
       <w:r>
         <w:t>Aplicaciones del Modelado 3D</w:t>
       </w:r>
-      <w:bookmarkEnd w:id="15"/>
+      <w:bookmarkEnd w:id="16"/>
     </w:p>
     <w:p>
       <w:r>
@@ -5016,7 +5466,7 @@
                     </pic:cNvPicPr>
                   </pic:nvPicPr>
                   <pic:blipFill>
-                    <a:blip r:embed="rId18" cstate="print">
+                    <a:blip r:embed="rId19" cstate="print">
                       <a:extLst>
                         <a:ext uri="{28A0092B-C50C-407E-A947-70E740481C1C}">
                           <a14:useLocalDpi xmlns:a14="http://schemas.microsoft.com/office/drawing/2010/main" val="0"/>
@@ -5052,6 +5502,7 @@
       <w:pPr>
         <w:pStyle w:val="Descripcin"/>
       </w:pPr>
+      <w:bookmarkStart w:id="17" w:name="_Toc44884643"/>
       <w:r>
         <w:t xml:space="preserve">Ilustración </w:t>
       </w:r>
@@ -5060,12 +5511,13 @@
           <w:rPr>
             <w:noProof/>
           </w:rPr>
-          <w:t>3</w:t>
+          <w:t>4</w:t>
         </w:r>
       </w:fldSimple>
       <w:r>
         <w:t xml:space="preserve"> Alita Ángel de Combate</w:t>
       </w:r>
+      <w:bookmarkEnd w:id="17"/>
     </w:p>
     <w:p>
       <w:pPr>
@@ -5075,6 +5527,7 @@
         <w:rPr>
           <w:noProof/>
         </w:rPr>
+        <w:lastRenderedPageBreak/>
         <w:drawing>
           <wp:inline distT="0" distB="0" distL="0" distR="0" wp14:anchorId="75E36CE1" wp14:editId="775B88DF">
             <wp:extent cx="5400040" cy="2250440"/>
@@ -5093,7 +5546,7 @@
                     </pic:cNvPicPr>
                   </pic:nvPicPr>
                   <pic:blipFill>
-                    <a:blip r:embed="rId19" cstate="print">
+                    <a:blip r:embed="rId20" cstate="print">
                       <a:extLst>
                         <a:ext uri="{28A0092B-C50C-407E-A947-70E740481C1C}">
                           <a14:useLocalDpi xmlns:a14="http://schemas.microsoft.com/office/drawing/2010/main" val="0"/>
@@ -5129,6 +5582,7 @@
       <w:pPr>
         <w:pStyle w:val="Descripcin"/>
       </w:pPr>
+      <w:bookmarkStart w:id="18" w:name="_Toc44884644"/>
       <w:r>
         <w:t xml:space="preserve">Ilustración </w:t>
       </w:r>
@@ -5137,12 +5591,13 @@
           <w:rPr>
             <w:noProof/>
           </w:rPr>
-          <w:t>4</w:t>
+          <w:t>5</w:t>
         </w:r>
       </w:fldSimple>
       <w:r>
         <w:t xml:space="preserve"> Big Hero 6</w:t>
       </w:r>
+      <w:bookmarkEnd w:id="18"/>
     </w:p>
     <w:p>
       <w:pPr>
@@ -5152,7 +5607,6 @@
         <w:rPr>
           <w:noProof/>
         </w:rPr>
-        <w:lastRenderedPageBreak/>
         <w:drawing>
           <wp:inline distT="0" distB="0" distL="0" distR="0" wp14:anchorId="5BABFC0E" wp14:editId="0C7B4DBD">
             <wp:extent cx="5022024" cy="2825221"/>
@@ -5171,7 +5625,7 @@
                     </pic:cNvPicPr>
                   </pic:nvPicPr>
                   <pic:blipFill>
-                    <a:blip r:embed="rId20" cstate="print">
+                    <a:blip r:embed="rId21" cstate="print">
                       <a:extLst>
                         <a:ext uri="{28A0092B-C50C-407E-A947-70E740481C1C}">
                           <a14:useLocalDpi xmlns:a14="http://schemas.microsoft.com/office/drawing/2010/main" val="0"/>
@@ -5207,6 +5661,7 @@
       <w:pPr>
         <w:pStyle w:val="Descripcin"/>
       </w:pPr>
+      <w:bookmarkStart w:id="19" w:name="_Toc44884645"/>
       <w:r>
         <w:t xml:space="preserve">Ilustración </w:t>
       </w:r>
@@ -5215,7 +5670,7 @@
           <w:rPr>
             <w:noProof/>
           </w:rPr>
-          <w:t>5</w:t>
+          <w:t>6</w:t>
         </w:r>
       </w:fldSimple>
       <w:r>
@@ -5229,6 +5684,7 @@
       <w:r>
         <w:t xml:space="preserve"> PS4</w:t>
       </w:r>
+      <w:bookmarkEnd w:id="19"/>
     </w:p>
     <w:p>
       <w:pPr>
@@ -5242,7 +5698,7 @@
       <w:pPr>
         <w:ind w:firstLine="708"/>
       </w:pPr>
-      <w:hyperlink r:id="rId21" w:history="1">
+      <w:hyperlink r:id="rId22" w:history="1">
         <w:r>
           <w:rPr>
             <w:rStyle w:val="Hipervnculo"/>
@@ -5258,7 +5714,7 @@
           <w:rStyle w:val="Hipervnculo"/>
         </w:rPr>
       </w:pPr>
-      <w:hyperlink r:id="rId22" w:history="1">
+      <w:hyperlink r:id="rId23" w:history="1">
         <w:r>
           <w:rPr>
             <w:rStyle w:val="Hipervnculo"/>
@@ -5271,7 +5727,7 @@
       <w:pPr>
         <w:ind w:firstLine="708"/>
       </w:pPr>
-      <w:hyperlink r:id="rId23" w:history="1">
+      <w:hyperlink r:id="rId24" w:history="1">
         <w:r>
           <w:rPr>
             <w:rStyle w:val="Hipervnculo"/>
@@ -5319,6 +5775,7 @@
         <w:pStyle w:val="Ttulo3"/>
       </w:pPr>
       <w:r>
+        <w:lastRenderedPageBreak/>
         <w:t>Software de modelado 3D</w:t>
       </w:r>
     </w:p>
@@ -5327,47 +5784,1112 @@
         <w:tab/>
       </w:r>
       <w:r>
-        <w:t xml:space="preserve">A continuación, se muestra una tabla con los principales programas de modelado 3D </w:t>
-      </w:r>
-      <w:r>
-        <w:t>y algunas comparaciones entre ellos. Finalmente se decidirá el elegido y por qué.</w:t>
-      </w:r>
+        <w:t>A continuación, se muestra una tabla con los programas de modelado 3D</w:t>
+      </w:r>
+      <w:r>
+        <w:t xml:space="preserve"> que se han elegido para el desarrollo de este trabajo</w:t>
+      </w:r>
+      <w:r>
+        <w:t xml:space="preserve"> </w:t>
+      </w:r>
+      <w:r>
+        <w:t>y algunas comparaciones entre ellos</w:t>
+      </w:r>
+      <w:r>
+        <w:t>.</w:t>
+      </w:r>
+    </w:p>
+    <w:tbl>
+      <w:tblPr>
+        <w:tblStyle w:val="Tablaconcuadrcula3-nfasis3"/>
+        <w:tblW w:w="0" w:type="auto"/>
+        <w:jc w:val="center"/>
+        <w:tblLook w:val="04A0" w:firstRow="1" w:lastRow="0" w:firstColumn="1" w:lastColumn="0" w:noHBand="0" w:noVBand="1"/>
+        <w:tblCaption w:val="Tabla Software Modelado"/>
+        <w:tblDescription w:val="Tabla comparativa de distintos programas para modelar."/>
+      </w:tblPr>
+      <w:tblGrid>
+        <w:gridCol w:w="1281"/>
+        <w:gridCol w:w="1182"/>
+        <w:gridCol w:w="4536"/>
+        <w:gridCol w:w="1276"/>
+      </w:tblGrid>
+      <w:tr>
+        <w:trPr>
+          <w:cnfStyle w:val="100000000000" w:firstRow="1" w:lastRow="0" w:firstColumn="0" w:lastColumn="0" w:oddVBand="0" w:evenVBand="0" w:oddHBand="0" w:evenHBand="0" w:firstRowFirstColumn="0" w:firstRowLastColumn="0" w:lastRowFirstColumn="0" w:lastRowLastColumn="0"/>
+          <w:jc w:val="center"/>
+        </w:trPr>
+        <w:tc>
+          <w:tcPr>
+            <w:cnfStyle w:val="001000000100" w:firstRow="0" w:lastRow="0" w:firstColumn="1" w:lastColumn="0" w:oddVBand="0" w:evenVBand="0" w:oddHBand="0" w:evenHBand="0" w:firstRowFirstColumn="1" w:firstRowLastColumn="0" w:lastRowFirstColumn="0" w:lastRowLastColumn="0"/>
+            <w:tcW w:w="1281" w:type="dxa"/>
+          </w:tcPr>
+          <w:p>
+            <w:r>
+              <w:t>Programa</w:t>
+            </w:r>
+          </w:p>
+        </w:tc>
+        <w:tc>
+          <w:tcPr>
+            <w:tcW w:w="1134" w:type="dxa"/>
+          </w:tcPr>
+          <w:p>
+            <w:pPr>
+              <w:cnfStyle w:val="100000000000" w:firstRow="1" w:lastRow="0" w:firstColumn="0" w:lastColumn="0" w:oddVBand="0" w:evenVBand="0" w:oddHBand="0" w:evenHBand="0" w:firstRowFirstColumn="0" w:firstRowLastColumn="0" w:lastRowFirstColumn="0" w:lastRowLastColumn="0"/>
+            </w:pPr>
+            <w:r>
+              <w:t>Licencia</w:t>
+            </w:r>
+          </w:p>
+        </w:tc>
+        <w:tc>
+          <w:tcPr>
+            <w:tcW w:w="4536" w:type="dxa"/>
+          </w:tcPr>
+          <w:p>
+            <w:pPr>
+              <w:cnfStyle w:val="100000000000" w:firstRow="1" w:lastRow="0" w:firstColumn="0" w:lastColumn="0" w:oddVBand="0" w:evenVBand="0" w:oddHBand="0" w:evenHBand="0" w:firstRowFirstColumn="0" w:firstRowLastColumn="0" w:lastRowFirstColumn="0" w:lastRowLastColumn="0"/>
+            </w:pPr>
+            <w:r>
+              <w:t>Usos frecuentes</w:t>
+            </w:r>
+          </w:p>
+        </w:tc>
+        <w:tc>
+          <w:tcPr>
+            <w:tcW w:w="1276" w:type="dxa"/>
+          </w:tcPr>
+          <w:p>
+            <w:pPr>
+              <w:cnfStyle w:val="100000000000" w:firstRow="1" w:lastRow="0" w:firstColumn="0" w:lastColumn="0" w:oddVBand="0" w:evenVBand="0" w:oddHBand="0" w:evenHBand="0" w:firstRowFirstColumn="0" w:firstRowLastColumn="0" w:lastRowFirstColumn="0" w:lastRowLastColumn="0"/>
+            </w:pPr>
+            <w:r>
+              <w:t>Precio</w:t>
+            </w:r>
+          </w:p>
+        </w:tc>
+      </w:tr>
+      <w:tr>
+        <w:trPr>
+          <w:cnfStyle w:val="000000100000" w:firstRow="0" w:lastRow="0" w:firstColumn="0" w:lastColumn="0" w:oddVBand="0" w:evenVBand="0" w:oddHBand="1" w:evenHBand="0" w:firstRowFirstColumn="0" w:firstRowLastColumn="0" w:lastRowFirstColumn="0" w:lastRowLastColumn="0"/>
+          <w:jc w:val="center"/>
+        </w:trPr>
+        <w:tc>
+          <w:tcPr>
+            <w:cnfStyle w:val="001000000000" w:firstRow="0" w:lastRow="0" w:firstColumn="1" w:lastColumn="0" w:oddVBand="0" w:evenVBand="0" w:oddHBand="0" w:evenHBand="0" w:firstRowFirstColumn="0" w:firstRowLastColumn="0" w:lastRowFirstColumn="0" w:lastRowLastColumn="0"/>
+            <w:tcW w:w="1281" w:type="dxa"/>
+          </w:tcPr>
+          <w:p>
+            <w:r>
+              <w:t>3Ds Max</w:t>
+            </w:r>
+          </w:p>
+        </w:tc>
+        <w:tc>
+          <w:tcPr>
+            <w:tcW w:w="1134" w:type="dxa"/>
+            <w:vAlign w:val="center"/>
+          </w:tcPr>
+          <w:p>
+            <w:pPr>
+              <w:cnfStyle w:val="000000100000" w:firstRow="0" w:lastRow="0" w:firstColumn="0" w:lastColumn="0" w:oddVBand="0" w:evenVBand="0" w:oddHBand="1" w:evenHBand="0" w:firstRowFirstColumn="0" w:firstRowLastColumn="0" w:lastRowFirstColumn="0" w:lastRowLastColumn="0"/>
+            </w:pPr>
+            <w:r>
+              <w:t>Propietaria</w:t>
+            </w:r>
+          </w:p>
+        </w:tc>
+        <w:tc>
+          <w:tcPr>
+            <w:tcW w:w="4536" w:type="dxa"/>
+          </w:tcPr>
+          <w:p>
+            <w:pPr>
+              <w:jc w:val="center"/>
+              <w:cnfStyle w:val="000000100000" w:firstRow="0" w:lastRow="0" w:firstColumn="0" w:lastColumn="0" w:oddVBand="0" w:evenVBand="0" w:oddHBand="1" w:evenHBand="0" w:firstRowFirstColumn="0" w:firstRowLastColumn="0" w:lastRowFirstColumn="0" w:lastRowLastColumn="0"/>
+              <w:rPr>
+                <w:rFonts w:ascii="Arial" w:hAnsi="Arial" w:cs="Arial"/>
+                <w:color w:val="202122"/>
+                <w:sz w:val="18"/>
+                <w:szCs w:val="18"/>
+                <w:shd w:val="clear" w:color="auto" w:fill="F8F9FA"/>
+              </w:rPr>
+            </w:pPr>
+            <w:r>
+              <w:rPr>
+                <w:rFonts w:ascii="Arial" w:hAnsi="Arial" w:cs="Arial"/>
+                <w:color w:val="202122"/>
+                <w:sz w:val="18"/>
+                <w:szCs w:val="18"/>
+                <w:shd w:val="clear" w:color="auto" w:fill="F8F9FA"/>
+              </w:rPr>
+              <w:t>Modelado.</w:t>
+            </w:r>
+          </w:p>
+          <w:p>
+            <w:pPr>
+              <w:jc w:val="center"/>
+              <w:cnfStyle w:val="000000100000" w:firstRow="0" w:lastRow="0" w:firstColumn="0" w:lastColumn="0" w:oddVBand="0" w:evenVBand="0" w:oddHBand="1" w:evenHBand="0" w:firstRowFirstColumn="0" w:firstRowLastColumn="0" w:lastRowFirstColumn="0" w:lastRowLastColumn="0"/>
+              <w:rPr>
+                <w:rFonts w:ascii="Arial" w:hAnsi="Arial" w:cs="Arial"/>
+                <w:color w:val="202122"/>
+                <w:sz w:val="18"/>
+                <w:szCs w:val="18"/>
+                <w:shd w:val="clear" w:color="auto" w:fill="F8F9FA"/>
+              </w:rPr>
+            </w:pPr>
+            <w:r>
+              <w:rPr>
+                <w:rFonts w:ascii="Arial" w:hAnsi="Arial" w:cs="Arial"/>
+                <w:color w:val="202122"/>
+                <w:sz w:val="18"/>
+                <w:szCs w:val="18"/>
+                <w:shd w:val="clear" w:color="auto" w:fill="F8F9FA"/>
+              </w:rPr>
+              <w:t>Animación (Videojuegos y Cine).</w:t>
+            </w:r>
+          </w:p>
+          <w:p>
+            <w:pPr>
+              <w:jc w:val="center"/>
+              <w:cnfStyle w:val="000000100000" w:firstRow="0" w:lastRow="0" w:firstColumn="0" w:lastColumn="0" w:oddVBand="0" w:evenVBand="0" w:oddHBand="1" w:evenHBand="0" w:firstRowFirstColumn="0" w:firstRowLastColumn="0" w:lastRowFirstColumn="0" w:lastRowLastColumn="0"/>
+              <w:rPr>
+                <w:rFonts w:ascii="Arial" w:hAnsi="Arial" w:cs="Arial"/>
+                <w:color w:val="202122"/>
+                <w:sz w:val="18"/>
+                <w:szCs w:val="18"/>
+                <w:shd w:val="clear" w:color="auto" w:fill="F8F9FA"/>
+              </w:rPr>
+            </w:pPr>
+            <w:r>
+              <w:rPr>
+                <w:rFonts w:ascii="Arial" w:hAnsi="Arial" w:cs="Arial"/>
+                <w:color w:val="202122"/>
+                <w:sz w:val="18"/>
+                <w:szCs w:val="18"/>
+                <w:shd w:val="clear" w:color="auto" w:fill="F8F9FA"/>
+              </w:rPr>
+              <w:t>Simulación de Efectos Especiales.</w:t>
+            </w:r>
+          </w:p>
+          <w:p>
+            <w:pPr>
+              <w:jc w:val="center"/>
+              <w:cnfStyle w:val="000000100000" w:firstRow="0" w:lastRow="0" w:firstColumn="0" w:lastColumn="0" w:oddVBand="0" w:evenVBand="0" w:oddHBand="1" w:evenHBand="0" w:firstRowFirstColumn="0" w:firstRowLastColumn="0" w:lastRowFirstColumn="0" w:lastRowLastColumn="0"/>
+              <w:rPr>
+                <w:rFonts w:ascii="Arial" w:hAnsi="Arial" w:cs="Arial"/>
+                <w:color w:val="202122"/>
+                <w:sz w:val="18"/>
+                <w:szCs w:val="18"/>
+                <w:shd w:val="clear" w:color="auto" w:fill="F8F9FA"/>
+              </w:rPr>
+            </w:pPr>
+            <w:r>
+              <w:rPr>
+                <w:rFonts w:ascii="Arial" w:hAnsi="Arial" w:cs="Arial"/>
+                <w:color w:val="202122"/>
+                <w:sz w:val="18"/>
+                <w:szCs w:val="18"/>
+                <w:shd w:val="clear" w:color="auto" w:fill="F8F9FA"/>
+              </w:rPr>
+              <w:t>Iluminación.</w:t>
+            </w:r>
+          </w:p>
+          <w:p>
+            <w:pPr>
+              <w:jc w:val="center"/>
+              <w:cnfStyle w:val="000000100000" w:firstRow="0" w:lastRow="0" w:firstColumn="0" w:lastColumn="0" w:oddVBand="0" w:evenVBand="0" w:oddHBand="1" w:evenHBand="0" w:firstRowFirstColumn="0" w:firstRowLastColumn="0" w:lastRowFirstColumn="0" w:lastRowLastColumn="0"/>
+              <w:rPr>
+                <w:rFonts w:ascii="Arial" w:hAnsi="Arial" w:cs="Arial"/>
+                <w:color w:val="202122"/>
+                <w:sz w:val="18"/>
+                <w:szCs w:val="18"/>
+                <w:shd w:val="clear" w:color="auto" w:fill="F8F9FA"/>
+              </w:rPr>
+            </w:pPr>
+            <w:r>
+              <w:rPr>
+                <w:rFonts w:ascii="Arial" w:hAnsi="Arial" w:cs="Arial"/>
+                <w:color w:val="202122"/>
+                <w:sz w:val="18"/>
+                <w:szCs w:val="18"/>
+                <w:shd w:val="clear" w:color="auto" w:fill="F8F9FA"/>
+              </w:rPr>
+              <w:t>Renderizado.</w:t>
+            </w:r>
+          </w:p>
+        </w:tc>
+        <w:tc>
+          <w:tcPr>
+            <w:tcW w:w="1276" w:type="dxa"/>
+          </w:tcPr>
+          <w:p>
+            <w:pPr>
+              <w:cnfStyle w:val="000000100000" w:firstRow="0" w:lastRow="0" w:firstColumn="0" w:lastColumn="0" w:oddVBand="0" w:evenVBand="0" w:oddHBand="1" w:evenHBand="0" w:firstRowFirstColumn="0" w:firstRowLastColumn="0" w:lastRowFirstColumn="0" w:lastRowLastColumn="0"/>
+            </w:pPr>
+            <w:r>
+              <w:t>$</w:t>
+            </w:r>
+            <w:r>
+              <w:t>192/Mes</w:t>
+            </w:r>
+          </w:p>
+        </w:tc>
+      </w:tr>
+      <w:tr>
+        <w:trPr>
+          <w:trHeight w:val="178"/>
+          <w:jc w:val="center"/>
+        </w:trPr>
+        <w:tc>
+          <w:tcPr>
+            <w:cnfStyle w:val="001000000000" w:firstRow="0" w:lastRow="0" w:firstColumn="1" w:lastColumn="0" w:oddVBand="0" w:evenVBand="0" w:oddHBand="0" w:evenHBand="0" w:firstRowFirstColumn="0" w:firstRowLastColumn="0" w:lastRowFirstColumn="0" w:lastRowLastColumn="0"/>
+            <w:tcW w:w="1281" w:type="dxa"/>
+          </w:tcPr>
+          <w:p>
+            <w:pPr>
+              <w:rPr>
+                <w:i w:val="0"/>
+                <w:iCs w:val="0"/>
+              </w:rPr>
+            </w:pPr>
+            <w:r>
+              <w:t>Maya</w:t>
+            </w:r>
+          </w:p>
+        </w:tc>
+        <w:tc>
+          <w:tcPr>
+            <w:tcW w:w="1134" w:type="dxa"/>
+          </w:tcPr>
+          <w:p>
+            <w:pPr>
+              <w:cnfStyle w:val="000000000000" w:firstRow="0" w:lastRow="0" w:firstColumn="0" w:lastColumn="0" w:oddVBand="0" w:evenVBand="0" w:oddHBand="0" w:evenHBand="0" w:firstRowFirstColumn="0" w:firstRowLastColumn="0" w:lastRowFirstColumn="0" w:lastRowLastColumn="0"/>
+            </w:pPr>
+            <w:r>
+              <w:t>Propietaria</w:t>
+            </w:r>
+          </w:p>
+        </w:tc>
+        <w:tc>
+          <w:tcPr>
+            <w:tcW w:w="4536" w:type="dxa"/>
+          </w:tcPr>
+          <w:p>
+            <w:pPr>
+              <w:jc w:val="center"/>
+              <w:cnfStyle w:val="000000000000" w:firstRow="0" w:lastRow="0" w:firstColumn="0" w:lastColumn="0" w:oddVBand="0" w:evenVBand="0" w:oddHBand="0" w:evenHBand="0" w:firstRowFirstColumn="0" w:firstRowLastColumn="0" w:lastRowFirstColumn="0" w:lastRowLastColumn="0"/>
+              <w:rPr>
+                <w:rFonts w:ascii="Arial" w:hAnsi="Arial" w:cs="Arial"/>
+                <w:color w:val="202122"/>
+                <w:sz w:val="18"/>
+                <w:szCs w:val="18"/>
+                <w:shd w:val="clear" w:color="auto" w:fill="F8F9FA"/>
+              </w:rPr>
+            </w:pPr>
+            <w:r>
+              <w:rPr>
+                <w:rFonts w:ascii="Arial" w:hAnsi="Arial" w:cs="Arial"/>
+                <w:color w:val="202122"/>
+                <w:sz w:val="18"/>
+                <w:szCs w:val="18"/>
+                <w:shd w:val="clear" w:color="auto" w:fill="F8F9FA"/>
+              </w:rPr>
+              <w:t>Modelado.</w:t>
+            </w:r>
+          </w:p>
+          <w:p>
+            <w:pPr>
+              <w:jc w:val="center"/>
+              <w:cnfStyle w:val="000000000000" w:firstRow="0" w:lastRow="0" w:firstColumn="0" w:lastColumn="0" w:oddVBand="0" w:evenVBand="0" w:oddHBand="0" w:evenHBand="0" w:firstRowFirstColumn="0" w:firstRowLastColumn="0" w:lastRowFirstColumn="0" w:lastRowLastColumn="0"/>
+              <w:rPr>
+                <w:rFonts w:ascii="Arial" w:hAnsi="Arial" w:cs="Arial"/>
+                <w:color w:val="202122"/>
+                <w:sz w:val="18"/>
+                <w:szCs w:val="18"/>
+                <w:shd w:val="clear" w:color="auto" w:fill="F8F9FA"/>
+              </w:rPr>
+            </w:pPr>
+            <w:r>
+              <w:rPr>
+                <w:rFonts w:ascii="Arial" w:hAnsi="Arial" w:cs="Arial"/>
+                <w:color w:val="202122"/>
+                <w:sz w:val="18"/>
+                <w:szCs w:val="18"/>
+                <w:shd w:val="clear" w:color="auto" w:fill="F8F9FA"/>
+              </w:rPr>
+              <w:t>Animación (Vídeo).</w:t>
+            </w:r>
+          </w:p>
+          <w:p>
+            <w:pPr>
+              <w:jc w:val="center"/>
+              <w:cnfStyle w:val="000000000000" w:firstRow="0" w:lastRow="0" w:firstColumn="0" w:lastColumn="0" w:oddVBand="0" w:evenVBand="0" w:oddHBand="0" w:evenHBand="0" w:firstRowFirstColumn="0" w:firstRowLastColumn="0" w:lastRowFirstColumn="0" w:lastRowLastColumn="0"/>
+              <w:rPr>
+                <w:rFonts w:ascii="Arial" w:hAnsi="Arial" w:cs="Arial"/>
+                <w:color w:val="202122"/>
+                <w:sz w:val="18"/>
+                <w:szCs w:val="18"/>
+                <w:shd w:val="clear" w:color="auto" w:fill="F8F9FA"/>
+              </w:rPr>
+            </w:pPr>
+            <w:r>
+              <w:rPr>
+                <w:rFonts w:ascii="Arial" w:hAnsi="Arial" w:cs="Arial"/>
+                <w:color w:val="202122"/>
+                <w:sz w:val="18"/>
+                <w:szCs w:val="18"/>
+                <w:shd w:val="clear" w:color="auto" w:fill="F8F9FA"/>
+              </w:rPr>
+              <w:t>Iluminación.</w:t>
+            </w:r>
+          </w:p>
+          <w:p>
+            <w:pPr>
+              <w:jc w:val="center"/>
+              <w:cnfStyle w:val="000000000000" w:firstRow="0" w:lastRow="0" w:firstColumn="0" w:lastColumn="0" w:oddVBand="0" w:evenVBand="0" w:oddHBand="0" w:evenHBand="0" w:firstRowFirstColumn="0" w:firstRowLastColumn="0" w:lastRowFirstColumn="0" w:lastRowLastColumn="0"/>
+              <w:rPr>
+                <w:rFonts w:ascii="Arial" w:hAnsi="Arial" w:cs="Arial"/>
+                <w:color w:val="202122"/>
+                <w:sz w:val="18"/>
+                <w:szCs w:val="18"/>
+                <w:shd w:val="clear" w:color="auto" w:fill="F8F9FA"/>
+              </w:rPr>
+            </w:pPr>
+            <w:r>
+              <w:rPr>
+                <w:rFonts w:ascii="Arial" w:hAnsi="Arial" w:cs="Arial"/>
+                <w:color w:val="202122"/>
+                <w:sz w:val="18"/>
+                <w:szCs w:val="18"/>
+                <w:shd w:val="clear" w:color="auto" w:fill="F8F9FA"/>
+              </w:rPr>
+              <w:t>Renderizado.</w:t>
+            </w:r>
+          </w:p>
+          <w:p>
+            <w:pPr>
+              <w:jc w:val="center"/>
+              <w:cnfStyle w:val="000000000000" w:firstRow="0" w:lastRow="0" w:firstColumn="0" w:lastColumn="0" w:oddVBand="0" w:evenVBand="0" w:oddHBand="0" w:evenHBand="0" w:firstRowFirstColumn="0" w:firstRowLastColumn="0" w:lastRowFirstColumn="0" w:lastRowLastColumn="0"/>
+            </w:pPr>
+            <w:r>
+              <w:rPr>
+                <w:rFonts w:ascii="Arial" w:hAnsi="Arial" w:cs="Arial"/>
+                <w:color w:val="202122"/>
+                <w:sz w:val="18"/>
+                <w:szCs w:val="18"/>
+                <w:shd w:val="clear" w:color="auto" w:fill="F8F9FA"/>
+              </w:rPr>
+              <w:t>Efectos Visuales 3D.</w:t>
+            </w:r>
+          </w:p>
+        </w:tc>
+        <w:tc>
+          <w:tcPr>
+            <w:tcW w:w="1276" w:type="dxa"/>
+          </w:tcPr>
+          <w:p>
+            <w:pPr>
+              <w:cnfStyle w:val="000000000000" w:firstRow="0" w:lastRow="0" w:firstColumn="0" w:lastColumn="0" w:oddVBand="0" w:evenVBand="0" w:oddHBand="0" w:evenHBand="0" w:firstRowFirstColumn="0" w:firstRowLastColumn="0" w:lastRowFirstColumn="0" w:lastRowLastColumn="0"/>
+            </w:pPr>
+            <w:r>
+              <w:t>$50/Mes</w:t>
+            </w:r>
+          </w:p>
+        </w:tc>
+      </w:tr>
+      <w:tr>
+        <w:trPr>
+          <w:cnfStyle w:val="000000100000" w:firstRow="0" w:lastRow="0" w:firstColumn="0" w:lastColumn="0" w:oddVBand="0" w:evenVBand="0" w:oddHBand="1" w:evenHBand="0" w:firstRowFirstColumn="0" w:firstRowLastColumn="0" w:lastRowFirstColumn="0" w:lastRowLastColumn="0"/>
+          <w:jc w:val="center"/>
+        </w:trPr>
+        <w:tc>
+          <w:tcPr>
+            <w:cnfStyle w:val="001000000000" w:firstRow="0" w:lastRow="0" w:firstColumn="1" w:lastColumn="0" w:oddVBand="0" w:evenVBand="0" w:oddHBand="0" w:evenHBand="0" w:firstRowFirstColumn="0" w:firstRowLastColumn="0" w:lastRowFirstColumn="0" w:lastRowLastColumn="0"/>
+            <w:tcW w:w="1281" w:type="dxa"/>
+          </w:tcPr>
+          <w:p>
+            <w:pPr>
+              <w:rPr>
+                <w:i w:val="0"/>
+                <w:iCs w:val="0"/>
+              </w:rPr>
+            </w:pPr>
+            <w:r>
+              <w:t>Blender</w:t>
+            </w:r>
+          </w:p>
+        </w:tc>
+        <w:tc>
+          <w:tcPr>
+            <w:tcW w:w="1134" w:type="dxa"/>
+          </w:tcPr>
+          <w:p>
+            <w:pPr>
+              <w:cnfStyle w:val="000000100000" w:firstRow="0" w:lastRow="0" w:firstColumn="0" w:lastColumn="0" w:oddVBand="0" w:evenVBand="0" w:oddHBand="1" w:evenHBand="0" w:firstRowFirstColumn="0" w:firstRowLastColumn="0" w:lastRowFirstColumn="0" w:lastRowLastColumn="0"/>
+            </w:pPr>
+            <w:r>
+              <w:t>GNU GPLv2+</w:t>
+            </w:r>
+          </w:p>
+        </w:tc>
+        <w:tc>
+          <w:tcPr>
+            <w:tcW w:w="4536" w:type="dxa"/>
+          </w:tcPr>
+          <w:p>
+            <w:pPr>
+              <w:jc w:val="center"/>
+              <w:cnfStyle w:val="000000100000" w:firstRow="0" w:lastRow="0" w:firstColumn="0" w:lastColumn="0" w:oddVBand="0" w:evenVBand="0" w:oddHBand="1" w:evenHBand="0" w:firstRowFirstColumn="0" w:firstRowLastColumn="0" w:lastRowFirstColumn="0" w:lastRowLastColumn="0"/>
+              <w:rPr>
+                <w:rFonts w:ascii="Arial" w:hAnsi="Arial" w:cs="Arial"/>
+                <w:color w:val="202122"/>
+                <w:sz w:val="18"/>
+                <w:szCs w:val="18"/>
+                <w:shd w:val="clear" w:color="auto" w:fill="F8F9FA"/>
+              </w:rPr>
+            </w:pPr>
+            <w:r>
+              <w:rPr>
+                <w:rFonts w:ascii="Arial" w:hAnsi="Arial" w:cs="Arial"/>
+                <w:color w:val="202122"/>
+                <w:sz w:val="18"/>
+                <w:szCs w:val="18"/>
+                <w:shd w:val="clear" w:color="auto" w:fill="F8F9FA"/>
+              </w:rPr>
+              <w:t>Animación Cartoon 2D/3D</w:t>
+            </w:r>
+          </w:p>
+          <w:p>
+            <w:pPr>
+              <w:jc w:val="center"/>
+              <w:cnfStyle w:val="000000100000" w:firstRow="0" w:lastRow="0" w:firstColumn="0" w:lastColumn="0" w:oddVBand="0" w:evenVBand="0" w:oddHBand="1" w:evenHBand="0" w:firstRowFirstColumn="0" w:firstRowLastColumn="0" w:lastRowFirstColumn="0" w:lastRowLastColumn="0"/>
+              <w:rPr>
+                <w:rFonts w:ascii="Arial" w:hAnsi="Arial" w:cs="Arial"/>
+                <w:color w:val="202122"/>
+                <w:sz w:val="18"/>
+                <w:szCs w:val="18"/>
+                <w:shd w:val="clear" w:color="auto" w:fill="F8F9FA"/>
+              </w:rPr>
+            </w:pPr>
+            <w:r>
+              <w:rPr>
+                <w:rFonts w:ascii="Arial" w:hAnsi="Arial" w:cs="Arial"/>
+                <w:color w:val="202122"/>
+                <w:sz w:val="18"/>
+                <w:szCs w:val="18"/>
+                <w:shd w:val="clear" w:color="auto" w:fill="F8F9FA"/>
+              </w:rPr>
+              <w:t xml:space="preserve">Iluminación. </w:t>
+            </w:r>
+          </w:p>
+          <w:p>
+            <w:pPr>
+              <w:jc w:val="center"/>
+              <w:cnfStyle w:val="000000100000" w:firstRow="0" w:lastRow="0" w:firstColumn="0" w:lastColumn="0" w:oddVBand="0" w:evenVBand="0" w:oddHBand="1" w:evenHBand="0" w:firstRowFirstColumn="0" w:firstRowLastColumn="0" w:lastRowFirstColumn="0" w:lastRowLastColumn="0"/>
+              <w:rPr>
+                <w:rFonts w:ascii="Arial" w:hAnsi="Arial" w:cs="Arial"/>
+                <w:color w:val="202122"/>
+                <w:sz w:val="18"/>
+                <w:szCs w:val="18"/>
+                <w:shd w:val="clear" w:color="auto" w:fill="F8F9FA"/>
+              </w:rPr>
+            </w:pPr>
+            <w:r>
+              <w:rPr>
+                <w:rFonts w:ascii="Arial" w:hAnsi="Arial" w:cs="Arial"/>
+                <w:color w:val="202122"/>
+                <w:sz w:val="18"/>
+                <w:szCs w:val="18"/>
+                <w:shd w:val="clear" w:color="auto" w:fill="F8F9FA"/>
+              </w:rPr>
+              <w:t>Modelado.</w:t>
+            </w:r>
+          </w:p>
+          <w:p>
+            <w:pPr>
+              <w:jc w:val="center"/>
+              <w:cnfStyle w:val="000000100000" w:firstRow="0" w:lastRow="0" w:firstColumn="0" w:lastColumn="0" w:oddVBand="0" w:evenVBand="0" w:oddHBand="1" w:evenHBand="0" w:firstRowFirstColumn="0" w:firstRowLastColumn="0" w:lastRowFirstColumn="0" w:lastRowLastColumn="0"/>
+              <w:rPr>
+                <w:rFonts w:ascii="Arial" w:hAnsi="Arial" w:cs="Arial"/>
+                <w:color w:val="202122"/>
+                <w:sz w:val="18"/>
+                <w:szCs w:val="18"/>
+                <w:shd w:val="clear" w:color="auto" w:fill="F8F9FA"/>
+              </w:rPr>
+            </w:pPr>
+            <w:r>
+              <w:rPr>
+                <w:rFonts w:ascii="Arial" w:hAnsi="Arial" w:cs="Arial"/>
+                <w:color w:val="202122"/>
+                <w:sz w:val="18"/>
+                <w:szCs w:val="18"/>
+                <w:shd w:val="clear" w:color="auto" w:fill="F8F9FA"/>
+              </w:rPr>
+              <w:t>Creación de Materiales mediante nodos.</w:t>
+            </w:r>
+          </w:p>
+          <w:p>
+            <w:pPr>
+              <w:jc w:val="center"/>
+              <w:cnfStyle w:val="000000100000" w:firstRow="0" w:lastRow="0" w:firstColumn="0" w:lastColumn="0" w:oddVBand="0" w:evenVBand="0" w:oddHBand="1" w:evenHBand="0" w:firstRowFirstColumn="0" w:firstRowLastColumn="0" w:lastRowFirstColumn="0" w:lastRowLastColumn="0"/>
+              <w:rPr>
+                <w:rFonts w:ascii="Arial" w:hAnsi="Arial" w:cs="Arial"/>
+                <w:color w:val="202122"/>
+                <w:sz w:val="18"/>
+                <w:szCs w:val="18"/>
+                <w:shd w:val="clear" w:color="auto" w:fill="F8F9FA"/>
+              </w:rPr>
+            </w:pPr>
+            <w:r>
+              <w:rPr>
+                <w:rFonts w:ascii="Arial" w:hAnsi="Arial" w:cs="Arial"/>
+                <w:color w:val="202122"/>
+                <w:sz w:val="18"/>
+                <w:szCs w:val="18"/>
+                <w:shd w:val="clear" w:color="auto" w:fill="F8F9FA"/>
+              </w:rPr>
+              <w:t>Texturizado.</w:t>
+            </w:r>
+          </w:p>
+          <w:p>
+            <w:pPr>
+              <w:jc w:val="center"/>
+              <w:cnfStyle w:val="000000100000" w:firstRow="0" w:lastRow="0" w:firstColumn="0" w:lastColumn="0" w:oddVBand="0" w:evenVBand="0" w:oddHBand="1" w:evenHBand="0" w:firstRowFirstColumn="0" w:firstRowLastColumn="0" w:lastRowFirstColumn="0" w:lastRowLastColumn="0"/>
+              <w:rPr>
+                <w:rFonts w:ascii="Arial" w:hAnsi="Arial" w:cs="Arial"/>
+                <w:color w:val="202122"/>
+                <w:sz w:val="18"/>
+                <w:szCs w:val="18"/>
+                <w:shd w:val="clear" w:color="auto" w:fill="F8F9FA"/>
+              </w:rPr>
+            </w:pPr>
+            <w:r>
+              <w:rPr>
+                <w:rFonts w:ascii="Arial" w:hAnsi="Arial" w:cs="Arial"/>
+                <w:color w:val="202122"/>
+                <w:sz w:val="18"/>
+                <w:szCs w:val="18"/>
+                <w:shd w:val="clear" w:color="auto" w:fill="F8F9FA"/>
+              </w:rPr>
+              <w:t>Pintura de texturas en 3D.</w:t>
+            </w:r>
+          </w:p>
+          <w:p>
+            <w:pPr>
+              <w:jc w:val="center"/>
+              <w:cnfStyle w:val="000000100000" w:firstRow="0" w:lastRow="0" w:firstColumn="0" w:lastColumn="0" w:oddVBand="0" w:evenVBand="0" w:oddHBand="1" w:evenHBand="0" w:firstRowFirstColumn="0" w:firstRowLastColumn="0" w:lastRowFirstColumn="0" w:lastRowLastColumn="0"/>
+              <w:rPr>
+                <w:rFonts w:ascii="Arial" w:hAnsi="Arial" w:cs="Arial"/>
+                <w:color w:val="202122"/>
+                <w:sz w:val="18"/>
+                <w:szCs w:val="18"/>
+                <w:shd w:val="clear" w:color="auto" w:fill="F8F9FA"/>
+              </w:rPr>
+            </w:pPr>
+            <w:r>
+              <w:rPr>
+                <w:rFonts w:ascii="Arial" w:hAnsi="Arial" w:cs="Arial"/>
+                <w:color w:val="202122"/>
+                <w:sz w:val="18"/>
+                <w:szCs w:val="18"/>
+                <w:shd w:val="clear" w:color="auto" w:fill="F8F9FA"/>
+              </w:rPr>
+              <w:t>UV mapping.</w:t>
+            </w:r>
+          </w:p>
+          <w:p>
+            <w:pPr>
+              <w:jc w:val="center"/>
+              <w:cnfStyle w:val="000000100000" w:firstRow="0" w:lastRow="0" w:firstColumn="0" w:lastColumn="0" w:oddVBand="0" w:evenVBand="0" w:oddHBand="1" w:evenHBand="0" w:firstRowFirstColumn="0" w:firstRowLastColumn="0" w:lastRowFirstColumn="0" w:lastRowLastColumn="0"/>
+              <w:rPr>
+                <w:rFonts w:ascii="Arial" w:hAnsi="Arial" w:cs="Arial"/>
+                <w:color w:val="202122"/>
+                <w:sz w:val="18"/>
+                <w:szCs w:val="18"/>
+                <w:shd w:val="clear" w:color="auto" w:fill="F8F9FA"/>
+              </w:rPr>
+            </w:pPr>
+            <w:r>
+              <w:rPr>
+                <w:rFonts w:ascii="Arial" w:hAnsi="Arial" w:cs="Arial"/>
+                <w:color w:val="202122"/>
+                <w:sz w:val="18"/>
+                <w:szCs w:val="18"/>
+                <w:shd w:val="clear" w:color="auto" w:fill="F8F9FA"/>
+              </w:rPr>
+              <w:t>Renderizado.</w:t>
+            </w:r>
+          </w:p>
+          <w:p>
+            <w:pPr>
+              <w:jc w:val="center"/>
+              <w:cnfStyle w:val="000000100000" w:firstRow="0" w:lastRow="0" w:firstColumn="0" w:lastColumn="0" w:oddVBand="0" w:evenVBand="0" w:oddHBand="1" w:evenHBand="0" w:firstRowFirstColumn="0" w:firstRowLastColumn="0" w:lastRowFirstColumn="0" w:lastRowLastColumn="0"/>
+              <w:rPr>
+                <w:rFonts w:ascii="Arial" w:hAnsi="Arial" w:cs="Arial"/>
+                <w:color w:val="202122"/>
+                <w:sz w:val="18"/>
+                <w:szCs w:val="18"/>
+                <w:shd w:val="clear" w:color="auto" w:fill="F8F9FA"/>
+              </w:rPr>
+            </w:pPr>
+            <w:r>
+              <w:rPr>
+                <w:rFonts w:ascii="Arial" w:hAnsi="Arial" w:cs="Arial"/>
+                <w:color w:val="202122"/>
+                <w:sz w:val="18"/>
+                <w:szCs w:val="18"/>
+                <w:shd w:val="clear" w:color="auto" w:fill="F8F9FA"/>
+              </w:rPr>
+              <w:t>Rigging 3D y animación.</w:t>
+            </w:r>
+          </w:p>
+          <w:p>
+            <w:pPr>
+              <w:jc w:val="center"/>
+              <w:cnfStyle w:val="000000100000" w:firstRow="0" w:lastRow="0" w:firstColumn="0" w:lastColumn="0" w:oddVBand="0" w:evenVBand="0" w:oddHBand="1" w:evenHBand="0" w:firstRowFirstColumn="0" w:firstRowLastColumn="0" w:lastRowFirstColumn="0" w:lastRowLastColumn="0"/>
+              <w:rPr>
+                <w:rFonts w:ascii="Arial" w:hAnsi="Arial" w:cs="Arial"/>
+                <w:color w:val="202122"/>
+                <w:sz w:val="18"/>
+                <w:szCs w:val="18"/>
+                <w:shd w:val="clear" w:color="auto" w:fill="F8F9FA"/>
+              </w:rPr>
+            </w:pPr>
+            <w:r>
+              <w:rPr>
+                <w:rFonts w:ascii="Arial" w:hAnsi="Arial" w:cs="Arial"/>
+                <w:color w:val="202122"/>
+                <w:sz w:val="18"/>
+                <w:szCs w:val="18"/>
+                <w:shd w:val="clear" w:color="auto" w:fill="F8F9FA"/>
+              </w:rPr>
+              <w:t>Esculpido 3D.</w:t>
+            </w:r>
+          </w:p>
+          <w:p>
+            <w:pPr>
+              <w:jc w:val="center"/>
+              <w:cnfStyle w:val="000000100000" w:firstRow="0" w:lastRow="0" w:firstColumn="0" w:lastColumn="0" w:oddVBand="0" w:evenVBand="0" w:oddHBand="1" w:evenHBand="0" w:firstRowFirstColumn="0" w:firstRowLastColumn="0" w:lastRowFirstColumn="0" w:lastRowLastColumn="0"/>
+              <w:rPr>
+                <w:rFonts w:ascii="Arial" w:hAnsi="Arial" w:cs="Arial"/>
+                <w:color w:val="202122"/>
+                <w:sz w:val="18"/>
+                <w:szCs w:val="18"/>
+                <w:shd w:val="clear" w:color="auto" w:fill="F8F9FA"/>
+              </w:rPr>
+            </w:pPr>
+            <w:r>
+              <w:rPr>
+                <w:rFonts w:ascii="Arial" w:hAnsi="Arial" w:cs="Arial"/>
+                <w:color w:val="202122"/>
+                <w:sz w:val="18"/>
+                <w:szCs w:val="18"/>
+                <w:shd w:val="clear" w:color="auto" w:fill="F8F9FA"/>
+              </w:rPr>
+              <w:t xml:space="preserve">Efectos visuales 3D. </w:t>
+            </w:r>
+          </w:p>
+          <w:p>
+            <w:pPr>
+              <w:jc w:val="center"/>
+              <w:cnfStyle w:val="000000100000" w:firstRow="0" w:lastRow="0" w:firstColumn="0" w:lastColumn="0" w:oddVBand="0" w:evenVBand="0" w:oddHBand="1" w:evenHBand="0" w:firstRowFirstColumn="0" w:firstRowLastColumn="0" w:lastRowFirstColumn="0" w:lastRowLastColumn="0"/>
+              <w:rPr>
+                <w:rFonts w:ascii="Arial" w:hAnsi="Arial" w:cs="Arial"/>
+                <w:color w:val="202122"/>
+                <w:sz w:val="18"/>
+                <w:szCs w:val="18"/>
+                <w:shd w:val="clear" w:color="auto" w:fill="F8F9FA"/>
+              </w:rPr>
+            </w:pPr>
+            <w:r>
+              <w:rPr>
+                <w:rFonts w:ascii="Arial" w:hAnsi="Arial" w:cs="Arial"/>
+                <w:color w:val="202122"/>
+                <w:sz w:val="18"/>
+                <w:szCs w:val="18"/>
+                <w:shd w:val="clear" w:color="auto" w:fill="F8F9FA"/>
+              </w:rPr>
+              <w:t>Postproducción básica de vídeo.</w:t>
+            </w:r>
+          </w:p>
+          <w:p>
+            <w:pPr>
+              <w:jc w:val="center"/>
+              <w:cnfStyle w:val="000000100000" w:firstRow="0" w:lastRow="0" w:firstColumn="0" w:lastColumn="0" w:oddVBand="0" w:evenVBand="0" w:oddHBand="1" w:evenHBand="0" w:firstRowFirstColumn="0" w:firstRowLastColumn="0" w:lastRowFirstColumn="0" w:lastRowLastColumn="0"/>
+              <w:rPr>
+                <w:rFonts w:ascii="Arial" w:hAnsi="Arial" w:cs="Arial"/>
+                <w:color w:val="202122"/>
+                <w:sz w:val="18"/>
+                <w:szCs w:val="18"/>
+                <w:shd w:val="clear" w:color="auto" w:fill="F8F9FA"/>
+              </w:rPr>
+            </w:pPr>
+            <w:r>
+              <w:rPr>
+                <w:rFonts w:ascii="Arial" w:hAnsi="Arial" w:cs="Arial"/>
+                <w:color w:val="202122"/>
+                <w:sz w:val="18"/>
+                <w:szCs w:val="18"/>
+                <w:shd w:val="clear" w:color="auto" w:fill="F8F9FA"/>
+              </w:rPr>
+              <w:t>Captura de movimiento.</w:t>
+            </w:r>
+          </w:p>
+          <w:p>
+            <w:pPr>
+              <w:jc w:val="center"/>
+              <w:cnfStyle w:val="000000100000" w:firstRow="0" w:lastRow="0" w:firstColumn="0" w:lastColumn="0" w:oddVBand="0" w:evenVBand="0" w:oddHBand="1" w:evenHBand="0" w:firstRowFirstColumn="0" w:firstRowLastColumn="0" w:lastRowFirstColumn="0" w:lastRowLastColumn="0"/>
+              <w:rPr>
+                <w:rFonts w:ascii="Arial" w:hAnsi="Arial" w:cs="Arial"/>
+                <w:color w:val="202122"/>
+                <w:sz w:val="18"/>
+                <w:szCs w:val="18"/>
+                <w:shd w:val="clear" w:color="auto" w:fill="F8F9FA"/>
+              </w:rPr>
+            </w:pPr>
+            <w:r>
+              <w:rPr>
+                <w:rFonts w:ascii="Arial" w:hAnsi="Arial" w:cs="Arial"/>
+                <w:color w:val="202122"/>
+                <w:sz w:val="18"/>
+                <w:szCs w:val="18"/>
+                <w:shd w:val="clear" w:color="auto" w:fill="F8F9FA"/>
+              </w:rPr>
+              <w:t xml:space="preserve">Scripting en Python. </w:t>
+            </w:r>
+          </w:p>
+          <w:p>
+            <w:pPr>
+              <w:jc w:val="center"/>
+              <w:cnfStyle w:val="000000100000" w:firstRow="0" w:lastRow="0" w:firstColumn="0" w:lastColumn="0" w:oddVBand="0" w:evenVBand="0" w:oddHBand="1" w:evenHBand="0" w:firstRowFirstColumn="0" w:firstRowLastColumn="0" w:lastRowFirstColumn="0" w:lastRowLastColumn="0"/>
+              <w:rPr>
+                <w:rFonts w:ascii="Arial" w:hAnsi="Arial" w:cs="Arial"/>
+                <w:color w:val="202122"/>
+                <w:sz w:val="18"/>
+                <w:szCs w:val="18"/>
+                <w:shd w:val="clear" w:color="auto" w:fill="F8F9FA"/>
+              </w:rPr>
+            </w:pPr>
+            <w:r>
+              <w:rPr>
+                <w:rFonts w:ascii="Arial" w:hAnsi="Arial" w:cs="Arial"/>
+                <w:color w:val="202122"/>
+                <w:sz w:val="18"/>
+                <w:szCs w:val="18"/>
+                <w:shd w:val="clear" w:color="auto" w:fill="F8F9FA"/>
+              </w:rPr>
+              <w:t>Simulación de fluidos.</w:t>
+            </w:r>
+          </w:p>
+          <w:p>
+            <w:pPr>
+              <w:jc w:val="center"/>
+              <w:cnfStyle w:val="000000100000" w:firstRow="0" w:lastRow="0" w:firstColumn="0" w:lastColumn="0" w:oddVBand="0" w:evenVBand="0" w:oddHBand="1" w:evenHBand="0" w:firstRowFirstColumn="0" w:firstRowLastColumn="0" w:lastRowFirstColumn="0" w:lastRowLastColumn="0"/>
+              <w:rPr>
+                <w:rFonts w:ascii="Arial" w:hAnsi="Arial" w:cs="Arial"/>
+                <w:color w:val="202122"/>
+                <w:sz w:val="18"/>
+                <w:szCs w:val="18"/>
+                <w:shd w:val="clear" w:color="auto" w:fill="F8F9FA"/>
+              </w:rPr>
+            </w:pPr>
+            <w:r>
+              <w:rPr>
+                <w:rFonts w:ascii="Arial" w:hAnsi="Arial" w:cs="Arial"/>
+                <w:color w:val="202122"/>
+                <w:sz w:val="18"/>
+                <w:szCs w:val="18"/>
+                <w:shd w:val="clear" w:color="auto" w:fill="F8F9FA"/>
+              </w:rPr>
+              <w:t>Partículas.</w:t>
+            </w:r>
+          </w:p>
+          <w:p>
+            <w:pPr>
+              <w:jc w:val="center"/>
+              <w:cnfStyle w:val="000000100000" w:firstRow="0" w:lastRow="0" w:firstColumn="0" w:lastColumn="0" w:oddVBand="0" w:evenVBand="0" w:oddHBand="1" w:evenHBand="0" w:firstRowFirstColumn="0" w:firstRowLastColumn="0" w:lastRowFirstColumn="0" w:lastRowLastColumn="0"/>
+              <w:rPr>
+                <w:rFonts w:ascii="Arial" w:hAnsi="Arial" w:cs="Arial"/>
+                <w:color w:val="202122"/>
+                <w:sz w:val="18"/>
+                <w:szCs w:val="18"/>
+                <w:shd w:val="clear" w:color="auto" w:fill="F8F9FA"/>
+              </w:rPr>
+            </w:pPr>
+            <w:r>
+              <w:rPr>
+                <w:rFonts w:ascii="Arial" w:hAnsi="Arial" w:cs="Arial"/>
+                <w:color w:val="202122"/>
+                <w:sz w:val="18"/>
+                <w:szCs w:val="18"/>
+                <w:shd w:val="clear" w:color="auto" w:fill="F8F9FA"/>
+              </w:rPr>
+              <w:t>Físicas.</w:t>
+            </w:r>
+          </w:p>
+          <w:p>
+            <w:pPr>
+              <w:jc w:val="center"/>
+              <w:cnfStyle w:val="000000100000" w:firstRow="0" w:lastRow="0" w:firstColumn="0" w:lastColumn="0" w:oddVBand="0" w:evenVBand="0" w:oddHBand="1" w:evenHBand="0" w:firstRowFirstColumn="0" w:firstRowLastColumn="0" w:lastRowFirstColumn="0" w:lastRowLastColumn="0"/>
+            </w:pPr>
+            <w:r>
+              <w:rPr>
+                <w:rFonts w:ascii="Arial" w:hAnsi="Arial" w:cs="Arial"/>
+                <w:color w:val="202122"/>
+                <w:sz w:val="18"/>
+                <w:szCs w:val="18"/>
+                <w:shd w:val="clear" w:color="auto" w:fill="F8F9FA"/>
+              </w:rPr>
+              <w:t>Composición.</w:t>
+            </w:r>
+          </w:p>
+        </w:tc>
+        <w:tc>
+          <w:tcPr>
+            <w:tcW w:w="1276" w:type="dxa"/>
+          </w:tcPr>
+          <w:p>
+            <w:pPr>
+              <w:cnfStyle w:val="000000100000" w:firstRow="0" w:lastRow="0" w:firstColumn="0" w:lastColumn="0" w:oddVBand="0" w:evenVBand="0" w:oddHBand="1" w:evenHBand="0" w:firstRowFirstColumn="0" w:firstRowLastColumn="0" w:lastRowFirstColumn="0" w:lastRowLastColumn="0"/>
+            </w:pPr>
+            <w:r>
+              <w:t>Gratis</w:t>
+            </w:r>
+          </w:p>
+        </w:tc>
+      </w:tr>
+      <w:tr>
+        <w:trPr>
+          <w:jc w:val="center"/>
+        </w:trPr>
+        <w:tc>
+          <w:tcPr>
+            <w:cnfStyle w:val="001000000000" w:firstRow="0" w:lastRow="0" w:firstColumn="1" w:lastColumn="0" w:oddVBand="0" w:evenVBand="0" w:oddHBand="0" w:evenHBand="0" w:firstRowFirstColumn="0" w:firstRowLastColumn="0" w:lastRowFirstColumn="0" w:lastRowLastColumn="0"/>
+            <w:tcW w:w="1281" w:type="dxa"/>
+          </w:tcPr>
+          <w:p>
+            <w:r>
+              <w:t>Cinema 4D</w:t>
+            </w:r>
+          </w:p>
+        </w:tc>
+        <w:tc>
+          <w:tcPr>
+            <w:tcW w:w="1134" w:type="dxa"/>
+          </w:tcPr>
+          <w:p>
+            <w:pPr>
+              <w:cnfStyle w:val="000000000000" w:firstRow="0" w:lastRow="0" w:firstColumn="0" w:lastColumn="0" w:oddVBand="0" w:evenVBand="0" w:oddHBand="0" w:evenHBand="0" w:firstRowFirstColumn="0" w:firstRowLastColumn="0" w:lastRowFirstColumn="0" w:lastRowLastColumn="0"/>
+            </w:pPr>
+            <w:r>
+              <w:t>Propietaria</w:t>
+            </w:r>
+          </w:p>
+        </w:tc>
+        <w:tc>
+          <w:tcPr>
+            <w:tcW w:w="4536" w:type="dxa"/>
+          </w:tcPr>
+          <w:p>
+            <w:pPr>
+              <w:jc w:val="center"/>
+              <w:cnfStyle w:val="000000000000" w:firstRow="0" w:lastRow="0" w:firstColumn="0" w:lastColumn="0" w:oddVBand="0" w:evenVBand="0" w:oddHBand="0" w:evenHBand="0" w:firstRowFirstColumn="0" w:firstRowLastColumn="0" w:lastRowFirstColumn="0" w:lastRowLastColumn="0"/>
+              <w:rPr>
+                <w:rFonts w:ascii="Arial" w:hAnsi="Arial" w:cs="Arial"/>
+                <w:color w:val="202122"/>
+                <w:sz w:val="18"/>
+                <w:szCs w:val="18"/>
+                <w:shd w:val="clear" w:color="auto" w:fill="F8F9FA"/>
+              </w:rPr>
+            </w:pPr>
+            <w:r>
+              <w:rPr>
+                <w:rFonts w:ascii="Arial" w:hAnsi="Arial" w:cs="Arial"/>
+                <w:color w:val="202122"/>
+                <w:sz w:val="18"/>
+                <w:szCs w:val="18"/>
+                <w:shd w:val="clear" w:color="auto" w:fill="F8F9FA"/>
+              </w:rPr>
+              <w:t>Animación.</w:t>
+            </w:r>
+          </w:p>
+          <w:p>
+            <w:pPr>
+              <w:jc w:val="center"/>
+              <w:cnfStyle w:val="000000000000" w:firstRow="0" w:lastRow="0" w:firstColumn="0" w:lastColumn="0" w:oddVBand="0" w:evenVBand="0" w:oddHBand="0" w:evenHBand="0" w:firstRowFirstColumn="0" w:firstRowLastColumn="0" w:lastRowFirstColumn="0" w:lastRowLastColumn="0"/>
+              <w:rPr>
+                <w:rFonts w:ascii="Arial" w:hAnsi="Arial" w:cs="Arial"/>
+                <w:color w:val="202122"/>
+                <w:sz w:val="18"/>
+                <w:szCs w:val="18"/>
+                <w:shd w:val="clear" w:color="auto" w:fill="F8F9FA"/>
+              </w:rPr>
+            </w:pPr>
+            <w:r>
+              <w:rPr>
+                <w:rFonts w:ascii="Arial" w:hAnsi="Arial" w:cs="Arial"/>
+                <w:color w:val="202122"/>
+                <w:sz w:val="18"/>
+                <w:szCs w:val="18"/>
+                <w:shd w:val="clear" w:color="auto" w:fill="F8F9FA"/>
+              </w:rPr>
+              <w:t>Iluminación.</w:t>
+            </w:r>
+          </w:p>
+          <w:p>
+            <w:pPr>
+              <w:jc w:val="center"/>
+              <w:cnfStyle w:val="000000000000" w:firstRow="0" w:lastRow="0" w:firstColumn="0" w:lastColumn="0" w:oddVBand="0" w:evenVBand="0" w:oddHBand="0" w:evenHBand="0" w:firstRowFirstColumn="0" w:firstRowLastColumn="0" w:lastRowFirstColumn="0" w:lastRowLastColumn="0"/>
+              <w:rPr>
+                <w:rFonts w:ascii="Arial" w:hAnsi="Arial" w:cs="Arial"/>
+                <w:color w:val="202122"/>
+                <w:sz w:val="18"/>
+                <w:szCs w:val="18"/>
+                <w:shd w:val="clear" w:color="auto" w:fill="F8F9FA"/>
+              </w:rPr>
+            </w:pPr>
+            <w:r>
+              <w:rPr>
+                <w:rFonts w:ascii="Arial" w:hAnsi="Arial" w:cs="Arial"/>
+                <w:color w:val="202122"/>
+                <w:sz w:val="18"/>
+                <w:szCs w:val="18"/>
+                <w:shd w:val="clear" w:color="auto" w:fill="F8F9FA"/>
+              </w:rPr>
+              <w:t>Modelado.</w:t>
+            </w:r>
+          </w:p>
+          <w:p>
+            <w:pPr>
+              <w:jc w:val="center"/>
+              <w:cnfStyle w:val="000000000000" w:firstRow="0" w:lastRow="0" w:firstColumn="0" w:lastColumn="0" w:oddVBand="0" w:evenVBand="0" w:oddHBand="0" w:evenHBand="0" w:firstRowFirstColumn="0" w:firstRowLastColumn="0" w:lastRowFirstColumn="0" w:lastRowLastColumn="0"/>
+              <w:rPr>
+                <w:rFonts w:ascii="Arial" w:hAnsi="Arial" w:cs="Arial"/>
+                <w:color w:val="202122"/>
+                <w:sz w:val="18"/>
+                <w:szCs w:val="18"/>
+                <w:shd w:val="clear" w:color="auto" w:fill="F8F9FA"/>
+              </w:rPr>
+            </w:pPr>
+            <w:r>
+              <w:rPr>
+                <w:rFonts w:ascii="Arial" w:hAnsi="Arial" w:cs="Arial"/>
+                <w:color w:val="202122"/>
+                <w:sz w:val="18"/>
+                <w:szCs w:val="18"/>
+                <w:shd w:val="clear" w:color="auto" w:fill="F8F9FA"/>
+              </w:rPr>
+              <w:t>Efectos visuales 3D.</w:t>
+            </w:r>
+          </w:p>
+          <w:p>
+            <w:pPr>
+              <w:jc w:val="center"/>
+              <w:cnfStyle w:val="000000000000" w:firstRow="0" w:lastRow="0" w:firstColumn="0" w:lastColumn="0" w:oddVBand="0" w:evenVBand="0" w:oddHBand="0" w:evenHBand="0" w:firstRowFirstColumn="0" w:firstRowLastColumn="0" w:lastRowFirstColumn="0" w:lastRowLastColumn="0"/>
+              <w:rPr>
+                <w:rFonts w:ascii="Arial" w:hAnsi="Arial" w:cs="Arial"/>
+                <w:color w:val="202122"/>
+                <w:sz w:val="18"/>
+                <w:szCs w:val="18"/>
+                <w:shd w:val="clear" w:color="auto" w:fill="F8F9FA"/>
+              </w:rPr>
+            </w:pPr>
+            <w:r>
+              <w:rPr>
+                <w:rFonts w:ascii="Arial" w:hAnsi="Arial" w:cs="Arial"/>
+                <w:color w:val="202122"/>
+                <w:sz w:val="18"/>
+                <w:szCs w:val="18"/>
+                <w:shd w:val="clear" w:color="auto" w:fill="F8F9FA"/>
+              </w:rPr>
+              <w:t>Renderizado.</w:t>
+            </w:r>
+          </w:p>
+          <w:p>
+            <w:pPr>
+              <w:jc w:val="center"/>
+              <w:cnfStyle w:val="000000000000" w:firstRow="0" w:lastRow="0" w:firstColumn="0" w:lastColumn="0" w:oddVBand="0" w:evenVBand="0" w:oddHBand="0" w:evenHBand="0" w:firstRowFirstColumn="0" w:firstRowLastColumn="0" w:lastRowFirstColumn="0" w:lastRowLastColumn="0"/>
+            </w:pPr>
+            <w:r>
+              <w:rPr>
+                <w:rFonts w:ascii="Arial" w:hAnsi="Arial" w:cs="Arial"/>
+                <w:color w:val="202122"/>
+                <w:sz w:val="18"/>
+                <w:szCs w:val="18"/>
+                <w:shd w:val="clear" w:color="auto" w:fill="F8F9FA"/>
+              </w:rPr>
+              <w:t>Simulación.</w:t>
+            </w:r>
+          </w:p>
+        </w:tc>
+        <w:tc>
+          <w:tcPr>
+            <w:tcW w:w="1276" w:type="dxa"/>
+          </w:tcPr>
+          <w:p>
+            <w:pPr>
+              <w:keepNext/>
+              <w:cnfStyle w:val="000000000000" w:firstRow="0" w:lastRow="0" w:firstColumn="0" w:lastColumn="0" w:oddVBand="0" w:evenVBand="0" w:oddHBand="0" w:evenHBand="0" w:firstRowFirstColumn="0" w:firstRowLastColumn="0" w:lastRowFirstColumn="0" w:lastRowLastColumn="0"/>
+            </w:pPr>
+            <w:r>
+              <w:t>$94.99/Mes</w:t>
+            </w:r>
+          </w:p>
+        </w:tc>
+      </w:tr>
+    </w:tbl>
+    <w:p>
+      <w:pPr>
+        <w:pStyle w:val="Descripcin"/>
+      </w:pPr>
+      <w:bookmarkStart w:id="20" w:name="_Toc44884023"/>
+      <w:r>
+        <w:t xml:space="preserve">Tabla </w:t>
+      </w:r>
+      <w:fldSimple w:instr=" SEQ Tabla \* ARABIC ">
+        <w:r>
+          <w:rPr>
+            <w:noProof/>
+          </w:rPr>
+          <w:t>1</w:t>
+        </w:r>
+      </w:fldSimple>
+      <w:r>
+        <w:t xml:space="preserve"> Tabla Comparativa Software Modelado</w:t>
+      </w:r>
+      <w:bookmarkEnd w:id="20"/>
+    </w:p>
+    <w:p>
+      <w:pPr>
+        <w:ind w:firstLine="708"/>
+      </w:pPr>
+    </w:p>
+    <w:p>
+      <w:pPr>
+        <w:pStyle w:val="Ttulo2"/>
+      </w:pPr>
+      <w:bookmarkStart w:id="21" w:name="_Toc44873177"/>
+      <w:r>
+        <w:t>Texturizado</w:t>
+      </w:r>
+      <w:bookmarkEnd w:id="21"/>
     </w:p>
     <w:p>
       <w:r>
         <w:tab/>
       </w:r>
     </w:p>
-    <w:p/>
-    <w:p>
-      <w:pPr>
-        <w:ind w:firstLine="708"/>
-      </w:pPr>
-    </w:p>
     <w:p>
       <w:pPr>
         <w:pStyle w:val="Ttulo2"/>
       </w:pPr>
-      <w:bookmarkStart w:id="16" w:name="_Toc44873177"/>
-      <w:r>
-        <w:t>Texturizado</w:t>
-      </w:r>
-      <w:bookmarkEnd w:id="16"/>
-    </w:p>
-    <w:p>
-      <w:r>
-        <w:tab/>
-      </w:r>
-    </w:p>
-    <w:p>
-      <w:pPr>
-        <w:pStyle w:val="Ttulo2"/>
-      </w:pPr>
-      <w:bookmarkStart w:id="17" w:name="_Toc44873178"/>
+      <w:bookmarkStart w:id="22" w:name="_Toc44873178"/>
       <w:r>
         <w:t>Renderizado</w:t>
       </w:r>
-      <w:bookmarkEnd w:id="17"/>
+      <w:bookmarkEnd w:id="22"/>
       <w:r>
         <w:br w:type="page"/>
       </w:r>
@@ -5376,12 +6898,12 @@
       <w:pPr>
         <w:pStyle w:val="Ttulo1"/>
       </w:pPr>
-      <w:bookmarkStart w:id="18" w:name="_Toc44873179"/>
+      <w:bookmarkStart w:id="23" w:name="_Toc44873179"/>
       <w:r>
         <w:lastRenderedPageBreak/>
         <w:t>Objetivos</w:t>
       </w:r>
-      <w:bookmarkEnd w:id="18"/>
+      <w:bookmarkEnd w:id="23"/>
     </w:p>
     <w:p>
       <w:r>
@@ -5508,122 +7030,122 @@
       <w:pPr>
         <w:pStyle w:val="Ttulo1"/>
       </w:pPr>
-      <w:bookmarkStart w:id="19" w:name="_Toc44873180"/>
+      <w:bookmarkStart w:id="24" w:name="_Toc44873180"/>
       <w:r>
         <w:lastRenderedPageBreak/>
         <w:t>Metodología</w:t>
       </w:r>
-      <w:bookmarkEnd w:id="19"/>
+      <w:bookmarkEnd w:id="24"/>
     </w:p>
     <w:p>
       <w:pPr>
         <w:pStyle w:val="Ttulo2"/>
       </w:pPr>
-      <w:bookmarkStart w:id="20" w:name="_Toc44873181"/>
+      <w:bookmarkStart w:id="25" w:name="_Toc44873181"/>
       <w:r>
         <w:t>Preproducción</w:t>
       </w:r>
-      <w:bookmarkEnd w:id="20"/>
+      <w:bookmarkEnd w:id="25"/>
     </w:p>
     <w:p>
       <w:pPr>
         <w:pStyle w:val="Ttulo2"/>
       </w:pPr>
-      <w:bookmarkStart w:id="21" w:name="_Toc44873182"/>
+      <w:bookmarkStart w:id="26" w:name="_Toc44873182"/>
       <w:r>
         <w:t>Desarrollo de la idea</w:t>
       </w:r>
-      <w:bookmarkEnd w:id="21"/>
+      <w:bookmarkEnd w:id="26"/>
     </w:p>
     <w:p>
       <w:pPr>
         <w:pStyle w:val="Ttulo2"/>
       </w:pPr>
-      <w:bookmarkStart w:id="22" w:name="_Toc44873183"/>
+      <w:bookmarkStart w:id="27" w:name="_Toc44873183"/>
       <w:r>
         <w:t>Herramientas</w:t>
       </w:r>
-      <w:bookmarkEnd w:id="22"/>
+      <w:bookmarkEnd w:id="27"/>
     </w:p>
     <w:p>
       <w:pPr>
         <w:pStyle w:val="Ttulo2"/>
       </w:pPr>
-      <w:bookmarkStart w:id="23" w:name="_Toc44873184"/>
+      <w:bookmarkStart w:id="28" w:name="_Toc44873184"/>
       <w:r>
         <w:t>Producción</w:t>
       </w:r>
-      <w:bookmarkEnd w:id="23"/>
+      <w:bookmarkEnd w:id="28"/>
     </w:p>
     <w:p>
       <w:pPr>
         <w:pStyle w:val="Ttulo3"/>
       </w:pPr>
-      <w:bookmarkStart w:id="24" w:name="_Toc44873185"/>
+      <w:bookmarkStart w:id="29" w:name="_Toc44873185"/>
       <w:r>
         <w:t>Modelado exterior</w:t>
       </w:r>
-      <w:bookmarkEnd w:id="24"/>
+      <w:bookmarkEnd w:id="29"/>
     </w:p>
     <w:p>
       <w:pPr>
         <w:pStyle w:val="Ttulo3"/>
       </w:pPr>
-      <w:bookmarkStart w:id="25" w:name="_Toc44873186"/>
+      <w:bookmarkStart w:id="30" w:name="_Toc44873186"/>
       <w:r>
         <w:t>Modelado interior</w:t>
       </w:r>
-      <w:bookmarkEnd w:id="25"/>
+      <w:bookmarkEnd w:id="30"/>
     </w:p>
     <w:p>
       <w:pPr>
         <w:pStyle w:val="Ttulo3"/>
       </w:pPr>
-      <w:bookmarkStart w:id="26" w:name="_Toc44873187"/>
+      <w:bookmarkStart w:id="31" w:name="_Toc44873187"/>
       <w:r>
         <w:t>Modelado de objetos</w:t>
       </w:r>
-      <w:bookmarkEnd w:id="26"/>
+      <w:bookmarkEnd w:id="31"/>
     </w:p>
     <w:p>
       <w:pPr>
         <w:pStyle w:val="Ttulo3"/>
       </w:pPr>
-      <w:bookmarkStart w:id="27" w:name="_Toc44873188"/>
+      <w:bookmarkStart w:id="32" w:name="_Toc44873188"/>
       <w:r>
         <w:t>Texturizado exterior</w:t>
       </w:r>
-      <w:bookmarkEnd w:id="27"/>
+      <w:bookmarkEnd w:id="32"/>
     </w:p>
     <w:p>
       <w:pPr>
         <w:pStyle w:val="Ttulo3"/>
       </w:pPr>
-      <w:bookmarkStart w:id="28" w:name="_Toc44873189"/>
+      <w:bookmarkStart w:id="33" w:name="_Toc44873189"/>
       <w:r>
         <w:t>Texturizado interior</w:t>
       </w:r>
-      <w:bookmarkEnd w:id="28"/>
+      <w:bookmarkEnd w:id="33"/>
     </w:p>
     <w:p>
       <w:pPr>
         <w:pStyle w:val="Ttulo3"/>
       </w:pPr>
-      <w:bookmarkStart w:id="29" w:name="_Toc44873190"/>
+      <w:bookmarkStart w:id="34" w:name="_Toc44873190"/>
       <w:r>
         <w:t>Texturizado de objetos</w:t>
       </w:r>
-      <w:bookmarkEnd w:id="29"/>
+      <w:bookmarkEnd w:id="34"/>
     </w:p>
     <w:p>
       <w:pPr>
         <w:pStyle w:val="Ttulo2"/>
       </w:pPr>
-      <w:bookmarkStart w:id="30" w:name="_Toc44873191"/>
+      <w:bookmarkStart w:id="35" w:name="_Toc44873191"/>
       <w:r>
         <w:t>Finalización</w:t>
       </w:r>
-      <w:bookmarkEnd w:id="30"/>
+      <w:bookmarkEnd w:id="35"/>
       <w:r>
         <w:br w:type="page"/>
       </w:r>
@@ -5632,122 +7154,122 @@
       <w:pPr>
         <w:pStyle w:val="Ttulo1"/>
       </w:pPr>
-      <w:bookmarkStart w:id="31" w:name="_Toc44873192"/>
+      <w:bookmarkStart w:id="36" w:name="_Toc44873192"/>
       <w:r>
         <w:lastRenderedPageBreak/>
         <w:t>Cuerpo del trabajo</w:t>
       </w:r>
-      <w:bookmarkEnd w:id="31"/>
+      <w:bookmarkEnd w:id="36"/>
     </w:p>
     <w:p>
       <w:pPr>
         <w:pStyle w:val="Ttulo2"/>
       </w:pPr>
-      <w:bookmarkStart w:id="32" w:name="_Toc44873193"/>
+      <w:bookmarkStart w:id="37" w:name="_Toc44873193"/>
       <w:r>
         <w:t>Preproducción</w:t>
       </w:r>
-      <w:bookmarkEnd w:id="32"/>
+      <w:bookmarkEnd w:id="37"/>
     </w:p>
     <w:p>
       <w:pPr>
         <w:pStyle w:val="Ttulo2"/>
       </w:pPr>
-      <w:bookmarkStart w:id="33" w:name="_Toc44873194"/>
+      <w:bookmarkStart w:id="38" w:name="_Toc44873194"/>
       <w:r>
         <w:t>Desarrollo de la idea</w:t>
       </w:r>
-      <w:bookmarkEnd w:id="33"/>
+      <w:bookmarkEnd w:id="38"/>
     </w:p>
     <w:p>
       <w:pPr>
         <w:pStyle w:val="Ttulo2"/>
       </w:pPr>
-      <w:bookmarkStart w:id="34" w:name="_Toc44873195"/>
+      <w:bookmarkStart w:id="39" w:name="_Toc44873195"/>
       <w:r>
         <w:t>Herramientas</w:t>
       </w:r>
-      <w:bookmarkEnd w:id="34"/>
+      <w:bookmarkEnd w:id="39"/>
     </w:p>
     <w:p>
       <w:pPr>
         <w:pStyle w:val="Ttulo2"/>
       </w:pPr>
-      <w:bookmarkStart w:id="35" w:name="_Toc44873196"/>
+      <w:bookmarkStart w:id="40" w:name="_Toc44873196"/>
       <w:r>
         <w:t>Producción</w:t>
       </w:r>
-      <w:bookmarkEnd w:id="35"/>
+      <w:bookmarkEnd w:id="40"/>
     </w:p>
     <w:p>
       <w:pPr>
         <w:pStyle w:val="Ttulo3"/>
       </w:pPr>
-      <w:bookmarkStart w:id="36" w:name="_Toc44873197"/>
+      <w:bookmarkStart w:id="41" w:name="_Toc44873197"/>
       <w:r>
         <w:t>Modelado exterior</w:t>
       </w:r>
-      <w:bookmarkEnd w:id="36"/>
+      <w:bookmarkEnd w:id="41"/>
     </w:p>
     <w:p>
       <w:pPr>
         <w:pStyle w:val="Ttulo3"/>
       </w:pPr>
-      <w:bookmarkStart w:id="37" w:name="_Toc44873198"/>
+      <w:bookmarkStart w:id="42" w:name="_Toc44873198"/>
       <w:r>
         <w:t>Modelado interior</w:t>
       </w:r>
-      <w:bookmarkEnd w:id="37"/>
+      <w:bookmarkEnd w:id="42"/>
     </w:p>
     <w:p>
       <w:pPr>
         <w:pStyle w:val="Ttulo3"/>
       </w:pPr>
-      <w:bookmarkStart w:id="38" w:name="_Toc44873199"/>
+      <w:bookmarkStart w:id="43" w:name="_Toc44873199"/>
       <w:r>
         <w:t>Modelado de objetos</w:t>
       </w:r>
-      <w:bookmarkEnd w:id="38"/>
+      <w:bookmarkEnd w:id="43"/>
     </w:p>
     <w:p>
       <w:pPr>
         <w:pStyle w:val="Ttulo3"/>
       </w:pPr>
-      <w:bookmarkStart w:id="39" w:name="_Toc44873200"/>
+      <w:bookmarkStart w:id="44" w:name="_Toc44873200"/>
       <w:r>
         <w:t>Texturizado exterior</w:t>
       </w:r>
-      <w:bookmarkEnd w:id="39"/>
+      <w:bookmarkEnd w:id="44"/>
     </w:p>
     <w:p>
       <w:pPr>
         <w:pStyle w:val="Ttulo3"/>
       </w:pPr>
-      <w:bookmarkStart w:id="40" w:name="_Toc44873201"/>
+      <w:bookmarkStart w:id="45" w:name="_Toc44873201"/>
       <w:r>
         <w:t>Texturizado interior</w:t>
       </w:r>
-      <w:bookmarkEnd w:id="40"/>
+      <w:bookmarkEnd w:id="45"/>
     </w:p>
     <w:p>
       <w:pPr>
         <w:pStyle w:val="Ttulo3"/>
       </w:pPr>
-      <w:bookmarkStart w:id="41" w:name="_Toc44873202"/>
+      <w:bookmarkStart w:id="46" w:name="_Toc44873202"/>
       <w:r>
         <w:t>Texturizado de objetos</w:t>
       </w:r>
-      <w:bookmarkEnd w:id="41"/>
+      <w:bookmarkEnd w:id="46"/>
     </w:p>
     <w:p>
       <w:pPr>
         <w:pStyle w:val="Ttulo2"/>
       </w:pPr>
-      <w:bookmarkStart w:id="42" w:name="_Toc44873203"/>
+      <w:bookmarkStart w:id="47" w:name="_Toc44873203"/>
       <w:r>
         <w:t>Finalización</w:t>
       </w:r>
-      <w:bookmarkEnd w:id="42"/>
+      <w:bookmarkEnd w:id="47"/>
     </w:p>
     <w:p>
       <w:r>
@@ -5758,32 +7280,35 @@
       <w:pPr>
         <w:pStyle w:val="Ttulo1"/>
       </w:pPr>
-      <w:bookmarkStart w:id="43" w:name="_Toc44873204"/>
+      <w:bookmarkStart w:id="48" w:name="_Toc44873204"/>
       <w:r>
         <w:lastRenderedPageBreak/>
         <w:t>Conclusiones</w:t>
       </w:r>
-      <w:bookmarkEnd w:id="43"/>
+      <w:bookmarkEnd w:id="48"/>
     </w:p>
     <w:p>
       <w:pPr>
         <w:pStyle w:val="Ttulo2"/>
       </w:pPr>
-      <w:bookmarkStart w:id="44" w:name="_Toc44873205"/>
+      <w:bookmarkStart w:id="49" w:name="_Toc44873205"/>
       <w:r>
         <w:t>Objetivas</w:t>
       </w:r>
-      <w:bookmarkEnd w:id="44"/>
+      <w:bookmarkEnd w:id="49"/>
     </w:p>
     <w:p>
       <w:pPr>
         <w:pStyle w:val="Ttulo2"/>
       </w:pPr>
-      <w:bookmarkStart w:id="45" w:name="_Toc44873206"/>
-      <w:r>
-        <w:t>Personales</w:t>
-      </w:r>
-      <w:bookmarkEnd w:id="45"/>
+      <w:bookmarkStart w:id="50" w:name="_Toc44873206"/>
+      <w:r>
+        <w:t>Personale</w:t>
+      </w:r>
+      <w:bookmarkEnd w:id="50"/>
+      <w:r>
+        <w:t>s</w:t>
+      </w:r>
     </w:p>
     <w:p/>
     <w:p>
@@ -5791,7 +7316,7 @@
         <w:br w:type="page"/>
       </w:r>
     </w:p>
-    <w:bookmarkStart w:id="46" w:name="_Toc44873207" w:displacedByCustomXml="next"/>
+    <w:bookmarkStart w:id="51" w:name="_Toc44873207" w:displacedByCustomXml="next"/>
     <w:sdt>
       <w:sdtPr>
         <w:rPr>
@@ -5813,7 +7338,7 @@
           <w:r>
             <w:t>Bibliografía</w:t>
           </w:r>
-          <w:bookmarkEnd w:id="46"/>
+          <w:bookmarkEnd w:id="51"/>
         </w:p>
         <w:sdt>
           <w:sdtPr>
@@ -5983,12 +7508,12 @@
       <w:pPr>
         <w:pStyle w:val="Ttulo1"/>
       </w:pPr>
-      <w:bookmarkStart w:id="47" w:name="_Toc44873208"/>
+      <w:bookmarkStart w:id="52" w:name="_Toc44873208"/>
       <w:r>
         <w:lastRenderedPageBreak/>
         <w:t>Anexos</w:t>
       </w:r>
-      <w:bookmarkEnd w:id="47"/>
+      <w:bookmarkEnd w:id="52"/>
     </w:p>
     <w:p/>
     <w:p/>
@@ -6183,21 +7708,7 @@
         <w:rPr>
           <w:rStyle w:val="CitaCar"/>
         </w:rPr>
-        <w:t>El </w:t>
-      </w:r>
-      <w:proofErr w:type="spellStart"/>
-      <w:r>
-        <w:rPr>
-          <w:rStyle w:val="CitaCar"/>
-        </w:rPr>
-        <w:t>Sketchpad</w:t>
-      </w:r>
-      <w:proofErr w:type="spellEnd"/>
-      <w:r>
-        <w:rPr>
-          <w:rStyle w:val="CitaCar"/>
-        </w:rPr>
-        <w:t> fue el primer </w:t>
+        <w:t>El Sketchpad fue el primer </w:t>
       </w:r>
       <w:hyperlink r:id="rId1" w:tooltip="Programa informático" w:history="1">
         <w:r>
@@ -6392,6 +7903,56 @@
           </w:r>
         </w:sdtContent>
       </w:sdt>
+    </w:p>
+  </w:footnote>
+  <w:footnote w:id="3">
+    <w:p>
+      <w:pPr>
+        <w:pStyle w:val="Textonotapie"/>
+      </w:pPr>
+      <w:r>
+        <w:rPr>
+          <w:rStyle w:val="Refdenotaalpie"/>
+        </w:rPr>
+        <w:footnoteRef/>
+      </w:r>
+      <w:r>
+        <w:t xml:space="preserve"> </w:t>
+      </w:r>
+      <w:r>
+        <w:rPr>
+          <w:rStyle w:val="CitaCar"/>
+        </w:rPr>
+        <w:t xml:space="preserve">Las </w:t>
+      </w:r>
+      <w:proofErr w:type="spellStart"/>
+      <w:r>
+        <w:rPr>
+          <w:rStyle w:val="CitaCar"/>
+        </w:rPr>
+        <w:t>icoesferas</w:t>
+      </w:r>
+      <w:proofErr w:type="spellEnd"/>
+      <w:r>
+        <w:rPr>
+          <w:rStyle w:val="CitaCar"/>
+        </w:rPr>
+        <w:t xml:space="preserve"> son esferas compuestas solamente por triángulos. La forma de la que parten las </w:t>
+      </w:r>
+      <w:proofErr w:type="spellStart"/>
+      <w:r>
+        <w:rPr>
+          <w:rStyle w:val="CitaCar"/>
+        </w:rPr>
+        <w:t>icoesferas</w:t>
+      </w:r>
+      <w:proofErr w:type="spellEnd"/>
+      <w:r>
+        <w:rPr>
+          <w:rStyle w:val="CitaCar"/>
+        </w:rPr>
+        <w:t xml:space="preserve"> es el icosaedro.</w:t>
+      </w:r>
     </w:p>
   </w:footnote>
 </w:footnotes>
@@ -7941,6 +9502,161 @@
       <w:u w:val="single"/>
     </w:rPr>
   </w:style>
+  <w:style w:type="table" w:styleId="Tablaconcuadrcula">
+    <w:name w:val="Table Grid"/>
+    <w:basedOn w:val="Tablanormal"/>
+    <w:uiPriority w:val="39"/>
+    <w:rsid w:val="00425EF7"/>
+    <w:pPr>
+      <w:spacing w:after="0" w:line="240" w:lineRule="auto"/>
+    </w:pPr>
+    <w:tblPr>
+      <w:tblBorders>
+        <w:top w:val="single" w:sz="4" w:space="0" w:color="auto"/>
+        <w:left w:val="single" w:sz="4" w:space="0" w:color="auto"/>
+        <w:bottom w:val="single" w:sz="4" w:space="0" w:color="auto"/>
+        <w:right w:val="single" w:sz="4" w:space="0" w:color="auto"/>
+        <w:insideH w:val="single" w:sz="4" w:space="0" w:color="auto"/>
+        <w:insideV w:val="single" w:sz="4" w:space="0" w:color="auto"/>
+      </w:tblBorders>
+    </w:tblPr>
+  </w:style>
+  <w:style w:type="table" w:styleId="Tablaconcuadrcula3-nfasis3">
+    <w:name w:val="Grid Table 3 Accent 3"/>
+    <w:basedOn w:val="Tablanormal"/>
+    <w:uiPriority w:val="48"/>
+    <w:rsid w:val="00425EF7"/>
+    <w:pPr>
+      <w:spacing w:after="0" w:line="240" w:lineRule="auto"/>
+    </w:pPr>
+    <w:tblPr>
+      <w:tblStyleRowBandSize w:val="1"/>
+      <w:tblStyleColBandSize w:val="1"/>
+      <w:tblBorders>
+        <w:top w:val="single" w:sz="4" w:space="0" w:color="C9C9C9" w:themeColor="accent3" w:themeTint="99"/>
+        <w:left w:val="single" w:sz="4" w:space="0" w:color="C9C9C9" w:themeColor="accent3" w:themeTint="99"/>
+        <w:bottom w:val="single" w:sz="4" w:space="0" w:color="C9C9C9" w:themeColor="accent3" w:themeTint="99"/>
+        <w:right w:val="single" w:sz="4" w:space="0" w:color="C9C9C9" w:themeColor="accent3" w:themeTint="99"/>
+        <w:insideH w:val="single" w:sz="4" w:space="0" w:color="C9C9C9" w:themeColor="accent3" w:themeTint="99"/>
+        <w:insideV w:val="single" w:sz="4" w:space="0" w:color="C9C9C9" w:themeColor="accent3" w:themeTint="99"/>
+      </w:tblBorders>
+    </w:tblPr>
+    <w:tblStylePr w:type="firstRow">
+      <w:rPr>
+        <w:b/>
+        <w:bCs/>
+      </w:rPr>
+      <w:tblPr/>
+      <w:tcPr>
+        <w:tcBorders>
+          <w:top w:val="nil"/>
+          <w:left w:val="nil"/>
+          <w:right w:val="nil"/>
+          <w:insideH w:val="nil"/>
+          <w:insideV w:val="nil"/>
+        </w:tcBorders>
+        <w:shd w:val="clear" w:color="auto" w:fill="FFFFFF" w:themeFill="background1"/>
+      </w:tcPr>
+    </w:tblStylePr>
+    <w:tblStylePr w:type="lastRow">
+      <w:rPr>
+        <w:b/>
+        <w:bCs/>
+      </w:rPr>
+      <w:tblPr/>
+      <w:tcPr>
+        <w:tcBorders>
+          <w:left w:val="nil"/>
+          <w:bottom w:val="nil"/>
+          <w:right w:val="nil"/>
+          <w:insideH w:val="nil"/>
+          <w:insideV w:val="nil"/>
+        </w:tcBorders>
+        <w:shd w:val="clear" w:color="auto" w:fill="FFFFFF" w:themeFill="background1"/>
+      </w:tcPr>
+    </w:tblStylePr>
+    <w:tblStylePr w:type="firstCol">
+      <w:pPr>
+        <w:jc w:val="right"/>
+      </w:pPr>
+      <w:rPr>
+        <w:i/>
+        <w:iCs/>
+      </w:rPr>
+      <w:tblPr/>
+      <w:tcPr>
+        <w:tcBorders>
+          <w:top w:val="nil"/>
+          <w:left w:val="nil"/>
+          <w:bottom w:val="nil"/>
+          <w:insideH w:val="nil"/>
+          <w:insideV w:val="nil"/>
+        </w:tcBorders>
+        <w:shd w:val="clear" w:color="auto" w:fill="FFFFFF" w:themeFill="background1"/>
+      </w:tcPr>
+    </w:tblStylePr>
+    <w:tblStylePr w:type="lastCol">
+      <w:rPr>
+        <w:i/>
+        <w:iCs/>
+      </w:rPr>
+      <w:tblPr/>
+      <w:tcPr>
+        <w:tcBorders>
+          <w:top w:val="nil"/>
+          <w:bottom w:val="nil"/>
+          <w:right w:val="nil"/>
+          <w:insideH w:val="nil"/>
+          <w:insideV w:val="nil"/>
+        </w:tcBorders>
+        <w:shd w:val="clear" w:color="auto" w:fill="FFFFFF" w:themeFill="background1"/>
+      </w:tcPr>
+    </w:tblStylePr>
+    <w:tblStylePr w:type="band1Vert">
+      <w:tblPr/>
+      <w:tcPr>
+        <w:shd w:val="clear" w:color="auto" w:fill="EDEDED" w:themeFill="accent3" w:themeFillTint="33"/>
+      </w:tcPr>
+    </w:tblStylePr>
+    <w:tblStylePr w:type="band1Horz">
+      <w:tblPr/>
+      <w:tcPr>
+        <w:shd w:val="clear" w:color="auto" w:fill="EDEDED" w:themeFill="accent3" w:themeFillTint="33"/>
+      </w:tcPr>
+    </w:tblStylePr>
+    <w:tblStylePr w:type="neCell">
+      <w:tblPr/>
+      <w:tcPr>
+        <w:tcBorders>
+          <w:bottom w:val="single" w:sz="4" w:space="0" w:color="C9C9C9" w:themeColor="accent3" w:themeTint="99"/>
+        </w:tcBorders>
+      </w:tcPr>
+    </w:tblStylePr>
+    <w:tblStylePr w:type="nwCell">
+      <w:tblPr/>
+      <w:tcPr>
+        <w:tcBorders>
+          <w:bottom w:val="single" w:sz="4" w:space="0" w:color="C9C9C9" w:themeColor="accent3" w:themeTint="99"/>
+        </w:tcBorders>
+      </w:tcPr>
+    </w:tblStylePr>
+    <w:tblStylePr w:type="seCell">
+      <w:tblPr/>
+      <w:tcPr>
+        <w:tcBorders>
+          <w:top w:val="single" w:sz="4" w:space="0" w:color="C9C9C9" w:themeColor="accent3" w:themeTint="99"/>
+        </w:tcBorders>
+      </w:tcPr>
+    </w:tblStylePr>
+    <w:tblStylePr w:type="swCell">
+      <w:tblPr/>
+      <w:tcPr>
+        <w:tcBorders>
+          <w:top w:val="single" w:sz="4" w:space="0" w:color="C9C9C9" w:themeColor="accent3" w:themeTint="99"/>
+        </w:tcBorders>
+      </w:tcPr>
+    </w:tblStylePr>
+  </w:style>
 </w:styles>
 </file>
 
@@ -8026,7 +9742,7 @@
     <w:charset w:val="00"/>
     <w:family w:val="roman"/>
     <w:pitch w:val="variable"/>
-    <w:sig w:usb0="E0002EFF" w:usb1="C000785B" w:usb2="00000009" w:usb3="00000000" w:csb0="000001FF" w:csb1="00000000"/>
+    <w:sig w:usb0="E0002AFF" w:usb1="C0007841" w:usb2="00000009" w:usb3="00000000" w:csb0="000001FF" w:csb1="00000000"/>
   </w:font>
   <w:font w:name="Courier New">
     <w:panose1 w:val="02070309020205020404"/>
@@ -8047,21 +9763,21 @@
     <w:charset w:val="00"/>
     <w:family w:val="swiss"/>
     <w:pitch w:val="variable"/>
-    <w:sig w:usb0="E4002EFF" w:usb1="C000247B" w:usb2="00000009" w:usb3="00000000" w:csb0="000001FF" w:csb1="00000000"/>
+    <w:sig w:usb0="E1002AFF" w:usb1="4000ACFF" w:usb2="00000009" w:usb3="00000000" w:csb0="000001FF" w:csb1="00000000"/>
   </w:font>
   <w:font w:name="Arial">
     <w:panose1 w:val="020B0604020202020204"/>
     <w:charset w:val="00"/>
     <w:family w:val="swiss"/>
     <w:pitch w:val="variable"/>
-    <w:sig w:usb0="E0002EFF" w:usb1="C000785B" w:usb2="00000009" w:usb3="00000000" w:csb0="000001FF" w:csb1="00000000"/>
+    <w:sig w:usb0="E0002AFF" w:usb1="C0007843" w:usb2="00000009" w:usb3="00000000" w:csb0="000001FF" w:csb1="00000000"/>
   </w:font>
   <w:font w:name="Calibri Light">
     <w:panose1 w:val="020F0302020204030204"/>
     <w:charset w:val="00"/>
     <w:family w:val="swiss"/>
     <w:pitch w:val="variable"/>
-    <w:sig w:usb0="E4002EFF" w:usb1="C000247B" w:usb2="00000009" w:usb3="00000000" w:csb0="000001FF" w:csb1="00000000"/>
+    <w:sig w:usb0="A0002AEF" w:usb1="4000207B" w:usb2="00000000" w:usb3="00000000" w:csb0="000001FF" w:csb1="00000000"/>
   </w:font>
 </w:fonts>
 </file>
@@ -8084,6 +9800,7 @@
   <w:rsids>
     <w:rsidRoot w:val="00E6184A"/>
     <w:rsid w:val="00BA4740"/>
+    <w:rsid w:val="00D9401B"/>
     <w:rsid w:val="00D944A9"/>
     <w:rsid w:val="00E6184A"/>
     <w:rsid w:val="00F13894"/>

</xml_diff>

<commit_message>
Anexo fotos, cambios memoria y fotos en JPG
</commit_message>
<xml_diff>
--- a/Memoria/Memoria.docx
+++ b/Memoria/Memoria.docx
@@ -633,7 +633,7 @@
       <w:pPr>
         <w:pStyle w:val="Ttulo1"/>
       </w:pPr>
-      <w:bookmarkStart w:id="1" w:name="_Toc45138166"/>
+      <w:bookmarkStart w:id="1" w:name="_Toc52010880"/>
       <w:r>
         <w:lastRenderedPageBreak/>
         <w:t>Justificación</w:t>
@@ -1095,7 +1095,7 @@
           <w:r>
             <w:fldChar w:fldCharType="separate"/>
           </w:r>
-          <w:hyperlink w:anchor="_Toc45138166" w:history="1">
+          <w:hyperlink w:anchor="_Toc52010880" w:history="1">
             <w:r>
               <w:rPr>
                 <w:rStyle w:val="Hipervnculo"/>
@@ -1122,7 +1122,7 @@
                 <w:noProof/>
                 <w:webHidden/>
               </w:rPr>
-              <w:instrText xml:space="preserve"> PAGEREF _Toc45138166 \h </w:instrText>
+              <w:instrText xml:space="preserve"> PAGEREF _Toc52010880 \h </w:instrText>
             </w:r>
             <w:r>
               <w:rPr>
@@ -1165,7 +1165,7 @@
               <w:lang w:eastAsia="es-ES"/>
             </w:rPr>
           </w:pPr>
-          <w:hyperlink w:anchor="_Toc45138167" w:history="1">
+          <w:hyperlink w:anchor="_Toc52010881" w:history="1">
             <w:r>
               <w:rPr>
                 <w:rStyle w:val="Hipervnculo"/>
@@ -1192,7 +1192,7 @@
                 <w:noProof/>
                 <w:webHidden/>
               </w:rPr>
-              <w:instrText xml:space="preserve"> PAGEREF _Toc45138167 \h </w:instrText>
+              <w:instrText xml:space="preserve"> PAGEREF _Toc52010881 \h </w:instrText>
             </w:r>
             <w:r>
               <w:rPr>
@@ -1235,7 +1235,7 @@
               <w:lang w:eastAsia="es-ES"/>
             </w:rPr>
           </w:pPr>
-          <w:hyperlink w:anchor="_Toc45138168" w:history="1">
+          <w:hyperlink w:anchor="_Toc52010882" w:history="1">
             <w:r>
               <w:rPr>
                 <w:rStyle w:val="Hipervnculo"/>
@@ -1262,7 +1262,7 @@
                 <w:noProof/>
                 <w:webHidden/>
               </w:rPr>
-              <w:instrText xml:space="preserve"> PAGEREF _Toc45138168 \h </w:instrText>
+              <w:instrText xml:space="preserve"> PAGEREF _Toc52010882 \h </w:instrText>
             </w:r>
             <w:r>
               <w:rPr>
@@ -1305,7 +1305,7 @@
               <w:lang w:eastAsia="es-ES"/>
             </w:rPr>
           </w:pPr>
-          <w:hyperlink w:anchor="_Toc45138169" w:history="1">
+          <w:hyperlink w:anchor="_Toc52010883" w:history="1">
             <w:r>
               <w:rPr>
                 <w:rStyle w:val="Hipervnculo"/>
@@ -1332,7 +1332,7 @@
                 <w:noProof/>
                 <w:webHidden/>
               </w:rPr>
-              <w:instrText xml:space="preserve"> PAGEREF _Toc45138169 \h </w:instrText>
+              <w:instrText xml:space="preserve"> PAGEREF _Toc52010883 \h </w:instrText>
             </w:r>
             <w:r>
               <w:rPr>
@@ -1375,7 +1375,7 @@
               <w:lang w:eastAsia="es-ES"/>
             </w:rPr>
           </w:pPr>
-          <w:hyperlink w:anchor="_Toc45138170" w:history="1">
+          <w:hyperlink w:anchor="_Toc52010884" w:history="1">
             <w:r>
               <w:rPr>
                 <w:rStyle w:val="Hipervnculo"/>
@@ -1402,7 +1402,7 @@
                 <w:noProof/>
                 <w:webHidden/>
               </w:rPr>
-              <w:instrText xml:space="preserve"> PAGEREF _Toc45138170 \h </w:instrText>
+              <w:instrText xml:space="preserve"> PAGEREF _Toc52010884 \h </w:instrText>
             </w:r>
             <w:r>
               <w:rPr>
@@ -1445,7 +1445,7 @@
               <w:lang w:eastAsia="es-ES"/>
             </w:rPr>
           </w:pPr>
-          <w:hyperlink w:anchor="_Toc45138171" w:history="1">
+          <w:hyperlink w:anchor="_Toc52010885" w:history="1">
             <w:r>
               <w:rPr>
                 <w:rStyle w:val="Hipervnculo"/>
@@ -1472,7 +1472,7 @@
                 <w:noProof/>
                 <w:webHidden/>
               </w:rPr>
-              <w:instrText xml:space="preserve"> PAGEREF _Toc45138171 \h </w:instrText>
+              <w:instrText xml:space="preserve"> PAGEREF _Toc52010885 \h </w:instrText>
             </w:r>
             <w:r>
               <w:rPr>
@@ -1515,7 +1515,7 @@
               <w:lang w:eastAsia="es-ES"/>
             </w:rPr>
           </w:pPr>
-          <w:hyperlink w:anchor="_Toc45138172" w:history="1">
+          <w:hyperlink w:anchor="_Toc52010886" w:history="1">
             <w:r>
               <w:rPr>
                 <w:rStyle w:val="Hipervnculo"/>
@@ -1542,7 +1542,7 @@
                 <w:noProof/>
                 <w:webHidden/>
               </w:rPr>
-              <w:instrText xml:space="preserve"> PAGEREF _Toc45138172 \h </w:instrText>
+              <w:instrText xml:space="preserve"> PAGEREF _Toc52010886 \h </w:instrText>
             </w:r>
             <w:r>
               <w:rPr>
@@ -1585,7 +1585,7 @@
               <w:lang w:eastAsia="es-ES"/>
             </w:rPr>
           </w:pPr>
-          <w:hyperlink w:anchor="_Toc45138173" w:history="1">
+          <w:hyperlink w:anchor="_Toc52010887" w:history="1">
             <w:r>
               <w:rPr>
                 <w:rStyle w:val="Hipervnculo"/>
@@ -1612,7 +1612,7 @@
                 <w:noProof/>
                 <w:webHidden/>
               </w:rPr>
-              <w:instrText xml:space="preserve"> PAGEREF _Toc45138173 \h </w:instrText>
+              <w:instrText xml:space="preserve"> PAGEREF _Toc52010887 \h </w:instrText>
             </w:r>
             <w:r>
               <w:rPr>
@@ -1655,7 +1655,7 @@
               <w:lang w:eastAsia="es-ES"/>
             </w:rPr>
           </w:pPr>
-          <w:hyperlink w:anchor="_Toc45138174" w:history="1">
+          <w:hyperlink w:anchor="_Toc52010888" w:history="1">
             <w:r>
               <w:rPr>
                 <w:rStyle w:val="Hipervnculo"/>
@@ -1682,7 +1682,7 @@
                 <w:noProof/>
                 <w:webHidden/>
               </w:rPr>
-              <w:instrText xml:space="preserve"> PAGEREF _Toc45138174 \h </w:instrText>
+              <w:instrText xml:space="preserve"> PAGEREF _Toc52010888 \h </w:instrText>
             </w:r>
             <w:r>
               <w:rPr>
@@ -1725,7 +1725,7 @@
               <w:lang w:eastAsia="es-ES"/>
             </w:rPr>
           </w:pPr>
-          <w:hyperlink w:anchor="_Toc45138175" w:history="1">
+          <w:hyperlink w:anchor="_Toc52010889" w:history="1">
             <w:r>
               <w:rPr>
                 <w:rStyle w:val="Hipervnculo"/>
@@ -1752,7 +1752,7 @@
                 <w:noProof/>
                 <w:webHidden/>
               </w:rPr>
-              <w:instrText xml:space="preserve"> PAGEREF _Toc45138175 \h </w:instrText>
+              <w:instrText xml:space="preserve"> PAGEREF _Toc52010889 \h </w:instrText>
             </w:r>
             <w:r>
               <w:rPr>
@@ -1795,13 +1795,13 @@
               <w:lang w:eastAsia="es-ES"/>
             </w:rPr>
           </w:pPr>
-          <w:hyperlink w:anchor="_Toc45138176" w:history="1">
+          <w:hyperlink w:anchor="_Toc52010890" w:history="1">
             <w:r>
               <w:rPr>
                 <w:rStyle w:val="Hipervnculo"/>
                 <w:noProof/>
               </w:rPr>
-              <w:t>Texturizado</w:t>
+              <w:t>Mapeado de Texturas</w:t>
             </w:r>
             <w:r>
               <w:rPr>
@@ -1822,7 +1822,7 @@
                 <w:noProof/>
                 <w:webHidden/>
               </w:rPr>
-              <w:instrText xml:space="preserve"> PAGEREF _Toc45138176 \h </w:instrText>
+              <w:instrText xml:space="preserve"> PAGEREF _Toc52010890 \h </w:instrText>
             </w:r>
             <w:r>
               <w:rPr>
@@ -1842,7 +1842,77 @@
                 <w:noProof/>
                 <w:webHidden/>
               </w:rPr>
-              <w:t>15</w:t>
+              <w:t>16</w:t>
+            </w:r>
+            <w:r>
+              <w:rPr>
+                <w:noProof/>
+                <w:webHidden/>
+              </w:rPr>
+              <w:fldChar w:fldCharType="end"/>
+            </w:r>
+          </w:hyperlink>
+        </w:p>
+        <w:p>
+          <w:pPr>
+            <w:pStyle w:val="TDC3"/>
+            <w:tabs>
+              <w:tab w:val="right" w:leader="dot" w:pos="8494"/>
+            </w:tabs>
+            <w:rPr>
+              <w:rFonts w:asciiTheme="minorHAnsi" w:eastAsiaTheme="minorEastAsia" w:hAnsiTheme="minorHAnsi"/>
+              <w:noProof/>
+              <w:lang w:eastAsia="es-ES"/>
+            </w:rPr>
+          </w:pPr>
+          <w:hyperlink w:anchor="_Toc52010891" w:history="1">
+            <w:r>
+              <w:rPr>
+                <w:rStyle w:val="Hipervnculo"/>
+                <w:noProof/>
+              </w:rPr>
+              <w:t>Mapeado UV</w:t>
+            </w:r>
+            <w:r>
+              <w:rPr>
+                <w:noProof/>
+                <w:webHidden/>
+              </w:rPr>
+              <w:tab/>
+            </w:r>
+            <w:r>
+              <w:rPr>
+                <w:noProof/>
+                <w:webHidden/>
+              </w:rPr>
+              <w:fldChar w:fldCharType="begin"/>
+            </w:r>
+            <w:r>
+              <w:rPr>
+                <w:noProof/>
+                <w:webHidden/>
+              </w:rPr>
+              <w:instrText xml:space="preserve"> PAGEREF _Toc52010891 \h </w:instrText>
+            </w:r>
+            <w:r>
+              <w:rPr>
+                <w:noProof/>
+                <w:webHidden/>
+              </w:rPr>
+            </w:r>
+            <w:r>
+              <w:rPr>
+                <w:noProof/>
+                <w:webHidden/>
+              </w:rPr>
+              <w:fldChar w:fldCharType="separate"/>
+            </w:r>
+            <w:r>
+              <w:rPr>
+                <w:noProof/>
+                <w:webHidden/>
+              </w:rPr>
+              <w:t>16</w:t>
             </w:r>
             <w:r>
               <w:rPr>
@@ -1865,7 +1935,7 @@
               <w:lang w:eastAsia="es-ES"/>
             </w:rPr>
           </w:pPr>
-          <w:hyperlink w:anchor="_Toc45138177" w:history="1">
+          <w:hyperlink w:anchor="_Toc52010892" w:history="1">
             <w:r>
               <w:rPr>
                 <w:rStyle w:val="Hipervnculo"/>
@@ -1892,7 +1962,7 @@
                 <w:noProof/>
                 <w:webHidden/>
               </w:rPr>
-              <w:instrText xml:space="preserve"> PAGEREF _Toc45138177 \h </w:instrText>
+              <w:instrText xml:space="preserve"> PAGEREF _Toc52010892 \h </w:instrText>
             </w:r>
             <w:r>
               <w:rPr>
@@ -1912,7 +1982,7 @@
                 <w:noProof/>
                 <w:webHidden/>
               </w:rPr>
-              <w:t>15</w:t>
+              <w:t>19</w:t>
             </w:r>
             <w:r>
               <w:rPr>
@@ -1935,7 +2005,7 @@
               <w:lang w:eastAsia="es-ES"/>
             </w:rPr>
           </w:pPr>
-          <w:hyperlink w:anchor="_Toc45138178" w:history="1">
+          <w:hyperlink w:anchor="_Toc52010893" w:history="1">
             <w:r>
               <w:rPr>
                 <w:rStyle w:val="Hipervnculo"/>
@@ -1962,7 +2032,7 @@
                 <w:noProof/>
                 <w:webHidden/>
               </w:rPr>
-              <w:instrText xml:space="preserve"> PAGEREF _Toc45138178 \h </w:instrText>
+              <w:instrText xml:space="preserve"> PAGEREF _Toc52010893 \h </w:instrText>
             </w:r>
             <w:r>
               <w:rPr>
@@ -1982,7 +2052,7 @@
                 <w:noProof/>
                 <w:webHidden/>
               </w:rPr>
-              <w:t>16</w:t>
+              <w:t>20</w:t>
             </w:r>
             <w:r>
               <w:rPr>
@@ -2005,7 +2075,7 @@
               <w:lang w:eastAsia="es-ES"/>
             </w:rPr>
           </w:pPr>
-          <w:hyperlink w:anchor="_Toc45138179" w:history="1">
+          <w:hyperlink w:anchor="_Toc52010894" w:history="1">
             <w:r>
               <w:rPr>
                 <w:rStyle w:val="Hipervnculo"/>
@@ -2032,7 +2102,7 @@
                 <w:noProof/>
                 <w:webHidden/>
               </w:rPr>
-              <w:instrText xml:space="preserve"> PAGEREF _Toc45138179 \h </w:instrText>
+              <w:instrText xml:space="preserve"> PAGEREF _Toc52010894 \h </w:instrText>
             </w:r>
             <w:r>
               <w:rPr>
@@ -2052,7 +2122,7 @@
                 <w:noProof/>
                 <w:webHidden/>
               </w:rPr>
-              <w:t>17</w:t>
+              <w:t>21</w:t>
             </w:r>
             <w:r>
               <w:rPr>
@@ -2075,7 +2145,7 @@
               <w:lang w:eastAsia="es-ES"/>
             </w:rPr>
           </w:pPr>
-          <w:hyperlink w:anchor="_Toc45138180" w:history="1">
+          <w:hyperlink w:anchor="_Toc52010895" w:history="1">
             <w:r>
               <w:rPr>
                 <w:rStyle w:val="Hipervnculo"/>
@@ -2102,7 +2172,7 @@
                 <w:noProof/>
                 <w:webHidden/>
               </w:rPr>
-              <w:instrText xml:space="preserve"> PAGEREF _Toc45138180 \h </w:instrText>
+              <w:instrText xml:space="preserve"> PAGEREF _Toc52010895 \h </w:instrText>
             </w:r>
             <w:r>
               <w:rPr>
@@ -2122,7 +2192,7 @@
                 <w:noProof/>
                 <w:webHidden/>
               </w:rPr>
-              <w:t>17</w:t>
+              <w:t>21</w:t>
             </w:r>
             <w:r>
               <w:rPr>
@@ -2145,7 +2215,7 @@
               <w:lang w:eastAsia="es-ES"/>
             </w:rPr>
           </w:pPr>
-          <w:hyperlink w:anchor="_Toc45138181" w:history="1">
+          <w:hyperlink w:anchor="_Toc52010896" w:history="1">
             <w:r>
               <w:rPr>
                 <w:rStyle w:val="Hipervnculo"/>
@@ -2172,7 +2242,7 @@
                 <w:noProof/>
                 <w:webHidden/>
               </w:rPr>
-              <w:instrText xml:space="preserve"> PAGEREF _Toc45138181 \h </w:instrText>
+              <w:instrText xml:space="preserve"> PAGEREF _Toc52010896 \h </w:instrText>
             </w:r>
             <w:r>
               <w:rPr>
@@ -2192,7 +2262,7 @@
                 <w:noProof/>
                 <w:webHidden/>
               </w:rPr>
-              <w:t>17</w:t>
+              <w:t>21</w:t>
             </w:r>
             <w:r>
               <w:rPr>
@@ -2215,7 +2285,7 @@
               <w:lang w:eastAsia="es-ES"/>
             </w:rPr>
           </w:pPr>
-          <w:hyperlink w:anchor="_Toc45138182" w:history="1">
+          <w:hyperlink w:anchor="_Toc52010897" w:history="1">
             <w:r>
               <w:rPr>
                 <w:rStyle w:val="Hipervnculo"/>
@@ -2242,7 +2312,7 @@
                 <w:noProof/>
                 <w:webHidden/>
               </w:rPr>
-              <w:instrText xml:space="preserve"> PAGEREF _Toc45138182 \h </w:instrText>
+              <w:instrText xml:space="preserve"> PAGEREF _Toc52010897 \h </w:instrText>
             </w:r>
             <w:r>
               <w:rPr>
@@ -2262,7 +2332,7 @@
                 <w:noProof/>
                 <w:webHidden/>
               </w:rPr>
-              <w:t>17</w:t>
+              <w:t>21</w:t>
             </w:r>
             <w:r>
               <w:rPr>
@@ -2285,7 +2355,7 @@
               <w:lang w:eastAsia="es-ES"/>
             </w:rPr>
           </w:pPr>
-          <w:hyperlink w:anchor="_Toc45138183" w:history="1">
+          <w:hyperlink w:anchor="_Toc52010898" w:history="1">
             <w:r>
               <w:rPr>
                 <w:rStyle w:val="Hipervnculo"/>
@@ -2312,7 +2382,7 @@
                 <w:noProof/>
                 <w:webHidden/>
               </w:rPr>
-              <w:instrText xml:space="preserve"> PAGEREF _Toc45138183 \h </w:instrText>
+              <w:instrText xml:space="preserve"> PAGEREF _Toc52010898 \h </w:instrText>
             </w:r>
             <w:r>
               <w:rPr>
@@ -2332,7 +2402,7 @@
                 <w:noProof/>
                 <w:webHidden/>
               </w:rPr>
-              <w:t>17</w:t>
+              <w:t>21</w:t>
             </w:r>
             <w:r>
               <w:rPr>
@@ -2355,7 +2425,7 @@
               <w:lang w:eastAsia="es-ES"/>
             </w:rPr>
           </w:pPr>
-          <w:hyperlink w:anchor="_Toc45138184" w:history="1">
+          <w:hyperlink w:anchor="_Toc52010899" w:history="1">
             <w:r>
               <w:rPr>
                 <w:rStyle w:val="Hipervnculo"/>
@@ -2382,7 +2452,7 @@
                 <w:noProof/>
                 <w:webHidden/>
               </w:rPr>
-              <w:instrText xml:space="preserve"> PAGEREF _Toc45138184 \h </w:instrText>
+              <w:instrText xml:space="preserve"> PAGEREF _Toc52010899 \h </w:instrText>
             </w:r>
             <w:r>
               <w:rPr>
@@ -2402,7 +2472,7 @@
                 <w:noProof/>
                 <w:webHidden/>
               </w:rPr>
-              <w:t>17</w:t>
+              <w:t>21</w:t>
             </w:r>
             <w:r>
               <w:rPr>
@@ -2425,7 +2495,7 @@
               <w:lang w:eastAsia="es-ES"/>
             </w:rPr>
           </w:pPr>
-          <w:hyperlink w:anchor="_Toc45138185" w:history="1">
+          <w:hyperlink w:anchor="_Toc52010900" w:history="1">
             <w:r>
               <w:rPr>
                 <w:rStyle w:val="Hipervnculo"/>
@@ -2452,7 +2522,7 @@
                 <w:noProof/>
                 <w:webHidden/>
               </w:rPr>
-              <w:instrText xml:space="preserve"> PAGEREF _Toc45138185 \h </w:instrText>
+              <w:instrText xml:space="preserve"> PAGEREF _Toc52010900 \h </w:instrText>
             </w:r>
             <w:r>
               <w:rPr>
@@ -2472,7 +2542,7 @@
                 <w:noProof/>
                 <w:webHidden/>
               </w:rPr>
-              <w:t>17</w:t>
+              <w:t>21</w:t>
             </w:r>
             <w:r>
               <w:rPr>
@@ -2495,7 +2565,7 @@
               <w:lang w:eastAsia="es-ES"/>
             </w:rPr>
           </w:pPr>
-          <w:hyperlink w:anchor="_Toc45138186" w:history="1">
+          <w:hyperlink w:anchor="_Toc52010901" w:history="1">
             <w:r>
               <w:rPr>
                 <w:rStyle w:val="Hipervnculo"/>
@@ -2522,7 +2592,7 @@
                 <w:noProof/>
                 <w:webHidden/>
               </w:rPr>
-              <w:instrText xml:space="preserve"> PAGEREF _Toc45138186 \h </w:instrText>
+              <w:instrText xml:space="preserve"> PAGEREF _Toc52010901 \h </w:instrText>
             </w:r>
             <w:r>
               <w:rPr>
@@ -2542,7 +2612,7 @@
                 <w:noProof/>
                 <w:webHidden/>
               </w:rPr>
-              <w:t>17</w:t>
+              <w:t>21</w:t>
             </w:r>
             <w:r>
               <w:rPr>
@@ -2565,7 +2635,7 @@
               <w:lang w:eastAsia="es-ES"/>
             </w:rPr>
           </w:pPr>
-          <w:hyperlink w:anchor="_Toc45138187" w:history="1">
+          <w:hyperlink w:anchor="_Toc52010902" w:history="1">
             <w:r>
               <w:rPr>
                 <w:rStyle w:val="Hipervnculo"/>
@@ -2592,7 +2662,7 @@
                 <w:noProof/>
                 <w:webHidden/>
               </w:rPr>
-              <w:instrText xml:space="preserve"> PAGEREF _Toc45138187 \h </w:instrText>
+              <w:instrText xml:space="preserve"> PAGEREF _Toc52010902 \h </w:instrText>
             </w:r>
             <w:r>
               <w:rPr>
@@ -2612,7 +2682,7 @@
                 <w:noProof/>
                 <w:webHidden/>
               </w:rPr>
-              <w:t>17</w:t>
+              <w:t>21</w:t>
             </w:r>
             <w:r>
               <w:rPr>
@@ -2635,7 +2705,7 @@
               <w:lang w:eastAsia="es-ES"/>
             </w:rPr>
           </w:pPr>
-          <w:hyperlink w:anchor="_Toc45138188" w:history="1">
+          <w:hyperlink w:anchor="_Toc52010903" w:history="1">
             <w:r>
               <w:rPr>
                 <w:rStyle w:val="Hipervnculo"/>
@@ -2662,7 +2732,7 @@
                 <w:noProof/>
                 <w:webHidden/>
               </w:rPr>
-              <w:instrText xml:space="preserve"> PAGEREF _Toc45138188 \h </w:instrText>
+              <w:instrText xml:space="preserve"> PAGEREF _Toc52010903 \h </w:instrText>
             </w:r>
             <w:r>
               <w:rPr>
@@ -2682,7 +2752,7 @@
                 <w:noProof/>
                 <w:webHidden/>
               </w:rPr>
-              <w:t>17</w:t>
+              <w:t>21</w:t>
             </w:r>
             <w:r>
               <w:rPr>
@@ -2705,7 +2775,7 @@
               <w:lang w:eastAsia="es-ES"/>
             </w:rPr>
           </w:pPr>
-          <w:hyperlink w:anchor="_Toc45138189" w:history="1">
+          <w:hyperlink w:anchor="_Toc52010904" w:history="1">
             <w:r>
               <w:rPr>
                 <w:rStyle w:val="Hipervnculo"/>
@@ -2732,7 +2802,7 @@
                 <w:noProof/>
                 <w:webHidden/>
               </w:rPr>
-              <w:instrText xml:space="preserve"> PAGEREF _Toc45138189 \h </w:instrText>
+              <w:instrText xml:space="preserve"> PAGEREF _Toc52010904 \h </w:instrText>
             </w:r>
             <w:r>
               <w:rPr>
@@ -2752,7 +2822,77 @@
                 <w:noProof/>
                 <w:webHidden/>
               </w:rPr>
-              <w:t>17</w:t>
+              <w:t>21</w:t>
+            </w:r>
+            <w:r>
+              <w:rPr>
+                <w:noProof/>
+                <w:webHidden/>
+              </w:rPr>
+              <w:fldChar w:fldCharType="end"/>
+            </w:r>
+          </w:hyperlink>
+        </w:p>
+        <w:p>
+          <w:pPr>
+            <w:pStyle w:val="TDC3"/>
+            <w:tabs>
+              <w:tab w:val="right" w:leader="dot" w:pos="8494"/>
+            </w:tabs>
+            <w:rPr>
+              <w:rFonts w:asciiTheme="minorHAnsi" w:eastAsiaTheme="minorEastAsia" w:hAnsiTheme="minorHAnsi"/>
+              <w:noProof/>
+              <w:lang w:eastAsia="es-ES"/>
+            </w:rPr>
+          </w:pPr>
+          <w:hyperlink w:anchor="_Toc52010905" w:history="1">
+            <w:r>
+              <w:rPr>
+                <w:rStyle w:val="Hipervnculo"/>
+                <w:noProof/>
+              </w:rPr>
+              <w:t>Renderizado</w:t>
+            </w:r>
+            <w:r>
+              <w:rPr>
+                <w:noProof/>
+                <w:webHidden/>
+              </w:rPr>
+              <w:tab/>
+            </w:r>
+            <w:r>
+              <w:rPr>
+                <w:noProof/>
+                <w:webHidden/>
+              </w:rPr>
+              <w:fldChar w:fldCharType="begin"/>
+            </w:r>
+            <w:r>
+              <w:rPr>
+                <w:noProof/>
+                <w:webHidden/>
+              </w:rPr>
+              <w:instrText xml:space="preserve"> PAGEREF _Toc52010905 \h </w:instrText>
+            </w:r>
+            <w:r>
+              <w:rPr>
+                <w:noProof/>
+                <w:webHidden/>
+              </w:rPr>
+            </w:r>
+            <w:r>
+              <w:rPr>
+                <w:noProof/>
+                <w:webHidden/>
+              </w:rPr>
+              <w:fldChar w:fldCharType="separate"/>
+            </w:r>
+            <w:r>
+              <w:rPr>
+                <w:noProof/>
+                <w:webHidden/>
+              </w:rPr>
+              <w:t>21</w:t>
             </w:r>
             <w:r>
               <w:rPr>
@@ -2775,7 +2915,7 @@
               <w:lang w:eastAsia="es-ES"/>
             </w:rPr>
           </w:pPr>
-          <w:hyperlink w:anchor="_Toc45138190" w:history="1">
+          <w:hyperlink w:anchor="_Toc52010906" w:history="1">
             <w:r>
               <w:rPr>
                 <w:rStyle w:val="Hipervnculo"/>
@@ -2802,7 +2942,7 @@
                 <w:noProof/>
                 <w:webHidden/>
               </w:rPr>
-              <w:instrText xml:space="preserve"> PAGEREF _Toc45138190 \h </w:instrText>
+              <w:instrText xml:space="preserve"> PAGEREF _Toc52010906 \h </w:instrText>
             </w:r>
             <w:r>
               <w:rPr>
@@ -2822,7 +2962,7 @@
                 <w:noProof/>
                 <w:webHidden/>
               </w:rPr>
-              <w:t>17</w:t>
+              <w:t>21</w:t>
             </w:r>
             <w:r>
               <w:rPr>
@@ -2845,7 +2985,7 @@
               <w:lang w:eastAsia="es-ES"/>
             </w:rPr>
           </w:pPr>
-          <w:hyperlink w:anchor="_Toc45138191" w:history="1">
+          <w:hyperlink w:anchor="_Toc52010907" w:history="1">
             <w:r>
               <w:rPr>
                 <w:rStyle w:val="Hipervnculo"/>
@@ -2872,7 +3012,7 @@
                 <w:noProof/>
                 <w:webHidden/>
               </w:rPr>
-              <w:instrText xml:space="preserve"> PAGEREF _Toc45138191 \h </w:instrText>
+              <w:instrText xml:space="preserve"> PAGEREF _Toc52010907 \h </w:instrText>
             </w:r>
             <w:r>
               <w:rPr>
@@ -2892,7 +3032,7 @@
                 <w:noProof/>
                 <w:webHidden/>
               </w:rPr>
-              <w:t>18</w:t>
+              <w:t>22</w:t>
             </w:r>
             <w:r>
               <w:rPr>
@@ -2915,7 +3055,7 @@
               <w:lang w:eastAsia="es-ES"/>
             </w:rPr>
           </w:pPr>
-          <w:hyperlink w:anchor="_Toc45138192" w:history="1">
+          <w:hyperlink w:anchor="_Toc52010908" w:history="1">
             <w:r>
               <w:rPr>
                 <w:rStyle w:val="Hipervnculo"/>
@@ -2942,7 +3082,7 @@
                 <w:noProof/>
                 <w:webHidden/>
               </w:rPr>
-              <w:instrText xml:space="preserve"> PAGEREF _Toc45138192 \h </w:instrText>
+              <w:instrText xml:space="preserve"> PAGEREF _Toc52010908 \h </w:instrText>
             </w:r>
             <w:r>
               <w:rPr>
@@ -2962,7 +3102,7 @@
                 <w:noProof/>
                 <w:webHidden/>
               </w:rPr>
-              <w:t>18</w:t>
+              <w:t>22</w:t>
             </w:r>
             <w:r>
               <w:rPr>
@@ -2985,7 +3125,7 @@
               <w:lang w:eastAsia="es-ES"/>
             </w:rPr>
           </w:pPr>
-          <w:hyperlink w:anchor="_Toc45138193" w:history="1">
+          <w:hyperlink w:anchor="_Toc52010909" w:history="1">
             <w:r>
               <w:rPr>
                 <w:rStyle w:val="Hipervnculo"/>
@@ -3012,7 +3152,7 @@
                 <w:noProof/>
                 <w:webHidden/>
               </w:rPr>
-              <w:instrText xml:space="preserve"> PAGEREF _Toc45138193 \h </w:instrText>
+              <w:instrText xml:space="preserve"> PAGEREF _Toc52010909 \h </w:instrText>
             </w:r>
             <w:r>
               <w:rPr>
@@ -3032,7 +3172,7 @@
                 <w:noProof/>
                 <w:webHidden/>
               </w:rPr>
-              <w:t>18</w:t>
+              <w:t>22</w:t>
             </w:r>
             <w:r>
               <w:rPr>
@@ -3055,7 +3195,7 @@
               <w:lang w:eastAsia="es-ES"/>
             </w:rPr>
           </w:pPr>
-          <w:hyperlink w:anchor="_Toc45138194" w:history="1">
+          <w:hyperlink w:anchor="_Toc52010910" w:history="1">
             <w:r>
               <w:rPr>
                 <w:rStyle w:val="Hipervnculo"/>
@@ -3082,7 +3222,7 @@
                 <w:noProof/>
                 <w:webHidden/>
               </w:rPr>
-              <w:instrText xml:space="preserve"> PAGEREF _Toc45138194 \h </w:instrText>
+              <w:instrText xml:space="preserve"> PAGEREF _Toc52010910 \h </w:instrText>
             </w:r>
             <w:r>
               <w:rPr>
@@ -3102,7 +3242,7 @@
                 <w:noProof/>
                 <w:webHidden/>
               </w:rPr>
-              <w:t>18</w:t>
+              <w:t>22</w:t>
             </w:r>
             <w:r>
               <w:rPr>
@@ -3125,7 +3265,7 @@
               <w:lang w:eastAsia="es-ES"/>
             </w:rPr>
           </w:pPr>
-          <w:hyperlink w:anchor="_Toc45138195" w:history="1">
+          <w:hyperlink w:anchor="_Toc52010911" w:history="1">
             <w:r>
               <w:rPr>
                 <w:rStyle w:val="Hipervnculo"/>
@@ -3152,7 +3292,7 @@
                 <w:noProof/>
                 <w:webHidden/>
               </w:rPr>
-              <w:instrText xml:space="preserve"> PAGEREF _Toc45138195 \h </w:instrText>
+              <w:instrText xml:space="preserve"> PAGEREF _Toc52010911 \h </w:instrText>
             </w:r>
             <w:r>
               <w:rPr>
@@ -3172,7 +3312,7 @@
                 <w:noProof/>
                 <w:webHidden/>
               </w:rPr>
-              <w:t>18</w:t>
+              <w:t>22</w:t>
             </w:r>
             <w:r>
               <w:rPr>
@@ -3195,7 +3335,7 @@
               <w:lang w:eastAsia="es-ES"/>
             </w:rPr>
           </w:pPr>
-          <w:hyperlink w:anchor="_Toc45138196" w:history="1">
+          <w:hyperlink w:anchor="_Toc52010912" w:history="1">
             <w:r>
               <w:rPr>
                 <w:rStyle w:val="Hipervnculo"/>
@@ -3222,7 +3362,7 @@
                 <w:noProof/>
                 <w:webHidden/>
               </w:rPr>
-              <w:instrText xml:space="preserve"> PAGEREF _Toc45138196 \h </w:instrText>
+              <w:instrText xml:space="preserve"> PAGEREF _Toc52010912 \h </w:instrText>
             </w:r>
             <w:r>
               <w:rPr>
@@ -3242,7 +3382,7 @@
                 <w:noProof/>
                 <w:webHidden/>
               </w:rPr>
-              <w:t>18</w:t>
+              <w:t>22</w:t>
             </w:r>
             <w:r>
               <w:rPr>
@@ -3265,7 +3405,7 @@
               <w:lang w:eastAsia="es-ES"/>
             </w:rPr>
           </w:pPr>
-          <w:hyperlink w:anchor="_Toc45138197" w:history="1">
+          <w:hyperlink w:anchor="_Toc52010913" w:history="1">
             <w:r>
               <w:rPr>
                 <w:rStyle w:val="Hipervnculo"/>
@@ -3292,7 +3432,7 @@
                 <w:noProof/>
                 <w:webHidden/>
               </w:rPr>
-              <w:instrText xml:space="preserve"> PAGEREF _Toc45138197 \h </w:instrText>
+              <w:instrText xml:space="preserve"> PAGEREF _Toc52010913 \h </w:instrText>
             </w:r>
             <w:r>
               <w:rPr>
@@ -3312,7 +3452,7 @@
                 <w:noProof/>
                 <w:webHidden/>
               </w:rPr>
-              <w:t>18</w:t>
+              <w:t>22</w:t>
             </w:r>
             <w:r>
               <w:rPr>
@@ -3335,7 +3475,7 @@
               <w:lang w:eastAsia="es-ES"/>
             </w:rPr>
           </w:pPr>
-          <w:hyperlink w:anchor="_Toc45138198" w:history="1">
+          <w:hyperlink w:anchor="_Toc52010914" w:history="1">
             <w:r>
               <w:rPr>
                 <w:rStyle w:val="Hipervnculo"/>
@@ -3362,7 +3502,7 @@
                 <w:noProof/>
                 <w:webHidden/>
               </w:rPr>
-              <w:instrText xml:space="preserve"> PAGEREF _Toc45138198 \h </w:instrText>
+              <w:instrText xml:space="preserve"> PAGEREF _Toc52010914 \h </w:instrText>
             </w:r>
             <w:r>
               <w:rPr>
@@ -3382,7 +3522,7 @@
                 <w:noProof/>
                 <w:webHidden/>
               </w:rPr>
-              <w:t>18</w:t>
+              <w:t>22</w:t>
             </w:r>
             <w:r>
               <w:rPr>
@@ -3405,7 +3545,7 @@
               <w:lang w:eastAsia="es-ES"/>
             </w:rPr>
           </w:pPr>
-          <w:hyperlink w:anchor="_Toc45138199" w:history="1">
+          <w:hyperlink w:anchor="_Toc52010915" w:history="1">
             <w:r>
               <w:rPr>
                 <w:rStyle w:val="Hipervnculo"/>
@@ -3432,7 +3572,7 @@
                 <w:noProof/>
                 <w:webHidden/>
               </w:rPr>
-              <w:instrText xml:space="preserve"> PAGEREF _Toc45138199 \h </w:instrText>
+              <w:instrText xml:space="preserve"> PAGEREF _Toc52010915 \h </w:instrText>
             </w:r>
             <w:r>
               <w:rPr>
@@ -3452,7 +3592,7 @@
                 <w:noProof/>
                 <w:webHidden/>
               </w:rPr>
-              <w:t>18</w:t>
+              <w:t>22</w:t>
             </w:r>
             <w:r>
               <w:rPr>
@@ -3475,7 +3615,7 @@
               <w:lang w:eastAsia="es-ES"/>
             </w:rPr>
           </w:pPr>
-          <w:hyperlink w:anchor="_Toc45138200" w:history="1">
+          <w:hyperlink w:anchor="_Toc52010916" w:history="1">
             <w:r>
               <w:rPr>
                 <w:rStyle w:val="Hipervnculo"/>
@@ -3502,7 +3642,7 @@
                 <w:noProof/>
                 <w:webHidden/>
               </w:rPr>
-              <w:instrText xml:space="preserve"> PAGEREF _Toc45138200 \h </w:instrText>
+              <w:instrText xml:space="preserve"> PAGEREF _Toc52010916 \h </w:instrText>
             </w:r>
             <w:r>
               <w:rPr>
@@ -3522,7 +3662,7 @@
                 <w:noProof/>
                 <w:webHidden/>
               </w:rPr>
-              <w:t>18</w:t>
+              <w:t>22</w:t>
             </w:r>
             <w:r>
               <w:rPr>
@@ -3545,7 +3685,7 @@
               <w:lang w:eastAsia="es-ES"/>
             </w:rPr>
           </w:pPr>
-          <w:hyperlink w:anchor="_Toc45138201" w:history="1">
+          <w:hyperlink w:anchor="_Toc52010917" w:history="1">
             <w:r>
               <w:rPr>
                 <w:rStyle w:val="Hipervnculo"/>
@@ -3572,7 +3712,7 @@
                 <w:noProof/>
                 <w:webHidden/>
               </w:rPr>
-              <w:instrText xml:space="preserve"> PAGEREF _Toc45138201 \h </w:instrText>
+              <w:instrText xml:space="preserve"> PAGEREF _Toc52010917 \h </w:instrText>
             </w:r>
             <w:r>
               <w:rPr>
@@ -3592,7 +3732,7 @@
                 <w:noProof/>
                 <w:webHidden/>
               </w:rPr>
-              <w:t>18</w:t>
+              <w:t>22</w:t>
             </w:r>
             <w:r>
               <w:rPr>
@@ -3615,7 +3755,7 @@
               <w:lang w:eastAsia="es-ES"/>
             </w:rPr>
           </w:pPr>
-          <w:hyperlink w:anchor="_Toc45138202" w:history="1">
+          <w:hyperlink w:anchor="_Toc52010918" w:history="1">
             <w:r>
               <w:rPr>
                 <w:rStyle w:val="Hipervnculo"/>
@@ -3642,7 +3782,7 @@
                 <w:noProof/>
                 <w:webHidden/>
               </w:rPr>
-              <w:instrText xml:space="preserve"> PAGEREF _Toc45138202 \h </w:instrText>
+              <w:instrText xml:space="preserve"> PAGEREF _Toc52010918 \h </w:instrText>
             </w:r>
             <w:r>
               <w:rPr>
@@ -3662,7 +3802,7 @@
                 <w:noProof/>
                 <w:webHidden/>
               </w:rPr>
-              <w:t>18</w:t>
+              <w:t>22</w:t>
             </w:r>
             <w:r>
               <w:rPr>
@@ -3685,7 +3825,7 @@
               <w:lang w:eastAsia="es-ES"/>
             </w:rPr>
           </w:pPr>
-          <w:hyperlink w:anchor="_Toc45138203" w:history="1">
+          <w:hyperlink w:anchor="_Toc52010919" w:history="1">
             <w:r>
               <w:rPr>
                 <w:rStyle w:val="Hipervnculo"/>
@@ -3712,7 +3852,7 @@
                 <w:noProof/>
                 <w:webHidden/>
               </w:rPr>
-              <w:instrText xml:space="preserve"> PAGEREF _Toc45138203 \h </w:instrText>
+              <w:instrText xml:space="preserve"> PAGEREF _Toc52010919 \h </w:instrText>
             </w:r>
             <w:r>
               <w:rPr>
@@ -3732,7 +3872,7 @@
                 <w:noProof/>
                 <w:webHidden/>
               </w:rPr>
-              <w:t>19</w:t>
+              <w:t>23</w:t>
             </w:r>
             <w:r>
               <w:rPr>
@@ -3755,7 +3895,7 @@
               <w:lang w:eastAsia="es-ES"/>
             </w:rPr>
           </w:pPr>
-          <w:hyperlink w:anchor="_Toc45138204" w:history="1">
+          <w:hyperlink w:anchor="_Toc52010920" w:history="1">
             <w:r>
               <w:rPr>
                 <w:rStyle w:val="Hipervnculo"/>
@@ -3782,7 +3922,7 @@
                 <w:noProof/>
                 <w:webHidden/>
               </w:rPr>
-              <w:instrText xml:space="preserve"> PAGEREF _Toc45138204 \h </w:instrText>
+              <w:instrText xml:space="preserve"> PAGEREF _Toc52010920 \h </w:instrText>
             </w:r>
             <w:r>
               <w:rPr>
@@ -3802,7 +3942,7 @@
                 <w:noProof/>
                 <w:webHidden/>
               </w:rPr>
-              <w:t>19</w:t>
+              <w:t>23</w:t>
             </w:r>
             <w:r>
               <w:rPr>
@@ -3825,7 +3965,7 @@
               <w:lang w:eastAsia="es-ES"/>
             </w:rPr>
           </w:pPr>
-          <w:hyperlink w:anchor="_Toc45138205" w:history="1">
+          <w:hyperlink w:anchor="_Toc52010921" w:history="1">
             <w:r>
               <w:rPr>
                 <w:rStyle w:val="Hipervnculo"/>
@@ -3852,7 +3992,7 @@
                 <w:noProof/>
                 <w:webHidden/>
               </w:rPr>
-              <w:instrText xml:space="preserve"> PAGEREF _Toc45138205 \h </w:instrText>
+              <w:instrText xml:space="preserve"> PAGEREF _Toc52010921 \h </w:instrText>
             </w:r>
             <w:r>
               <w:rPr>
@@ -3872,7 +4012,7 @@
                 <w:noProof/>
                 <w:webHidden/>
               </w:rPr>
-              <w:t>19</w:t>
+              <w:t>23</w:t>
             </w:r>
             <w:r>
               <w:rPr>
@@ -3895,7 +4035,7 @@
               <w:lang w:eastAsia="es-ES"/>
             </w:rPr>
           </w:pPr>
-          <w:hyperlink w:anchor="_Toc45138206" w:history="1">
+          <w:hyperlink w:anchor="_Toc52010922" w:history="1">
             <w:r>
               <w:rPr>
                 <w:rStyle w:val="Hipervnculo"/>
@@ -3922,7 +4062,7 @@
                 <w:noProof/>
                 <w:webHidden/>
               </w:rPr>
-              <w:instrText xml:space="preserve"> PAGEREF _Toc45138206 \h </w:instrText>
+              <w:instrText xml:space="preserve"> PAGEREF _Toc52010922 \h </w:instrText>
             </w:r>
             <w:r>
               <w:rPr>
@@ -3942,7 +4082,7 @@
                 <w:noProof/>
                 <w:webHidden/>
               </w:rPr>
-              <w:t>20</w:t>
+              <w:t>24</w:t>
             </w:r>
             <w:r>
               <w:rPr>
@@ -3965,7 +4105,7 @@
               <w:lang w:eastAsia="es-ES"/>
             </w:rPr>
           </w:pPr>
-          <w:hyperlink w:anchor="_Toc45138207" w:history="1">
+          <w:hyperlink w:anchor="_Toc52010923" w:history="1">
             <w:r>
               <w:rPr>
                 <w:rStyle w:val="Hipervnculo"/>
@@ -3992,7 +4132,7 @@
                 <w:noProof/>
                 <w:webHidden/>
               </w:rPr>
-              <w:instrText xml:space="preserve"> PAGEREF _Toc45138207 \h </w:instrText>
+              <w:instrText xml:space="preserve"> PAGEREF _Toc52010923 \h </w:instrText>
             </w:r>
             <w:r>
               <w:rPr>
@@ -4012,7 +4152,7 @@
                 <w:noProof/>
                 <w:webHidden/>
               </w:rPr>
-              <w:t>21</w:t>
+              <w:t>25</w:t>
             </w:r>
             <w:r>
               <w:rPr>
@@ -4039,7 +4179,7 @@
         <w:pStyle w:val="Ttulo1"/>
       </w:pPr>
       <w:bookmarkStart w:id="2" w:name="_Toc43749211"/>
-      <w:bookmarkStart w:id="3" w:name="_Toc45138167"/>
+      <w:bookmarkStart w:id="3" w:name="_Toc52010881"/>
       <w:r>
         <w:t>Índice de figura</w:t>
       </w:r>
@@ -4082,7 +4222,7 @@
       <w:r>
         <w:fldChar w:fldCharType="separate"/>
       </w:r>
-      <w:hyperlink w:anchor="_Toc45138148" w:history="1">
+      <w:hyperlink w:anchor="_Toc52010924" w:history="1">
         <w:r>
           <w:rPr>
             <w:rStyle w:val="Hipervnculo"/>
@@ -4109,7 +4249,7 @@
             <w:noProof/>
             <w:webHidden/>
           </w:rPr>
-          <w:instrText xml:space="preserve"> PAGEREF _Toc45138148 \h </w:instrText>
+          <w:instrText xml:space="preserve"> PAGEREF _Toc52010924 \h </w:instrText>
         </w:r>
         <w:r>
           <w:rPr>
@@ -4157,7 +4297,7 @@
           <w:lang w:eastAsia="es-ES"/>
         </w:rPr>
       </w:pPr>
-      <w:hyperlink w:anchor="_Toc45138149" w:history="1">
+      <w:hyperlink w:anchor="_Toc52010925" w:history="1">
         <w:r>
           <w:rPr>
             <w:rStyle w:val="Hipervnculo"/>
@@ -4203,7 +4343,7 @@
             <w:noProof/>
             <w:webHidden/>
           </w:rPr>
-          <w:instrText xml:space="preserve"> PAGEREF _Toc45138149 \h </w:instrText>
+          <w:instrText xml:space="preserve"> PAGEREF _Toc52010925 \h </w:instrText>
         </w:r>
         <w:r>
           <w:rPr>
@@ -4250,7 +4390,7 @@
           <w:lang w:eastAsia="es-ES"/>
         </w:rPr>
       </w:pPr>
-      <w:hyperlink w:anchor="_Toc45138150" w:history="1">
+      <w:hyperlink w:anchor="_Toc52010926" w:history="1">
         <w:r>
           <w:rPr>
             <w:rStyle w:val="Hipervnculo"/>
@@ -4277,7 +4417,7 @@
             <w:noProof/>
             <w:webHidden/>
           </w:rPr>
-          <w:instrText xml:space="preserve"> PAGEREF _Toc45138150 \h </w:instrText>
+          <w:instrText xml:space="preserve"> PAGEREF _Toc52010926 \h </w:instrText>
         </w:r>
         <w:r>
           <w:rPr>
@@ -4324,7 +4464,7 @@
           <w:lang w:eastAsia="es-ES"/>
         </w:rPr>
       </w:pPr>
-      <w:hyperlink w:anchor="_Toc45138151" w:history="1">
+      <w:hyperlink w:anchor="_Toc52010927" w:history="1">
         <w:r>
           <w:rPr>
             <w:rStyle w:val="Hipervnculo"/>
@@ -4351,7 +4491,7 @@
             <w:noProof/>
             <w:webHidden/>
           </w:rPr>
-          <w:instrText xml:space="preserve"> PAGEREF _Toc45138151 \h </w:instrText>
+          <w:instrText xml:space="preserve"> PAGEREF _Toc52010927 \h </w:instrText>
         </w:r>
         <w:r>
           <w:rPr>
@@ -4398,7 +4538,7 @@
           <w:lang w:eastAsia="es-ES"/>
         </w:rPr>
       </w:pPr>
-      <w:hyperlink w:anchor="_Toc45138152" w:history="1">
+      <w:hyperlink w:anchor="_Toc52010928" w:history="1">
         <w:r>
           <w:rPr>
             <w:rStyle w:val="Hipervnculo"/>
@@ -4425,7 +4565,7 @@
             <w:noProof/>
             <w:webHidden/>
           </w:rPr>
-          <w:instrText xml:space="preserve"> PAGEREF _Toc45138152 \h </w:instrText>
+          <w:instrText xml:space="preserve"> PAGEREF _Toc52010928 \h </w:instrText>
         </w:r>
         <w:r>
           <w:rPr>
@@ -4472,7 +4612,7 @@
           <w:lang w:eastAsia="es-ES"/>
         </w:rPr>
       </w:pPr>
-      <w:hyperlink w:anchor="_Toc45138153" w:history="1">
+      <w:hyperlink w:anchor="_Toc52010929" w:history="1">
         <w:r>
           <w:rPr>
             <w:rStyle w:val="Hipervnculo"/>
@@ -4499,7 +4639,7 @@
             <w:noProof/>
             <w:webHidden/>
           </w:rPr>
-          <w:instrText xml:space="preserve"> PAGEREF _Toc45138153 \h </w:instrText>
+          <w:instrText xml:space="preserve"> PAGEREF _Toc52010929 \h </w:instrText>
         </w:r>
         <w:r>
           <w:rPr>
@@ -4546,7 +4686,7 @@
           <w:lang w:eastAsia="es-ES"/>
         </w:rPr>
       </w:pPr>
-      <w:hyperlink w:anchor="_Toc45138154" w:history="1">
+      <w:hyperlink w:anchor="_Toc52010930" w:history="1">
         <w:r>
           <w:rPr>
             <w:rStyle w:val="Hipervnculo"/>
@@ -4573,7 +4713,7 @@
             <w:noProof/>
             <w:webHidden/>
           </w:rPr>
-          <w:instrText xml:space="preserve"> PAGEREF _Toc45138154 \h </w:instrText>
+          <w:instrText xml:space="preserve"> PAGEREF _Toc52010930 \h </w:instrText>
         </w:r>
         <w:r>
           <w:rPr>
@@ -4620,7 +4760,7 @@
           <w:lang w:eastAsia="es-ES"/>
         </w:rPr>
       </w:pPr>
-      <w:hyperlink w:anchor="_Toc45138155" w:history="1">
+      <w:hyperlink w:anchor="_Toc52010931" w:history="1">
         <w:r>
           <w:rPr>
             <w:rStyle w:val="Hipervnculo"/>
@@ -4647,7 +4787,7 @@
             <w:noProof/>
             <w:webHidden/>
           </w:rPr>
-          <w:instrText xml:space="preserve"> PAGEREF _Toc45138155 \h </w:instrText>
+          <w:instrText xml:space="preserve"> PAGEREF _Toc52010931 \h </w:instrText>
         </w:r>
         <w:r>
           <w:rPr>
@@ -4694,7 +4834,7 @@
           <w:lang w:eastAsia="es-ES"/>
         </w:rPr>
       </w:pPr>
-      <w:hyperlink w:anchor="_Toc45138156" w:history="1">
+      <w:hyperlink w:anchor="_Toc52010932" w:history="1">
         <w:r>
           <w:rPr>
             <w:rStyle w:val="Hipervnculo"/>
@@ -4721,7 +4861,7 @@
             <w:noProof/>
             <w:webHidden/>
           </w:rPr>
-          <w:instrText xml:space="preserve"> PAGEREF _Toc45138156 \h </w:instrText>
+          <w:instrText xml:space="preserve"> PAGEREF _Toc52010932 \h </w:instrText>
         </w:r>
         <w:r>
           <w:rPr>
@@ -4768,7 +4908,7 @@
           <w:lang w:eastAsia="es-ES"/>
         </w:rPr>
       </w:pPr>
-      <w:hyperlink w:anchor="_Toc45138157" w:history="1">
+      <w:hyperlink w:anchor="_Toc52010933" w:history="1">
         <w:r>
           <w:rPr>
             <w:rStyle w:val="Hipervnculo"/>
@@ -4795,7 +4935,7 @@
             <w:noProof/>
             <w:webHidden/>
           </w:rPr>
-          <w:instrText xml:space="preserve"> PAGEREF _Toc45138157 \h </w:instrText>
+          <w:instrText xml:space="preserve"> PAGEREF _Toc52010933 \h </w:instrText>
         </w:r>
         <w:r>
           <w:rPr>
@@ -4842,7 +4982,7 @@
           <w:lang w:eastAsia="es-ES"/>
         </w:rPr>
       </w:pPr>
-      <w:hyperlink w:anchor="_Toc45138158" w:history="1">
+      <w:hyperlink w:anchor="_Toc52010934" w:history="1">
         <w:r>
           <w:rPr>
             <w:rStyle w:val="Hipervnculo"/>
@@ -4869,7 +5009,7 @@
             <w:noProof/>
             <w:webHidden/>
           </w:rPr>
-          <w:instrText xml:space="preserve"> PAGEREF _Toc45138158 \h </w:instrText>
+          <w:instrText xml:space="preserve"> PAGEREF _Toc52010934 \h </w:instrText>
         </w:r>
         <w:r>
           <w:rPr>
@@ -4916,7 +5056,7 @@
           <w:lang w:eastAsia="es-ES"/>
         </w:rPr>
       </w:pPr>
-      <w:hyperlink w:anchor="_Toc45138159" w:history="1">
+      <w:hyperlink w:anchor="_Toc52010935" w:history="1">
         <w:r>
           <w:rPr>
             <w:rStyle w:val="Hipervnculo"/>
@@ -4943,7 +5083,7 @@
             <w:noProof/>
             <w:webHidden/>
           </w:rPr>
-          <w:instrText xml:space="preserve"> PAGEREF _Toc45138159 \h </w:instrText>
+          <w:instrText xml:space="preserve"> PAGEREF _Toc52010935 \h </w:instrText>
         </w:r>
         <w:r>
           <w:rPr>
@@ -4990,7 +5130,7 @@
           <w:lang w:eastAsia="es-ES"/>
         </w:rPr>
       </w:pPr>
-      <w:hyperlink w:anchor="_Toc45138160" w:history="1">
+      <w:hyperlink w:anchor="_Toc52010936" w:history="1">
         <w:r>
           <w:rPr>
             <w:rStyle w:val="Hipervnculo"/>
@@ -5017,7 +5157,7 @@
             <w:noProof/>
             <w:webHidden/>
           </w:rPr>
-          <w:instrText xml:space="preserve"> PAGEREF _Toc45138160 \h </w:instrText>
+          <w:instrText xml:space="preserve"> PAGEREF _Toc52010936 \h </w:instrText>
         </w:r>
         <w:r>
           <w:rPr>
@@ -5047,24 +5187,6 @@
           <w:fldChar w:fldCharType="end"/>
         </w:r>
       </w:hyperlink>
-    </w:p>
-    <w:p>
-      <w:pPr>
-        <w:pStyle w:val="Descripcin"/>
-      </w:pPr>
-      <w:r>
-        <w:fldChar w:fldCharType="end"/>
-      </w:r>
-    </w:p>
-    <w:p>
-      <w:pPr>
-        <w:pStyle w:val="Ttulo1"/>
-      </w:pPr>
-      <w:bookmarkStart w:id="4" w:name="_Toc45138168"/>
-      <w:r>
-        <w:t>Índice de tablas</w:t>
-      </w:r>
-      <w:bookmarkEnd w:id="4"/>
     </w:p>
     <w:p>
       <w:pPr>
@@ -5082,6 +5204,172 @@
           <w:lang w:eastAsia="es-ES"/>
         </w:rPr>
       </w:pPr>
+      <w:hyperlink w:anchor="_Toc52010937" w:history="1">
+        <w:r>
+          <w:rPr>
+            <w:rStyle w:val="Hipervnculo"/>
+            <w:noProof/>
+          </w:rPr>
+          <w:t>Ilustración 16 Mapeado de un cubo                                       Ilustración 17 Proyección cúbica de un cubo</w:t>
+        </w:r>
+        <w:r>
+          <w:rPr>
+            <w:noProof/>
+            <w:webHidden/>
+          </w:rPr>
+          <w:tab/>
+        </w:r>
+        <w:r>
+          <w:rPr>
+            <w:noProof/>
+            <w:webHidden/>
+          </w:rPr>
+          <w:fldChar w:fldCharType="begin"/>
+        </w:r>
+        <w:r>
+          <w:rPr>
+            <w:noProof/>
+            <w:webHidden/>
+          </w:rPr>
+          <w:instrText xml:space="preserve"> PAGEREF _Toc52010937 \h </w:instrText>
+        </w:r>
+        <w:r>
+          <w:rPr>
+            <w:noProof/>
+            <w:webHidden/>
+          </w:rPr>
+        </w:r>
+        <w:r>
+          <w:rPr>
+            <w:noProof/>
+            <w:webHidden/>
+          </w:rPr>
+          <w:fldChar w:fldCharType="separate"/>
+        </w:r>
+        <w:r>
+          <w:rPr>
+            <w:noProof/>
+            <w:webHidden/>
+          </w:rPr>
+          <w:t>17</w:t>
+        </w:r>
+        <w:r>
+          <w:rPr>
+            <w:noProof/>
+            <w:webHidden/>
+          </w:rPr>
+          <w:fldChar w:fldCharType="end"/>
+        </w:r>
+      </w:hyperlink>
+    </w:p>
+    <w:p>
+      <w:pPr>
+        <w:pStyle w:val="Tabladeilustraciones"/>
+        <w:tabs>
+          <w:tab w:val="right" w:pos="8494"/>
+        </w:tabs>
+        <w:rPr>
+          <w:rFonts w:eastAsiaTheme="minorEastAsia" w:cstheme="minorBidi"/>
+          <w:b w:val="0"/>
+          <w:bCs w:val="0"/>
+          <w:noProof/>
+          <w:sz w:val="22"/>
+          <w:szCs w:val="22"/>
+          <w:lang w:eastAsia="es-ES"/>
+        </w:rPr>
+      </w:pPr>
+      <w:hyperlink w:anchor="_Toc52010938" w:history="1">
+        <w:r>
+          <w:rPr>
+            <w:rStyle w:val="Hipervnculo"/>
+            <w:noProof/>
+          </w:rPr>
+          <w:t>Ilustración 18 Interfaz de Blender para texturizado                      Ilustración 19 Interfaz de Substance Painter</w:t>
+        </w:r>
+        <w:r>
+          <w:rPr>
+            <w:noProof/>
+            <w:webHidden/>
+          </w:rPr>
+          <w:tab/>
+        </w:r>
+        <w:r>
+          <w:rPr>
+            <w:noProof/>
+            <w:webHidden/>
+          </w:rPr>
+          <w:fldChar w:fldCharType="begin"/>
+        </w:r>
+        <w:r>
+          <w:rPr>
+            <w:noProof/>
+            <w:webHidden/>
+          </w:rPr>
+          <w:instrText xml:space="preserve"> PAGEREF _Toc52010938 \h </w:instrText>
+        </w:r>
+        <w:r>
+          <w:rPr>
+            <w:noProof/>
+            <w:webHidden/>
+          </w:rPr>
+        </w:r>
+        <w:r>
+          <w:rPr>
+            <w:noProof/>
+            <w:webHidden/>
+          </w:rPr>
+          <w:fldChar w:fldCharType="separate"/>
+        </w:r>
+        <w:r>
+          <w:rPr>
+            <w:noProof/>
+            <w:webHidden/>
+          </w:rPr>
+          <w:t>18</w:t>
+        </w:r>
+        <w:r>
+          <w:rPr>
+            <w:noProof/>
+            <w:webHidden/>
+          </w:rPr>
+          <w:fldChar w:fldCharType="end"/>
+        </w:r>
+      </w:hyperlink>
+    </w:p>
+    <w:p>
+      <w:pPr>
+        <w:pStyle w:val="Descripcin"/>
+      </w:pPr>
+      <w:r>
+        <w:fldChar w:fldCharType="end"/>
+      </w:r>
+    </w:p>
+    <w:p>
+      <w:pPr>
+        <w:pStyle w:val="Ttulo1"/>
+      </w:pPr>
+      <w:bookmarkStart w:id="4" w:name="_Toc52010882"/>
+      <w:r>
+        <w:t>Índice de tablas</w:t>
+      </w:r>
+      <w:bookmarkEnd w:id="4"/>
+    </w:p>
+    <w:p>
+      <w:pPr>
+        <w:pStyle w:val="Tabladeilustraciones"/>
+        <w:tabs>
+          <w:tab w:val="right" w:pos="8494"/>
+        </w:tabs>
+        <w:rPr>
+          <w:rFonts w:eastAsiaTheme="minorEastAsia" w:cstheme="minorBidi"/>
+          <w:b w:val="0"/>
+          <w:bCs w:val="0"/>
+          <w:noProof/>
+          <w:sz w:val="22"/>
+          <w:szCs w:val="22"/>
+          <w:lang w:eastAsia="es-ES"/>
+        </w:rPr>
+      </w:pPr>
       <w:r>
         <w:fldChar w:fldCharType="begin"/>
       </w:r>
@@ -5113,7 +5401,7 @@
         <w:rPr>
           <w:noProof/>
         </w:rPr>
-        <w:instrText xml:space="preserve"> PAGEREF _Toc44884023 \h </w:instrText>
+        <w:instrText xml:space="preserve"> PAGEREF _Toc52010964 \h </w:instrText>
       </w:r>
       <w:r>
         <w:rPr>
@@ -5130,7 +5418,7 @@
         <w:rPr>
           <w:noProof/>
         </w:rPr>
-        <w:t>11</w:t>
+        <w:t>15</w:t>
       </w:r>
       <w:r>
         <w:rPr>
@@ -5140,16 +5428,83 @@
       </w:r>
     </w:p>
     <w:p>
-      <w:r>
+      <w:pPr>
+        <w:pStyle w:val="Tabladeilustraciones"/>
+        <w:tabs>
+          <w:tab w:val="right" w:pos="8494"/>
+        </w:tabs>
+        <w:rPr>
+          <w:rFonts w:eastAsiaTheme="minorEastAsia" w:cstheme="minorBidi"/>
+          <w:b w:val="0"/>
+          <w:bCs w:val="0"/>
+          <w:noProof/>
+          <w:sz w:val="22"/>
+          <w:szCs w:val="22"/>
+          <w:lang w:eastAsia="es-ES"/>
+        </w:rPr>
+      </w:pPr>
+      <w:r>
+        <w:rPr>
+          <w:noProof/>
+        </w:rPr>
+        <w:t>Tabla 2 Tabla comparativa de Software de Texturizado</w:t>
+      </w:r>
+      <w:r>
+        <w:rPr>
+          <w:noProof/>
+        </w:rPr>
+        <w:tab/>
+      </w:r>
+      <w:r>
+        <w:rPr>
+          <w:noProof/>
+        </w:rPr>
+        <w:fldChar w:fldCharType="begin"/>
+      </w:r>
+      <w:r>
+        <w:rPr>
+          <w:noProof/>
+        </w:rPr>
+        <w:instrText xml:space="preserve"> PAGEREF _Toc52010965 \h </w:instrText>
+      </w:r>
+      <w:r>
+        <w:rPr>
+          <w:noProof/>
+        </w:rPr>
+      </w:r>
+      <w:r>
+        <w:rPr>
+          <w:noProof/>
+        </w:rPr>
+        <w:fldChar w:fldCharType="separate"/>
+      </w:r>
+      <w:r>
+        <w:rPr>
+          <w:noProof/>
+        </w:rPr>
+        <w:t>18</w:t>
+      </w:r>
+      <w:r>
+        <w:rPr>
+          <w:noProof/>
+        </w:rPr>
         <w:fldChar w:fldCharType="end"/>
       </w:r>
     </w:p>
     <w:p>
+      <w:r>
+        <w:fldChar w:fldCharType="end"/>
+      </w:r>
+    </w:p>
+    <w:p>
       <w:pPr>
         <w:pStyle w:val="Descripcin"/>
       </w:pPr>
       <w:bookmarkStart w:id="5" w:name="_Toc43749213"/>
       <w:r>
+        <w:t>(</w:t>
+      </w:r>
+      <w:r>
         <w:t>Índice de abreviaturas</w:t>
       </w:r>
       <w:bookmarkEnd w:id="5"/>
@@ -5166,7 +5521,7 @@
       <w:pPr>
         <w:pStyle w:val="Ttulo1"/>
       </w:pPr>
-      <w:bookmarkStart w:id="6" w:name="_Toc45138169"/>
+      <w:bookmarkStart w:id="6" w:name="_Toc52010883"/>
       <w:r>
         <w:lastRenderedPageBreak/>
         <w:t>Introducción</w:t>
@@ -5233,7 +5588,7 @@
       <w:pPr>
         <w:pStyle w:val="Ttulo1"/>
       </w:pPr>
-      <w:bookmarkStart w:id="7" w:name="_Toc45138170"/>
+      <w:bookmarkStart w:id="7" w:name="_Toc52010884"/>
       <w:r>
         <w:lastRenderedPageBreak/>
         <w:t>Marco teórico o Estado del arte</w:t>
@@ -5245,7 +5600,7 @@
       <w:pPr>
         <w:pStyle w:val="Ttulo2"/>
       </w:pPr>
-      <w:bookmarkStart w:id="8" w:name="_Toc45138171"/>
+      <w:bookmarkStart w:id="8" w:name="_Toc52010885"/>
       <w:r>
         <w:t>Modelado 3D</w:t>
       </w:r>
@@ -5313,7 +5668,7 @@
       <w:pPr>
         <w:pStyle w:val="Ttulo2"/>
       </w:pPr>
-      <w:bookmarkStart w:id="9" w:name="_Toc45138172"/>
+      <w:bookmarkStart w:id="9" w:name="_Toc52010886"/>
       <w:r>
         <w:t>Historia del Modelado 3D</w:t>
       </w:r>
@@ -5396,7 +5751,7 @@
       <w:pPr>
         <w:pStyle w:val="Ttulo2"/>
       </w:pPr>
-      <w:bookmarkStart w:id="10" w:name="_Toc45138173"/>
+      <w:bookmarkStart w:id="10" w:name="_Toc52010887"/>
       <w:r>
         <w:t>Modelado en la actualidad</w:t>
       </w:r>
@@ -5790,7 +6145,7 @@
         <w:pStyle w:val="Descripcin"/>
         <w:jc w:val="center"/>
       </w:pPr>
-      <w:bookmarkStart w:id="11" w:name="_Toc45138148"/>
+      <w:bookmarkStart w:id="11" w:name="_Toc52010924"/>
       <w:r>
         <w:t xml:space="preserve">Ilustración </w:t>
       </w:r>
@@ -5953,7 +6308,7 @@
         <w:pStyle w:val="Descripcin"/>
         <w:jc w:val="center"/>
       </w:pPr>
-      <w:bookmarkStart w:id="12" w:name="_Toc45138149"/>
+      <w:bookmarkStart w:id="12" w:name="_Toc52010925"/>
       <w:r>
         <w:t xml:space="preserve">Ilustración </w:t>
       </w:r>
@@ -6080,7 +6435,7 @@
       <w:pPr>
         <w:pStyle w:val="Ttulo3"/>
       </w:pPr>
-      <w:bookmarkStart w:id="13" w:name="_Toc45138174"/>
+      <w:bookmarkStart w:id="13" w:name="_Toc52010888"/>
       <w:r>
         <w:t>Aplicaciones del Modelado 3D</w:t>
       </w:r>
@@ -6160,7 +6515,7 @@
       <w:pPr>
         <w:pStyle w:val="Descripcin"/>
       </w:pPr>
-      <w:bookmarkStart w:id="14" w:name="_Toc45138150"/>
+      <w:bookmarkStart w:id="14" w:name="_Toc52010926"/>
       <w:r>
         <w:t xml:space="preserve">Ilustración </w:t>
       </w:r>
@@ -6240,7 +6595,7 @@
       <w:pPr>
         <w:pStyle w:val="Descripcin"/>
       </w:pPr>
-      <w:bookmarkStart w:id="15" w:name="_Toc45138151"/>
+      <w:bookmarkStart w:id="15" w:name="_Toc52010927"/>
       <w:r>
         <w:t xml:space="preserve">Ilustración </w:t>
       </w:r>
@@ -6319,7 +6674,7 @@
       <w:pPr>
         <w:pStyle w:val="Descripcin"/>
       </w:pPr>
-      <w:bookmarkStart w:id="16" w:name="_Toc45138152"/>
+      <w:bookmarkStart w:id="16" w:name="_Toc52010928"/>
       <w:r>
         <w:t xml:space="preserve">Ilustración </w:t>
       </w:r>
@@ -6517,7 +6872,7 @@
       <w:pPr>
         <w:pStyle w:val="Descripcin"/>
       </w:pPr>
-      <w:bookmarkStart w:id="17" w:name="_Toc45138153"/>
+      <w:bookmarkStart w:id="17" w:name="_Toc52010929"/>
       <w:r>
         <w:t xml:space="preserve">Ilustración </w:t>
       </w:r>
@@ -6658,7 +7013,7 @@
       <w:r>
         <w:t xml:space="preserve">       </w:t>
       </w:r>
-      <w:bookmarkStart w:id="18" w:name="_Toc45138154"/>
+      <w:bookmarkStart w:id="18" w:name="_Toc52010930"/>
       <w:r>
         <w:t xml:space="preserve">Ilustración </w:t>
       </w:r>
@@ -6806,7 +7161,7 @@
         <w:pStyle w:val="Descripcin"/>
         <w:jc w:val="center"/>
       </w:pPr>
-      <w:bookmarkStart w:id="19" w:name="_Toc45138155"/>
+      <w:bookmarkStart w:id="19" w:name="_Toc52010931"/>
       <w:r>
         <w:t xml:space="preserve">Ilustración </w:t>
       </w:r>
@@ -6901,7 +7256,7 @@
         <w:pStyle w:val="Descripcin"/>
         <w:jc w:val="center"/>
       </w:pPr>
-      <w:bookmarkStart w:id="20" w:name="_Toc45138156"/>
+      <w:bookmarkStart w:id="20" w:name="_Toc52010932"/>
       <w:r>
         <w:t xml:space="preserve">Ilustración </w:t>
       </w:r>
@@ -7030,7 +7385,7 @@
         <w:pStyle w:val="Descripcin"/>
         <w:jc w:val="center"/>
       </w:pPr>
-      <w:bookmarkStart w:id="21" w:name="_Toc45138157"/>
+      <w:bookmarkStart w:id="21" w:name="_Toc52010933"/>
       <w:r>
         <w:t xml:space="preserve">Ilustración </w:t>
       </w:r>
@@ -7112,7 +7467,7 @@
         <w:pStyle w:val="Descripcin"/>
         <w:jc w:val="center"/>
       </w:pPr>
-      <w:bookmarkStart w:id="22" w:name="_Toc45138158"/>
+      <w:bookmarkStart w:id="22" w:name="_Toc52010934"/>
       <w:r>
         <w:t xml:space="preserve">Ilustración </w:t>
       </w:r>
@@ -7242,7 +7597,7 @@
         <w:pStyle w:val="Descripcin"/>
         <w:jc w:val="center"/>
       </w:pPr>
-      <w:bookmarkStart w:id="23" w:name="_Toc45138159"/>
+      <w:bookmarkStart w:id="23" w:name="_Toc52010935"/>
       <w:r>
         <w:t xml:space="preserve">Ilustración </w:t>
       </w:r>
@@ -7339,7 +7694,7 @@
         <w:pStyle w:val="Descripcin"/>
         <w:jc w:val="center"/>
       </w:pPr>
-      <w:bookmarkStart w:id="24" w:name="_Toc45138160"/>
+      <w:bookmarkStart w:id="24" w:name="_Toc52010936"/>
       <w:r>
         <w:t xml:space="preserve">Ilustración </w:t>
       </w:r>
@@ -7409,7 +7764,7 @@
       <w:pPr>
         <w:pStyle w:val="Ttulo3"/>
       </w:pPr>
-      <w:bookmarkStart w:id="25" w:name="_Toc45138175"/>
+      <w:bookmarkStart w:id="25" w:name="_Toc52010889"/>
       <w:r>
         <w:t>Software de modelado 3D</w:t>
       </w:r>
@@ -8480,7 +8835,7 @@
       <w:pPr>
         <w:pStyle w:val="Descripcin"/>
       </w:pPr>
-      <w:bookmarkStart w:id="26" w:name="_Toc44884023"/>
+      <w:bookmarkStart w:id="26" w:name="_Toc52010964"/>
       <w:r>
         <w:t xml:space="preserve">Tabla </w:t>
       </w:r>
@@ -8526,7 +8881,7 @@
       <w:pPr>
         <w:pStyle w:val="Ttulo2"/>
       </w:pPr>
-      <w:bookmarkStart w:id="27" w:name="_Toc45138176"/>
+      <w:bookmarkStart w:id="27" w:name="_Toc52010890"/>
       <w:r>
         <w:lastRenderedPageBreak/>
         <w:t>Mapeado de Texturas</w:t>
@@ -8548,9 +8903,11 @@
       <w:pPr>
         <w:pStyle w:val="Ttulo3"/>
       </w:pPr>
+      <w:bookmarkStart w:id="28" w:name="_Toc52010891"/>
       <w:r>
         <w:t>Mapeado UV</w:t>
       </w:r>
+      <w:bookmarkEnd w:id="28"/>
     </w:p>
     <w:p>
       <w:r>
@@ -9039,7 +9396,11 @@
         <w:pStyle w:val="Descripcin"/>
       </w:pPr>
       <w:r>
-        <w:t xml:space="preserve">       Ilustración </w:t>
+        <w:t xml:space="preserve">       </w:t>
+      </w:r>
+      <w:bookmarkStart w:id="29" w:name="_Toc52010937"/>
+      <w:r>
+        <w:t xml:space="preserve">Ilustración </w:t>
       </w:r>
       <w:fldSimple w:instr=" SEQ Ilustración \* ARABIC ">
         <w:r>
@@ -9063,13 +9424,980 @@
       <w:r>
         <w:t xml:space="preserve"> Proyección cúbica de un cubo</w:t>
       </w:r>
-    </w:p>
-    <w:p>
-      <w:r>
+      <w:bookmarkEnd w:id="29"/>
+    </w:p>
+    <w:p/>
+    <w:p>
+      <w:r>
+        <w:tab/>
+        <w:t xml:space="preserve">Tras la realización del Unwrapping se pasa a texturizar los modelos. El texturizado es el proceso de definir información sobre detalles, texturas, materiales y colores en un gráfico generado por ordenador o un modelo 3D. </w:t>
+      </w:r>
+    </w:p>
+    <w:p>
+      <w:pPr>
+        <w:ind w:firstLine="708"/>
+      </w:pPr>
+      <w:r>
+        <w:t>En el proceso de texturizado se obtiene como resultado mapas de texturas que es una imagen aplicada o mapeada</w:t>
+      </w:r>
+      <w:r>
+        <w:t xml:space="preserve"> a una superficie o polígono. Este mapa de texturas puede ser una imagen o una textura procedural. Normalmente tienen datos </w:t>
+      </w:r>
+      <w:r>
+        <w:t xml:space="preserve">de color </w:t>
+      </w:r>
+      <w:r>
+        <w:t xml:space="preserve">RGB, aunque también pueden tener 4 canales RGBA especialmente para texturas con opacidades distintas. </w:t>
+      </w:r>
+    </w:p>
+    <w:p>
+      <w:pPr>
+        <w:ind w:firstLine="708"/>
+      </w:pPr>
+      <w:r>
+        <w:t xml:space="preserve">Es posible combinar varias </w:t>
+      </w:r>
+      <w:r>
+        <w:t>imágenes para una sola textura, con estas controlaríamos otras propiedades del material del objeto como la especularidad, normales, altura, desgaste, brill</w:t>
+      </w:r>
+      <w:r>
+        <w:t>o, etc.</w:t>
+      </w:r>
+    </w:p>
+    <w:p>
+      <w:pPr>
+        <w:ind w:firstLine="708"/>
+      </w:pPr>
+    </w:p>
+    <w:p>
+      <w:pPr>
+        <w:ind w:firstLine="708"/>
+      </w:pPr>
+    </w:p>
+    <w:p>
+      <w:pPr>
+        <w:ind w:firstLine="708"/>
+      </w:pPr>
+    </w:p>
+    <w:p>
+      <w:pPr>
+        <w:ind w:firstLine="708"/>
+      </w:pPr>
+    </w:p>
+    <w:p>
+      <w:pPr>
+        <w:ind w:firstLine="708"/>
+      </w:pPr>
+    </w:p>
+    <w:p>
+      <w:pPr>
+        <w:ind w:firstLine="708"/>
+      </w:pPr>
+    </w:p>
+    <w:p>
+      <w:pPr>
+        <w:ind w:firstLine="708"/>
+      </w:pPr>
+    </w:p>
+    <w:p>
+      <w:pPr>
+        <w:ind w:firstLine="708"/>
+      </w:pPr>
+    </w:p>
+    <w:p>
+      <w:pPr>
+        <w:ind w:firstLine="708"/>
+      </w:pPr>
+    </w:p>
+    <w:p>
+      <w:pPr>
+        <w:ind w:firstLine="708"/>
+      </w:pPr>
+    </w:p>
+    <w:p>
+      <w:pPr>
+        <w:ind w:firstLine="708"/>
+      </w:pPr>
+    </w:p>
+    <w:p>
+      <w:pPr>
         <w:rPr>
           <w:noProof/>
         </w:rPr>
-        <w:t xml:space="preserve">     </w:t>
+      </w:pPr>
+      <w:r>
+        <w:lastRenderedPageBreak/>
+        <w:tab/>
+        <w:t>Para la realización del texturizado se ha pensado en varios softwares</w:t>
+      </w:r>
+      <w:r>
+        <w:rPr>
+          <w:noProof/>
+        </w:rPr>
+        <w:t>:</w:t>
+      </w:r>
+    </w:p>
+    <w:tbl>
+      <w:tblPr>
+        <w:tblStyle w:val="Tablaconcuadrcula3-nfasis3"/>
+        <w:tblW w:w="0" w:type="auto"/>
+        <w:jc w:val="center"/>
+        <w:tblLook w:val="04A0" w:firstRow="1" w:lastRow="0" w:firstColumn="1" w:lastColumn="0" w:noHBand="0" w:noVBand="1"/>
+        <w:tblCaption w:val="Tabla Software Modelado"/>
+        <w:tblDescription w:val="Tabla comparativa de distintos programas para modelar."/>
+      </w:tblPr>
+      <w:tblGrid>
+        <w:gridCol w:w="1281"/>
+        <w:gridCol w:w="1182"/>
+        <w:gridCol w:w="4536"/>
+        <w:gridCol w:w="1276"/>
+      </w:tblGrid>
+      <w:tr>
+        <w:trPr>
+          <w:cnfStyle w:val="100000000000" w:firstRow="1" w:lastRow="0" w:firstColumn="0" w:lastColumn="0" w:oddVBand="0" w:evenVBand="0" w:oddHBand="0" w:evenHBand="0" w:firstRowFirstColumn="0" w:firstRowLastColumn="0" w:lastRowFirstColumn="0" w:lastRowLastColumn="0"/>
+          <w:jc w:val="center"/>
+        </w:trPr>
+        <w:tc>
+          <w:tcPr>
+            <w:cnfStyle w:val="001000000100" w:firstRow="0" w:lastRow="0" w:firstColumn="1" w:lastColumn="0" w:oddVBand="0" w:evenVBand="0" w:oddHBand="0" w:evenHBand="0" w:firstRowFirstColumn="1" w:firstRowLastColumn="0" w:lastRowFirstColumn="0" w:lastRowLastColumn="0"/>
+            <w:tcW w:w="1281" w:type="dxa"/>
+          </w:tcPr>
+          <w:p>
+            <w:r>
+              <w:t>Programa</w:t>
+            </w:r>
+          </w:p>
+        </w:tc>
+        <w:tc>
+          <w:tcPr>
+            <w:tcW w:w="1182" w:type="dxa"/>
+          </w:tcPr>
+          <w:p>
+            <w:pPr>
+              <w:cnfStyle w:val="100000000000" w:firstRow="1" w:lastRow="0" w:firstColumn="0" w:lastColumn="0" w:oddVBand="0" w:evenVBand="0" w:oddHBand="0" w:evenHBand="0" w:firstRowFirstColumn="0" w:firstRowLastColumn="0" w:lastRowFirstColumn="0" w:lastRowLastColumn="0"/>
+            </w:pPr>
+            <w:r>
+              <w:t>Licencia</w:t>
+            </w:r>
+          </w:p>
+        </w:tc>
+        <w:tc>
+          <w:tcPr>
+            <w:tcW w:w="4536" w:type="dxa"/>
+          </w:tcPr>
+          <w:p>
+            <w:pPr>
+              <w:cnfStyle w:val="100000000000" w:firstRow="1" w:lastRow="0" w:firstColumn="0" w:lastColumn="0" w:oddVBand="0" w:evenVBand="0" w:oddHBand="0" w:evenHBand="0" w:firstRowFirstColumn="0" w:firstRowLastColumn="0" w:lastRowFirstColumn="0" w:lastRowLastColumn="0"/>
+            </w:pPr>
+            <w:r>
+              <w:t>Usos frecuentes</w:t>
+            </w:r>
+          </w:p>
+        </w:tc>
+        <w:tc>
+          <w:tcPr>
+            <w:tcW w:w="1276" w:type="dxa"/>
+          </w:tcPr>
+          <w:p>
+            <w:pPr>
+              <w:cnfStyle w:val="100000000000" w:firstRow="1" w:lastRow="0" w:firstColumn="0" w:lastColumn="0" w:oddVBand="0" w:evenVBand="0" w:oddHBand="0" w:evenHBand="0" w:firstRowFirstColumn="0" w:firstRowLastColumn="0" w:lastRowFirstColumn="0" w:lastRowLastColumn="0"/>
+            </w:pPr>
+            <w:r>
+              <w:t>Precio</w:t>
+            </w:r>
+          </w:p>
+        </w:tc>
+      </w:tr>
+      <w:tr>
+        <w:trPr>
+          <w:cnfStyle w:val="000000100000" w:firstRow="0" w:lastRow="0" w:firstColumn="0" w:lastColumn="0" w:oddVBand="0" w:evenVBand="0" w:oddHBand="1" w:evenHBand="0" w:firstRowFirstColumn="0" w:firstRowLastColumn="0" w:lastRowFirstColumn="0" w:lastRowLastColumn="0"/>
+          <w:jc w:val="center"/>
+        </w:trPr>
+        <w:tc>
+          <w:tcPr>
+            <w:cnfStyle w:val="001000000000" w:firstRow="0" w:lastRow="0" w:firstColumn="1" w:lastColumn="0" w:oddVBand="0" w:evenVBand="0" w:oddHBand="0" w:evenHBand="0" w:firstRowFirstColumn="0" w:firstRowLastColumn="0" w:lastRowFirstColumn="0" w:lastRowLastColumn="0"/>
+            <w:tcW w:w="1281" w:type="dxa"/>
+          </w:tcPr>
+          <w:p>
+            <w:pPr>
+              <w:rPr>
+                <w:i w:val="0"/>
+                <w:iCs w:val="0"/>
+              </w:rPr>
+            </w:pPr>
+            <w:r>
+              <w:t>Blender</w:t>
+            </w:r>
+          </w:p>
+        </w:tc>
+        <w:tc>
+          <w:tcPr>
+            <w:tcW w:w="1182" w:type="dxa"/>
+          </w:tcPr>
+          <w:p>
+            <w:pPr>
+              <w:cnfStyle w:val="000000100000" w:firstRow="0" w:lastRow="0" w:firstColumn="0" w:lastColumn="0" w:oddVBand="0" w:evenVBand="0" w:oddHBand="1" w:evenHBand="0" w:firstRowFirstColumn="0" w:firstRowLastColumn="0" w:lastRowFirstColumn="0" w:lastRowLastColumn="0"/>
+            </w:pPr>
+            <w:r>
+              <w:t>GNU GPLv2+</w:t>
+            </w:r>
+          </w:p>
+        </w:tc>
+        <w:tc>
+          <w:tcPr>
+            <w:tcW w:w="4536" w:type="dxa"/>
+          </w:tcPr>
+          <w:p>
+            <w:pPr>
+              <w:jc w:val="center"/>
+              <w:cnfStyle w:val="000000100000" w:firstRow="0" w:lastRow="0" w:firstColumn="0" w:lastColumn="0" w:oddVBand="0" w:evenVBand="0" w:oddHBand="1" w:evenHBand="0" w:firstRowFirstColumn="0" w:firstRowLastColumn="0" w:lastRowFirstColumn="0" w:lastRowLastColumn="0"/>
+              <w:rPr>
+                <w:rFonts w:ascii="Arial" w:hAnsi="Arial" w:cs="Arial"/>
+                <w:color w:val="202122"/>
+                <w:sz w:val="18"/>
+                <w:szCs w:val="18"/>
+                <w:shd w:val="clear" w:color="auto" w:fill="F8F9FA"/>
+              </w:rPr>
+            </w:pPr>
+            <w:r>
+              <w:rPr>
+                <w:rFonts w:ascii="Arial" w:hAnsi="Arial" w:cs="Arial"/>
+                <w:color w:val="202122"/>
+                <w:sz w:val="18"/>
+                <w:szCs w:val="18"/>
+                <w:shd w:val="clear" w:color="auto" w:fill="F8F9FA"/>
+              </w:rPr>
+              <w:t>Animación Cartoon 2D/3D</w:t>
+            </w:r>
+          </w:p>
+          <w:p>
+            <w:pPr>
+              <w:jc w:val="center"/>
+              <w:cnfStyle w:val="000000100000" w:firstRow="0" w:lastRow="0" w:firstColumn="0" w:lastColumn="0" w:oddVBand="0" w:evenVBand="0" w:oddHBand="1" w:evenHBand="0" w:firstRowFirstColumn="0" w:firstRowLastColumn="0" w:lastRowFirstColumn="0" w:lastRowLastColumn="0"/>
+              <w:rPr>
+                <w:rFonts w:ascii="Arial" w:hAnsi="Arial" w:cs="Arial"/>
+                <w:color w:val="202122"/>
+                <w:sz w:val="18"/>
+                <w:szCs w:val="18"/>
+                <w:shd w:val="clear" w:color="auto" w:fill="F8F9FA"/>
+              </w:rPr>
+            </w:pPr>
+            <w:r>
+              <w:rPr>
+                <w:rFonts w:ascii="Arial" w:hAnsi="Arial" w:cs="Arial"/>
+                <w:color w:val="202122"/>
+                <w:sz w:val="18"/>
+                <w:szCs w:val="18"/>
+                <w:shd w:val="clear" w:color="auto" w:fill="F8F9FA"/>
+              </w:rPr>
+              <w:t xml:space="preserve">Iluminación. </w:t>
+            </w:r>
+          </w:p>
+          <w:p>
+            <w:pPr>
+              <w:jc w:val="center"/>
+              <w:cnfStyle w:val="000000100000" w:firstRow="0" w:lastRow="0" w:firstColumn="0" w:lastColumn="0" w:oddVBand="0" w:evenVBand="0" w:oddHBand="1" w:evenHBand="0" w:firstRowFirstColumn="0" w:firstRowLastColumn="0" w:lastRowFirstColumn="0" w:lastRowLastColumn="0"/>
+              <w:rPr>
+                <w:rFonts w:ascii="Arial" w:hAnsi="Arial" w:cs="Arial"/>
+                <w:color w:val="202122"/>
+                <w:sz w:val="18"/>
+                <w:szCs w:val="18"/>
+                <w:shd w:val="clear" w:color="auto" w:fill="F8F9FA"/>
+              </w:rPr>
+            </w:pPr>
+            <w:r>
+              <w:rPr>
+                <w:rFonts w:ascii="Arial" w:hAnsi="Arial" w:cs="Arial"/>
+                <w:color w:val="202122"/>
+                <w:sz w:val="18"/>
+                <w:szCs w:val="18"/>
+                <w:shd w:val="clear" w:color="auto" w:fill="F8F9FA"/>
+              </w:rPr>
+              <w:t>Modelado.</w:t>
+            </w:r>
+          </w:p>
+          <w:p>
+            <w:pPr>
+              <w:jc w:val="center"/>
+              <w:cnfStyle w:val="000000100000" w:firstRow="0" w:lastRow="0" w:firstColumn="0" w:lastColumn="0" w:oddVBand="0" w:evenVBand="0" w:oddHBand="1" w:evenHBand="0" w:firstRowFirstColumn="0" w:firstRowLastColumn="0" w:lastRowFirstColumn="0" w:lastRowLastColumn="0"/>
+              <w:rPr>
+                <w:rFonts w:ascii="Arial" w:hAnsi="Arial" w:cs="Arial"/>
+                <w:color w:val="202122"/>
+                <w:sz w:val="18"/>
+                <w:szCs w:val="18"/>
+                <w:shd w:val="clear" w:color="auto" w:fill="F8F9FA"/>
+              </w:rPr>
+            </w:pPr>
+            <w:r>
+              <w:rPr>
+                <w:rFonts w:ascii="Arial" w:hAnsi="Arial" w:cs="Arial"/>
+                <w:color w:val="202122"/>
+                <w:sz w:val="18"/>
+                <w:szCs w:val="18"/>
+                <w:shd w:val="clear" w:color="auto" w:fill="F8F9FA"/>
+              </w:rPr>
+              <w:t>Creación de Materiales mediante nodos.</w:t>
+            </w:r>
+          </w:p>
+          <w:p>
+            <w:pPr>
+              <w:jc w:val="center"/>
+              <w:cnfStyle w:val="000000100000" w:firstRow="0" w:lastRow="0" w:firstColumn="0" w:lastColumn="0" w:oddVBand="0" w:evenVBand="0" w:oddHBand="1" w:evenHBand="0" w:firstRowFirstColumn="0" w:firstRowLastColumn="0" w:lastRowFirstColumn="0" w:lastRowLastColumn="0"/>
+              <w:rPr>
+                <w:rFonts w:ascii="Arial" w:hAnsi="Arial" w:cs="Arial"/>
+                <w:color w:val="202122"/>
+                <w:sz w:val="18"/>
+                <w:szCs w:val="18"/>
+                <w:shd w:val="clear" w:color="auto" w:fill="F8F9FA"/>
+              </w:rPr>
+            </w:pPr>
+            <w:r>
+              <w:rPr>
+                <w:rFonts w:ascii="Arial" w:hAnsi="Arial" w:cs="Arial"/>
+                <w:color w:val="202122"/>
+                <w:sz w:val="18"/>
+                <w:szCs w:val="18"/>
+                <w:shd w:val="clear" w:color="auto" w:fill="F8F9FA"/>
+              </w:rPr>
+              <w:t>Texturizado.</w:t>
+            </w:r>
+          </w:p>
+          <w:p>
+            <w:pPr>
+              <w:jc w:val="center"/>
+              <w:cnfStyle w:val="000000100000" w:firstRow="0" w:lastRow="0" w:firstColumn="0" w:lastColumn="0" w:oddVBand="0" w:evenVBand="0" w:oddHBand="1" w:evenHBand="0" w:firstRowFirstColumn="0" w:firstRowLastColumn="0" w:lastRowFirstColumn="0" w:lastRowLastColumn="0"/>
+              <w:rPr>
+                <w:rFonts w:ascii="Arial" w:hAnsi="Arial" w:cs="Arial"/>
+                <w:color w:val="202122"/>
+                <w:sz w:val="18"/>
+                <w:szCs w:val="18"/>
+                <w:shd w:val="clear" w:color="auto" w:fill="F8F9FA"/>
+              </w:rPr>
+            </w:pPr>
+            <w:r>
+              <w:rPr>
+                <w:rFonts w:ascii="Arial" w:hAnsi="Arial" w:cs="Arial"/>
+                <w:color w:val="202122"/>
+                <w:sz w:val="18"/>
+                <w:szCs w:val="18"/>
+                <w:shd w:val="clear" w:color="auto" w:fill="F8F9FA"/>
+              </w:rPr>
+              <w:t>Pintura de texturas en 3D.</w:t>
+            </w:r>
+          </w:p>
+          <w:p>
+            <w:pPr>
+              <w:jc w:val="center"/>
+              <w:cnfStyle w:val="000000100000" w:firstRow="0" w:lastRow="0" w:firstColumn="0" w:lastColumn="0" w:oddVBand="0" w:evenVBand="0" w:oddHBand="1" w:evenHBand="0" w:firstRowFirstColumn="0" w:firstRowLastColumn="0" w:lastRowFirstColumn="0" w:lastRowLastColumn="0"/>
+              <w:rPr>
+                <w:rFonts w:ascii="Arial" w:hAnsi="Arial" w:cs="Arial"/>
+                <w:color w:val="202122"/>
+                <w:sz w:val="18"/>
+                <w:szCs w:val="18"/>
+                <w:shd w:val="clear" w:color="auto" w:fill="F8F9FA"/>
+              </w:rPr>
+            </w:pPr>
+            <w:r>
+              <w:rPr>
+                <w:rFonts w:ascii="Arial" w:hAnsi="Arial" w:cs="Arial"/>
+                <w:color w:val="202122"/>
+                <w:sz w:val="18"/>
+                <w:szCs w:val="18"/>
+                <w:shd w:val="clear" w:color="auto" w:fill="F8F9FA"/>
+              </w:rPr>
+              <w:t>UV mapping.</w:t>
+            </w:r>
+          </w:p>
+          <w:p>
+            <w:pPr>
+              <w:jc w:val="center"/>
+              <w:cnfStyle w:val="000000100000" w:firstRow="0" w:lastRow="0" w:firstColumn="0" w:lastColumn="0" w:oddVBand="0" w:evenVBand="0" w:oddHBand="1" w:evenHBand="0" w:firstRowFirstColumn="0" w:firstRowLastColumn="0" w:lastRowFirstColumn="0" w:lastRowLastColumn="0"/>
+              <w:rPr>
+                <w:rFonts w:ascii="Arial" w:hAnsi="Arial" w:cs="Arial"/>
+                <w:color w:val="202122"/>
+                <w:sz w:val="18"/>
+                <w:szCs w:val="18"/>
+                <w:shd w:val="clear" w:color="auto" w:fill="F8F9FA"/>
+              </w:rPr>
+            </w:pPr>
+            <w:r>
+              <w:rPr>
+                <w:rFonts w:ascii="Arial" w:hAnsi="Arial" w:cs="Arial"/>
+                <w:color w:val="202122"/>
+                <w:sz w:val="18"/>
+                <w:szCs w:val="18"/>
+                <w:shd w:val="clear" w:color="auto" w:fill="F8F9FA"/>
+              </w:rPr>
+              <w:t>Renderizado.</w:t>
+            </w:r>
+          </w:p>
+          <w:p>
+            <w:pPr>
+              <w:jc w:val="center"/>
+              <w:cnfStyle w:val="000000100000" w:firstRow="0" w:lastRow="0" w:firstColumn="0" w:lastColumn="0" w:oddVBand="0" w:evenVBand="0" w:oddHBand="1" w:evenHBand="0" w:firstRowFirstColumn="0" w:firstRowLastColumn="0" w:lastRowFirstColumn="0" w:lastRowLastColumn="0"/>
+              <w:rPr>
+                <w:rFonts w:ascii="Arial" w:hAnsi="Arial" w:cs="Arial"/>
+                <w:color w:val="202122"/>
+                <w:sz w:val="18"/>
+                <w:szCs w:val="18"/>
+                <w:shd w:val="clear" w:color="auto" w:fill="F8F9FA"/>
+              </w:rPr>
+            </w:pPr>
+            <w:r>
+              <w:rPr>
+                <w:rFonts w:ascii="Arial" w:hAnsi="Arial" w:cs="Arial"/>
+                <w:color w:val="202122"/>
+                <w:sz w:val="18"/>
+                <w:szCs w:val="18"/>
+                <w:shd w:val="clear" w:color="auto" w:fill="F8F9FA"/>
+              </w:rPr>
+              <w:t>Rigging 3D y animación.</w:t>
+            </w:r>
+          </w:p>
+          <w:p>
+            <w:pPr>
+              <w:jc w:val="center"/>
+              <w:cnfStyle w:val="000000100000" w:firstRow="0" w:lastRow="0" w:firstColumn="0" w:lastColumn="0" w:oddVBand="0" w:evenVBand="0" w:oddHBand="1" w:evenHBand="0" w:firstRowFirstColumn="0" w:firstRowLastColumn="0" w:lastRowFirstColumn="0" w:lastRowLastColumn="0"/>
+              <w:rPr>
+                <w:rFonts w:ascii="Arial" w:hAnsi="Arial" w:cs="Arial"/>
+                <w:color w:val="202122"/>
+                <w:sz w:val="18"/>
+                <w:szCs w:val="18"/>
+                <w:shd w:val="clear" w:color="auto" w:fill="F8F9FA"/>
+              </w:rPr>
+            </w:pPr>
+            <w:r>
+              <w:rPr>
+                <w:rFonts w:ascii="Arial" w:hAnsi="Arial" w:cs="Arial"/>
+                <w:color w:val="202122"/>
+                <w:sz w:val="18"/>
+                <w:szCs w:val="18"/>
+                <w:shd w:val="clear" w:color="auto" w:fill="F8F9FA"/>
+              </w:rPr>
+              <w:t>Esculpido 3D.</w:t>
+            </w:r>
+          </w:p>
+          <w:p>
+            <w:pPr>
+              <w:jc w:val="center"/>
+              <w:cnfStyle w:val="000000100000" w:firstRow="0" w:lastRow="0" w:firstColumn="0" w:lastColumn="0" w:oddVBand="0" w:evenVBand="0" w:oddHBand="1" w:evenHBand="0" w:firstRowFirstColumn="0" w:firstRowLastColumn="0" w:lastRowFirstColumn="0" w:lastRowLastColumn="0"/>
+              <w:rPr>
+                <w:rFonts w:ascii="Arial" w:hAnsi="Arial" w:cs="Arial"/>
+                <w:color w:val="202122"/>
+                <w:sz w:val="18"/>
+                <w:szCs w:val="18"/>
+                <w:shd w:val="clear" w:color="auto" w:fill="F8F9FA"/>
+              </w:rPr>
+            </w:pPr>
+            <w:r>
+              <w:rPr>
+                <w:rFonts w:ascii="Arial" w:hAnsi="Arial" w:cs="Arial"/>
+                <w:color w:val="202122"/>
+                <w:sz w:val="18"/>
+                <w:szCs w:val="18"/>
+                <w:shd w:val="clear" w:color="auto" w:fill="F8F9FA"/>
+              </w:rPr>
+              <w:t xml:space="preserve">Efectos visuales 3D. </w:t>
+            </w:r>
+          </w:p>
+          <w:p>
+            <w:pPr>
+              <w:jc w:val="center"/>
+              <w:cnfStyle w:val="000000100000" w:firstRow="0" w:lastRow="0" w:firstColumn="0" w:lastColumn="0" w:oddVBand="0" w:evenVBand="0" w:oddHBand="1" w:evenHBand="0" w:firstRowFirstColumn="0" w:firstRowLastColumn="0" w:lastRowFirstColumn="0" w:lastRowLastColumn="0"/>
+              <w:rPr>
+                <w:rFonts w:ascii="Arial" w:hAnsi="Arial" w:cs="Arial"/>
+                <w:color w:val="202122"/>
+                <w:sz w:val="18"/>
+                <w:szCs w:val="18"/>
+                <w:shd w:val="clear" w:color="auto" w:fill="F8F9FA"/>
+              </w:rPr>
+            </w:pPr>
+            <w:r>
+              <w:rPr>
+                <w:rFonts w:ascii="Arial" w:hAnsi="Arial" w:cs="Arial"/>
+                <w:color w:val="202122"/>
+                <w:sz w:val="18"/>
+                <w:szCs w:val="18"/>
+                <w:shd w:val="clear" w:color="auto" w:fill="F8F9FA"/>
+              </w:rPr>
+              <w:t>Postproducción básica de vídeo.</w:t>
+            </w:r>
+          </w:p>
+          <w:p>
+            <w:pPr>
+              <w:jc w:val="center"/>
+              <w:cnfStyle w:val="000000100000" w:firstRow="0" w:lastRow="0" w:firstColumn="0" w:lastColumn="0" w:oddVBand="0" w:evenVBand="0" w:oddHBand="1" w:evenHBand="0" w:firstRowFirstColumn="0" w:firstRowLastColumn="0" w:lastRowFirstColumn="0" w:lastRowLastColumn="0"/>
+              <w:rPr>
+                <w:rFonts w:ascii="Arial" w:hAnsi="Arial" w:cs="Arial"/>
+                <w:color w:val="202122"/>
+                <w:sz w:val="18"/>
+                <w:szCs w:val="18"/>
+                <w:shd w:val="clear" w:color="auto" w:fill="F8F9FA"/>
+              </w:rPr>
+            </w:pPr>
+            <w:r>
+              <w:rPr>
+                <w:rFonts w:ascii="Arial" w:hAnsi="Arial" w:cs="Arial"/>
+                <w:color w:val="202122"/>
+                <w:sz w:val="18"/>
+                <w:szCs w:val="18"/>
+                <w:shd w:val="clear" w:color="auto" w:fill="F8F9FA"/>
+              </w:rPr>
+              <w:t>Captura de movimiento.</w:t>
+            </w:r>
+          </w:p>
+          <w:p>
+            <w:pPr>
+              <w:jc w:val="center"/>
+              <w:cnfStyle w:val="000000100000" w:firstRow="0" w:lastRow="0" w:firstColumn="0" w:lastColumn="0" w:oddVBand="0" w:evenVBand="0" w:oddHBand="1" w:evenHBand="0" w:firstRowFirstColumn="0" w:firstRowLastColumn="0" w:lastRowFirstColumn="0" w:lastRowLastColumn="0"/>
+              <w:rPr>
+                <w:rFonts w:ascii="Arial" w:hAnsi="Arial" w:cs="Arial"/>
+                <w:color w:val="202122"/>
+                <w:sz w:val="18"/>
+                <w:szCs w:val="18"/>
+                <w:shd w:val="clear" w:color="auto" w:fill="F8F9FA"/>
+              </w:rPr>
+            </w:pPr>
+            <w:r>
+              <w:rPr>
+                <w:rFonts w:ascii="Arial" w:hAnsi="Arial" w:cs="Arial"/>
+                <w:color w:val="202122"/>
+                <w:sz w:val="18"/>
+                <w:szCs w:val="18"/>
+                <w:shd w:val="clear" w:color="auto" w:fill="F8F9FA"/>
+              </w:rPr>
+              <w:t xml:space="preserve">Scripting en Python. </w:t>
+            </w:r>
+          </w:p>
+          <w:p>
+            <w:pPr>
+              <w:jc w:val="center"/>
+              <w:cnfStyle w:val="000000100000" w:firstRow="0" w:lastRow="0" w:firstColumn="0" w:lastColumn="0" w:oddVBand="0" w:evenVBand="0" w:oddHBand="1" w:evenHBand="0" w:firstRowFirstColumn="0" w:firstRowLastColumn="0" w:lastRowFirstColumn="0" w:lastRowLastColumn="0"/>
+              <w:rPr>
+                <w:rFonts w:ascii="Arial" w:hAnsi="Arial" w:cs="Arial"/>
+                <w:color w:val="202122"/>
+                <w:sz w:val="18"/>
+                <w:szCs w:val="18"/>
+                <w:shd w:val="clear" w:color="auto" w:fill="F8F9FA"/>
+              </w:rPr>
+            </w:pPr>
+            <w:r>
+              <w:rPr>
+                <w:rFonts w:ascii="Arial" w:hAnsi="Arial" w:cs="Arial"/>
+                <w:color w:val="202122"/>
+                <w:sz w:val="18"/>
+                <w:szCs w:val="18"/>
+                <w:shd w:val="clear" w:color="auto" w:fill="F8F9FA"/>
+              </w:rPr>
+              <w:t>Simulación de fluidos.</w:t>
+            </w:r>
+          </w:p>
+          <w:p>
+            <w:pPr>
+              <w:jc w:val="center"/>
+              <w:cnfStyle w:val="000000100000" w:firstRow="0" w:lastRow="0" w:firstColumn="0" w:lastColumn="0" w:oddVBand="0" w:evenVBand="0" w:oddHBand="1" w:evenHBand="0" w:firstRowFirstColumn="0" w:firstRowLastColumn="0" w:lastRowFirstColumn="0" w:lastRowLastColumn="0"/>
+              <w:rPr>
+                <w:rFonts w:ascii="Arial" w:hAnsi="Arial" w:cs="Arial"/>
+                <w:color w:val="202122"/>
+                <w:sz w:val="18"/>
+                <w:szCs w:val="18"/>
+                <w:shd w:val="clear" w:color="auto" w:fill="F8F9FA"/>
+              </w:rPr>
+            </w:pPr>
+            <w:r>
+              <w:rPr>
+                <w:rFonts w:ascii="Arial" w:hAnsi="Arial" w:cs="Arial"/>
+                <w:color w:val="202122"/>
+                <w:sz w:val="18"/>
+                <w:szCs w:val="18"/>
+                <w:shd w:val="clear" w:color="auto" w:fill="F8F9FA"/>
+              </w:rPr>
+              <w:t>Partículas.</w:t>
+            </w:r>
+          </w:p>
+          <w:p>
+            <w:pPr>
+              <w:jc w:val="center"/>
+              <w:cnfStyle w:val="000000100000" w:firstRow="0" w:lastRow="0" w:firstColumn="0" w:lastColumn="0" w:oddVBand="0" w:evenVBand="0" w:oddHBand="1" w:evenHBand="0" w:firstRowFirstColumn="0" w:firstRowLastColumn="0" w:lastRowFirstColumn="0" w:lastRowLastColumn="0"/>
+              <w:rPr>
+                <w:rFonts w:ascii="Arial" w:hAnsi="Arial" w:cs="Arial"/>
+                <w:color w:val="202122"/>
+                <w:sz w:val="18"/>
+                <w:szCs w:val="18"/>
+                <w:shd w:val="clear" w:color="auto" w:fill="F8F9FA"/>
+              </w:rPr>
+            </w:pPr>
+            <w:r>
+              <w:rPr>
+                <w:rFonts w:ascii="Arial" w:hAnsi="Arial" w:cs="Arial"/>
+                <w:color w:val="202122"/>
+                <w:sz w:val="18"/>
+                <w:szCs w:val="18"/>
+                <w:shd w:val="clear" w:color="auto" w:fill="F8F9FA"/>
+              </w:rPr>
+              <w:t>Físicas.</w:t>
+            </w:r>
+          </w:p>
+          <w:p>
+            <w:pPr>
+              <w:jc w:val="center"/>
+              <w:cnfStyle w:val="000000100000" w:firstRow="0" w:lastRow="0" w:firstColumn="0" w:lastColumn="0" w:oddVBand="0" w:evenVBand="0" w:oddHBand="1" w:evenHBand="0" w:firstRowFirstColumn="0" w:firstRowLastColumn="0" w:lastRowFirstColumn="0" w:lastRowLastColumn="0"/>
+            </w:pPr>
+            <w:r>
+              <w:rPr>
+                <w:rFonts w:ascii="Arial" w:hAnsi="Arial" w:cs="Arial"/>
+                <w:color w:val="202122"/>
+                <w:sz w:val="18"/>
+                <w:szCs w:val="18"/>
+                <w:shd w:val="clear" w:color="auto" w:fill="F8F9FA"/>
+              </w:rPr>
+              <w:t>Composición.</w:t>
+            </w:r>
+          </w:p>
+        </w:tc>
+        <w:tc>
+          <w:tcPr>
+            <w:tcW w:w="1276" w:type="dxa"/>
+          </w:tcPr>
+          <w:p>
+            <w:pPr>
+              <w:cnfStyle w:val="000000100000" w:firstRow="0" w:lastRow="0" w:firstColumn="0" w:lastColumn="0" w:oddVBand="0" w:evenVBand="0" w:oddHBand="1" w:evenHBand="0" w:firstRowFirstColumn="0" w:firstRowLastColumn="0" w:lastRowFirstColumn="0" w:lastRowLastColumn="0"/>
+            </w:pPr>
+            <w:r>
+              <w:t>Gratis</w:t>
+            </w:r>
+          </w:p>
+        </w:tc>
+      </w:tr>
+      <w:tr>
+        <w:trPr>
+          <w:jc w:val="center"/>
+        </w:trPr>
+        <w:tc>
+          <w:tcPr>
+            <w:cnfStyle w:val="001000000000" w:firstRow="0" w:lastRow="0" w:firstColumn="1" w:lastColumn="0" w:oddVBand="0" w:evenVBand="0" w:oddHBand="0" w:evenHBand="0" w:firstRowFirstColumn="0" w:firstRowLastColumn="0" w:lastRowFirstColumn="0" w:lastRowLastColumn="0"/>
+            <w:tcW w:w="1281" w:type="dxa"/>
+          </w:tcPr>
+          <w:p>
+            <w:proofErr w:type="spellStart"/>
+            <w:r>
+              <w:t>Substance</w:t>
+            </w:r>
+            <w:proofErr w:type="spellEnd"/>
+            <w:r>
+              <w:t xml:space="preserve"> </w:t>
+            </w:r>
+            <w:proofErr w:type="spellStart"/>
+            <w:r>
+              <w:t>Painter</w:t>
+            </w:r>
+            <w:proofErr w:type="spellEnd"/>
+          </w:p>
+        </w:tc>
+        <w:tc>
+          <w:tcPr>
+            <w:tcW w:w="1182" w:type="dxa"/>
+          </w:tcPr>
+          <w:p>
+            <w:pPr>
+              <w:cnfStyle w:val="000000000000" w:firstRow="0" w:lastRow="0" w:firstColumn="0" w:lastColumn="0" w:oddVBand="0" w:evenVBand="0" w:oddHBand="0" w:evenHBand="0" w:firstRowFirstColumn="0" w:firstRowLastColumn="0" w:lastRowFirstColumn="0" w:lastRowLastColumn="0"/>
+            </w:pPr>
+            <w:r>
+              <w:t>Propietaria</w:t>
+            </w:r>
+          </w:p>
+        </w:tc>
+        <w:tc>
+          <w:tcPr>
+            <w:tcW w:w="4536" w:type="dxa"/>
+          </w:tcPr>
+          <w:p>
+            <w:pPr>
+              <w:jc w:val="center"/>
+              <w:cnfStyle w:val="000000000000" w:firstRow="0" w:lastRow="0" w:firstColumn="0" w:lastColumn="0" w:oddVBand="0" w:evenVBand="0" w:oddHBand="0" w:evenHBand="0" w:firstRowFirstColumn="0" w:firstRowLastColumn="0" w:lastRowFirstColumn="0" w:lastRowLastColumn="0"/>
+              <w:rPr>
+                <w:rFonts w:ascii="Arial" w:hAnsi="Arial" w:cs="Arial"/>
+                <w:color w:val="202122"/>
+                <w:sz w:val="18"/>
+                <w:szCs w:val="18"/>
+                <w:shd w:val="clear" w:color="auto" w:fill="F8F9FA"/>
+              </w:rPr>
+            </w:pPr>
+            <w:r>
+              <w:rPr>
+                <w:rFonts w:ascii="Arial" w:hAnsi="Arial" w:cs="Arial"/>
+                <w:color w:val="202122"/>
+                <w:sz w:val="18"/>
+                <w:szCs w:val="18"/>
+                <w:shd w:val="clear" w:color="auto" w:fill="F8F9FA"/>
+              </w:rPr>
+              <w:t>Texturizado</w:t>
+            </w:r>
+          </w:p>
+          <w:p>
+            <w:pPr>
+              <w:jc w:val="center"/>
+              <w:cnfStyle w:val="000000000000" w:firstRow="0" w:lastRow="0" w:firstColumn="0" w:lastColumn="0" w:oddVBand="0" w:evenVBand="0" w:oddHBand="0" w:evenHBand="0" w:firstRowFirstColumn="0" w:firstRowLastColumn="0" w:lastRowFirstColumn="0" w:lastRowLastColumn="0"/>
+            </w:pPr>
+            <w:r>
+              <w:rPr>
+                <w:rFonts w:ascii="Arial" w:hAnsi="Arial" w:cs="Arial"/>
+                <w:color w:val="202122"/>
+                <w:sz w:val="18"/>
+                <w:szCs w:val="18"/>
+                <w:shd w:val="clear" w:color="auto" w:fill="F8F9FA"/>
+              </w:rPr>
+              <w:t>Texturizado procedural</w:t>
+            </w:r>
+          </w:p>
+        </w:tc>
+        <w:tc>
+          <w:tcPr>
+            <w:tcW w:w="1276" w:type="dxa"/>
+          </w:tcPr>
+          <w:p>
+            <w:pPr>
+              <w:keepNext/>
+              <w:cnfStyle w:val="000000000000" w:firstRow="0" w:lastRow="0" w:firstColumn="0" w:lastColumn="0" w:oddVBand="0" w:evenVBand="0" w:oddHBand="0" w:evenHBand="0" w:firstRowFirstColumn="0" w:firstRowLastColumn="0" w:lastRowFirstColumn="0" w:lastRowLastColumn="0"/>
+            </w:pPr>
+            <w:r>
+              <w:t>$</w:t>
+            </w:r>
+            <w:r>
+              <w:t>19.90</w:t>
+            </w:r>
+            <w:r>
+              <w:t>/Mes</w:t>
+            </w:r>
+            <w:r>
+              <w:t xml:space="preserve"> (Licencia Indie)</w:t>
+            </w:r>
+          </w:p>
+          <w:p>
+            <w:pPr>
+              <w:keepNext/>
+              <w:cnfStyle w:val="000000000000" w:firstRow="0" w:lastRow="0" w:firstColumn="0" w:lastColumn="0" w:oddVBand="0" w:evenVBand="0" w:oddHBand="0" w:evenHBand="0" w:firstRowFirstColumn="0" w:firstRowLastColumn="0" w:lastRowFirstColumn="0" w:lastRowLastColumn="0"/>
+            </w:pPr>
+          </w:p>
+          <w:p>
+            <w:pPr>
+              <w:keepNext/>
+              <w:cnfStyle w:val="000000000000" w:firstRow="0" w:lastRow="0" w:firstColumn="0" w:lastColumn="0" w:oddVBand="0" w:evenVBand="0" w:oddHBand="0" w:evenHBand="0" w:firstRowFirstColumn="0" w:firstRowLastColumn="0" w:lastRowFirstColumn="0" w:lastRowLastColumn="0"/>
+            </w:pPr>
+            <w:r>
+              <w:t>1 año de prueba gratuito para estudiantes.</w:t>
+            </w:r>
+          </w:p>
+        </w:tc>
+      </w:tr>
+    </w:tbl>
+    <w:p>
+      <w:pPr>
+        <w:pStyle w:val="Descripcin"/>
+      </w:pPr>
+      <w:bookmarkStart w:id="30" w:name="_Toc52010965"/>
+      <w:r>
+        <w:t xml:space="preserve">Tabla </w:t>
+      </w:r>
+      <w:fldSimple w:instr=" SEQ Tabla \* ARABIC ">
+        <w:r>
+          <w:rPr>
+            <w:noProof/>
+          </w:rPr>
+          <w:t>2</w:t>
+        </w:r>
+      </w:fldSimple>
+      <w:r>
+        <w:t xml:space="preserve"> Tabla comparativa de Software de Texturizado</w:t>
+      </w:r>
+      <w:bookmarkEnd w:id="30"/>
+    </w:p>
+    <w:p/>
+    <w:p>
+      <w:pPr>
+        <w:keepNext/>
+      </w:pPr>
+      <w:r>
+        <w:rPr>
+          <w:noProof/>
+        </w:rPr>
+        <w:drawing>
+          <wp:inline distT="0" distB="0" distL="0" distR="0" wp14:anchorId="43068342" wp14:editId="05121C7A">
+            <wp:extent cx="2366359" cy="1247603"/>
+            <wp:effectExtent l="0" t="0" r="0" b="0"/>
+            <wp:docPr id="22" name="Imagen 22"/>
+            <wp:cNvGraphicFramePr>
+              <a:graphicFrameLocks xmlns:a="http://schemas.openxmlformats.org/drawingml/2006/main" noChangeAspect="1"/>
+            </wp:cNvGraphicFramePr>
+            <a:graphic xmlns:a="http://schemas.openxmlformats.org/drawingml/2006/main">
+              <a:graphicData uri="http://schemas.openxmlformats.org/drawingml/2006/picture">
+                <pic:pic xmlns:pic="http://schemas.openxmlformats.org/drawingml/2006/picture">
+                  <pic:nvPicPr>
+                    <pic:cNvPr id="0" name="Picture 2"/>
+                    <pic:cNvPicPr>
+                      <a:picLocks noChangeAspect="1" noChangeArrowheads="1"/>
+                    </pic:cNvPicPr>
+                  </pic:nvPicPr>
+                  <pic:blipFill rotWithShape="1">
+                    <a:blip r:embed="rId43" cstate="print">
+                      <a:extLst>
+                        <a:ext uri="{28A0092B-C50C-407E-A947-70E740481C1C}">
+                          <a14:useLocalDpi xmlns:a14="http://schemas.microsoft.com/office/drawing/2010/main" val="0"/>
+                        </a:ext>
+                      </a:extLst>
+                    </a:blip>
+                    <a:srcRect t="-1" b="4067"/>
+                    <a:stretch/>
+                  </pic:blipFill>
+                  <pic:spPr bwMode="auto">
+                    <a:xfrm>
+                      <a:off x="0" y="0"/>
+                      <a:ext cx="2413937" cy="1272687"/>
+                    </a:xfrm>
+                    <a:prstGeom prst="rect">
+                      <a:avLst/>
+                    </a:prstGeom>
+                    <a:noFill/>
+                    <a:ln>
+                      <a:noFill/>
+                    </a:ln>
+                    <a:extLst>
+                      <a:ext uri="{53640926-AAD7-44D8-BBD7-CCE9431645EC}">
+                        <a14:shadowObscured xmlns:a14="http://schemas.microsoft.com/office/drawing/2010/main"/>
+                      </a:ext>
+                    </a:extLst>
+                  </pic:spPr>
+                </pic:pic>
+              </a:graphicData>
+            </a:graphic>
+          </wp:inline>
+        </w:drawing>
+      </w:r>
+      <w:r>
+        <w:t xml:space="preserve">             </w:t>
+      </w:r>
+      <w:r>
+        <w:rPr>
+          <w:noProof/>
+        </w:rPr>
+        <w:drawing>
+          <wp:inline distT="0" distB="0" distL="0" distR="0" wp14:anchorId="753AEE1A" wp14:editId="70CD5FB1">
+            <wp:extent cx="2440696" cy="1259032"/>
+            <wp:effectExtent l="0" t="0" r="0" b="0"/>
+            <wp:docPr id="25" name="Imagen 25"/>
+            <wp:cNvGraphicFramePr>
+              <a:graphicFrameLocks xmlns:a="http://schemas.openxmlformats.org/drawingml/2006/main" noChangeAspect="1"/>
+            </wp:cNvGraphicFramePr>
+            <a:graphic xmlns:a="http://schemas.openxmlformats.org/drawingml/2006/main">
+              <a:graphicData uri="http://schemas.openxmlformats.org/drawingml/2006/picture">
+                <pic:pic xmlns:pic="http://schemas.openxmlformats.org/drawingml/2006/picture">
+                  <pic:nvPicPr>
+                    <pic:cNvPr id="1" name=""/>
+                    <pic:cNvPicPr/>
+                  </pic:nvPicPr>
+                  <pic:blipFill rotWithShape="1">
+                    <a:blip r:embed="rId44"/>
+                    <a:srcRect t="2474" b="2203"/>
+                    <a:stretch/>
+                  </pic:blipFill>
+                  <pic:spPr bwMode="auto">
+                    <a:xfrm>
+                      <a:off x="0" y="0"/>
+                      <a:ext cx="2487789" cy="1283325"/>
+                    </a:xfrm>
+                    <a:prstGeom prst="rect">
+                      <a:avLst/>
+                    </a:prstGeom>
+                    <a:ln>
+                      <a:noFill/>
+                    </a:ln>
+                    <a:extLst>
+                      <a:ext uri="{53640926-AAD7-44D8-BBD7-CCE9431645EC}">
+                        <a14:shadowObscured xmlns:a14="http://schemas.microsoft.com/office/drawing/2010/main"/>
+                      </a:ext>
+                    </a:extLst>
+                  </pic:spPr>
+                </pic:pic>
+              </a:graphicData>
+            </a:graphic>
+          </wp:inline>
+        </w:drawing>
+      </w:r>
+    </w:p>
+    <w:p>
+      <w:pPr>
+        <w:pStyle w:val="Descripcin"/>
+      </w:pPr>
+      <w:bookmarkStart w:id="31" w:name="_Toc52010938"/>
+      <w:r>
+        <w:t xml:space="preserve">Ilustración </w:t>
+      </w:r>
+      <w:fldSimple w:instr=" SEQ Ilustración \* ARABIC ">
+        <w:r>
+          <w:rPr>
+            <w:noProof/>
+          </w:rPr>
+          <w:t>18</w:t>
+        </w:r>
+      </w:fldSimple>
+      <w:r>
+        <w:t xml:space="preserve"> Interfaz de Blender para texturizado</w:t>
+      </w:r>
+      <w:r>
+        <w:t xml:space="preserve"> </w:t>
+      </w:r>
+      <w:r>
+        <w:t xml:space="preserve">                     Ilustración </w:t>
+      </w:r>
+      <w:fldSimple w:instr=" SEQ Ilustración \* ARABIC ">
+        <w:r>
+          <w:rPr>
+            <w:noProof/>
+          </w:rPr>
+          <w:t>19</w:t>
+        </w:r>
+      </w:fldSimple>
+      <w:r>
+        <w:t xml:space="preserve"> Interfaz de </w:t>
+      </w:r>
+      <w:proofErr w:type="spellStart"/>
+      <w:r>
+        <w:t>Substance</w:t>
+      </w:r>
+      <w:proofErr w:type="spellEnd"/>
+      <w:r>
+        <w:t xml:space="preserve"> </w:t>
+      </w:r>
+      <w:proofErr w:type="spellStart"/>
+      <w:r>
+        <w:t>Painter</w:t>
+      </w:r>
+      <w:bookmarkEnd w:id="31"/>
+      <w:proofErr w:type="spellEnd"/>
+    </w:p>
+    <w:p>
+      <w:pPr>
+        <w:pStyle w:val="Descripcin"/>
+      </w:pPr>
+    </w:p>
+    <w:p>
+      <w:pPr>
+        <w:keepNext/>
+      </w:pPr>
+      <w:r>
+        <w:t xml:space="preserve">             </w:t>
+      </w:r>
+    </w:p>
+    <w:p/>
+    <w:p/>
+    <w:p>
+      <w:pPr>
+        <w:tabs>
+          <w:tab w:val="left" w:pos="1369"/>
+        </w:tabs>
+      </w:pPr>
+      <w:r>
+        <w:tab/>
       </w:r>
     </w:p>
     <w:p>
@@ -9087,11 +10415,11 @@
       <w:pPr>
         <w:pStyle w:val="Ttulo2"/>
       </w:pPr>
-      <w:bookmarkStart w:id="28" w:name="_Toc45138177"/>
+      <w:bookmarkStart w:id="32" w:name="_Toc52010892"/>
       <w:r>
         <w:t>Renderizado</w:t>
       </w:r>
-      <w:bookmarkEnd w:id="28"/>
+      <w:bookmarkEnd w:id="32"/>
       <w:r>
         <w:br w:type="page"/>
       </w:r>
@@ -9100,12 +10428,12 @@
       <w:pPr>
         <w:pStyle w:val="Ttulo1"/>
       </w:pPr>
-      <w:bookmarkStart w:id="29" w:name="_Toc45138178"/>
+      <w:bookmarkStart w:id="33" w:name="_Toc52010893"/>
       <w:r>
         <w:lastRenderedPageBreak/>
         <w:t>Objetivos</w:t>
       </w:r>
-      <w:bookmarkEnd w:id="29"/>
+      <w:bookmarkEnd w:id="33"/>
     </w:p>
     <w:p>
       <w:r>
@@ -9232,12 +10560,12 @@
       <w:pPr>
         <w:pStyle w:val="Ttulo1"/>
       </w:pPr>
-      <w:bookmarkStart w:id="30" w:name="_Toc45138179"/>
+      <w:bookmarkStart w:id="34" w:name="_Toc52010894"/>
       <w:r>
         <w:lastRenderedPageBreak/>
         <w:t>Metodología</w:t>
       </w:r>
-      <w:bookmarkEnd w:id="30"/>
+      <w:bookmarkEnd w:id="34"/>
     </w:p>
     <w:p>
       <w:r>
@@ -9255,11 +10583,11 @@
       <w:pPr>
         <w:pStyle w:val="Ttulo2"/>
       </w:pPr>
-      <w:bookmarkStart w:id="31" w:name="_Toc45138180"/>
+      <w:bookmarkStart w:id="35" w:name="_Toc52010895"/>
       <w:r>
         <w:t>Preproducción</w:t>
       </w:r>
-      <w:bookmarkEnd w:id="31"/>
+      <w:bookmarkEnd w:id="35"/>
     </w:p>
     <w:p>
       <w:r>
@@ -9275,11 +10603,11 @@
         <w:pStyle w:val="Ttulo2"/>
         <w:ind w:left="0" w:firstLine="708"/>
       </w:pPr>
-      <w:bookmarkStart w:id="32" w:name="_Toc45138181"/>
+      <w:bookmarkStart w:id="36" w:name="_Toc52010896"/>
       <w:r>
         <w:t>Desarrollo de la idea</w:t>
       </w:r>
-      <w:bookmarkEnd w:id="32"/>
+      <w:bookmarkEnd w:id="36"/>
     </w:p>
     <w:p>
       <w:r>
@@ -9295,11 +10623,11 @@
       <w:pPr>
         <w:pStyle w:val="Ttulo2"/>
       </w:pPr>
-      <w:bookmarkStart w:id="33" w:name="_Toc45138182"/>
+      <w:bookmarkStart w:id="37" w:name="_Toc52010897"/>
       <w:r>
         <w:t>Herramientas</w:t>
       </w:r>
-      <w:bookmarkEnd w:id="33"/>
+      <w:bookmarkEnd w:id="37"/>
     </w:p>
     <w:p>
       <w:r>
@@ -9311,11 +10639,11 @@
       <w:pPr>
         <w:pStyle w:val="Ttulo2"/>
       </w:pPr>
-      <w:bookmarkStart w:id="34" w:name="_Toc45138183"/>
+      <w:bookmarkStart w:id="38" w:name="_Toc52010898"/>
       <w:r>
         <w:t>Producción</w:t>
       </w:r>
-      <w:bookmarkEnd w:id="34"/>
+      <w:bookmarkEnd w:id="38"/>
     </w:p>
     <w:p>
       <w:r>
@@ -9327,11 +10655,11 @@
       <w:pPr>
         <w:pStyle w:val="Ttulo3"/>
       </w:pPr>
-      <w:bookmarkStart w:id="35" w:name="_Toc45138184"/>
+      <w:bookmarkStart w:id="39" w:name="_Toc52010899"/>
       <w:r>
         <w:t>Modelado exterior</w:t>
       </w:r>
-      <w:bookmarkEnd w:id="35"/>
+      <w:bookmarkEnd w:id="39"/>
     </w:p>
     <w:p>
       <w:r>
@@ -9345,11 +10673,11 @@
       <w:pPr>
         <w:pStyle w:val="Ttulo3"/>
       </w:pPr>
-      <w:bookmarkStart w:id="36" w:name="_Toc45138185"/>
+      <w:bookmarkStart w:id="40" w:name="_Toc52010900"/>
       <w:r>
         <w:t>Modelado interior</w:t>
       </w:r>
-      <w:bookmarkEnd w:id="36"/>
+      <w:bookmarkEnd w:id="40"/>
     </w:p>
     <w:p>
       <w:r>
@@ -9361,11 +10689,11 @@
       <w:pPr>
         <w:pStyle w:val="Ttulo3"/>
       </w:pPr>
-      <w:bookmarkStart w:id="37" w:name="_Toc45138186"/>
+      <w:bookmarkStart w:id="41" w:name="_Toc52010901"/>
       <w:r>
         <w:t>Modelado de objetos</w:t>
       </w:r>
-      <w:bookmarkEnd w:id="37"/>
+      <w:bookmarkEnd w:id="41"/>
     </w:p>
     <w:p>
       <w:r>
@@ -9377,11 +10705,11 @@
       <w:pPr>
         <w:pStyle w:val="Ttulo3"/>
       </w:pPr>
-      <w:bookmarkStart w:id="38" w:name="_Toc45138187"/>
+      <w:bookmarkStart w:id="42" w:name="_Toc52010902"/>
       <w:r>
         <w:t>Texturizado exterior</w:t>
       </w:r>
-      <w:bookmarkEnd w:id="38"/>
+      <w:bookmarkEnd w:id="42"/>
     </w:p>
     <w:p>
       <w:r>
@@ -9396,11 +10724,11 @@
       <w:pPr>
         <w:pStyle w:val="Ttulo3"/>
       </w:pPr>
-      <w:bookmarkStart w:id="39" w:name="_Toc45138188"/>
+      <w:bookmarkStart w:id="43" w:name="_Toc52010903"/>
       <w:r>
         <w:t>Texturizado interior</w:t>
       </w:r>
-      <w:bookmarkEnd w:id="39"/>
+      <w:bookmarkEnd w:id="43"/>
       <w:r>
         <w:t xml:space="preserve"> </w:t>
       </w:r>
@@ -9410,46 +10738,34 @@
         <w:ind w:firstLine="708"/>
       </w:pPr>
       <w:r>
-        <w:t xml:space="preserve">Se texturizarán los </w:t>
-      </w:r>
-      <w:r>
-        <w:t>interiores</w:t>
-      </w:r>
-      <w:r>
-        <w:t xml:space="preserve"> del edificio con la ayuda de fotos, de la forma más realista.</w:t>
+        <w:t>Se texturizarán los interiores del edificio con la ayuda de fotos, de la forma más realista.</w:t>
       </w:r>
     </w:p>
     <w:p>
       <w:pPr>
         <w:pStyle w:val="Ttulo3"/>
       </w:pPr>
-      <w:bookmarkStart w:id="40" w:name="_Toc45138189"/>
+      <w:bookmarkStart w:id="44" w:name="_Toc52010904"/>
       <w:r>
         <w:t>Texturizado de objetos</w:t>
       </w:r>
-      <w:bookmarkEnd w:id="40"/>
+      <w:bookmarkEnd w:id="44"/>
     </w:p>
     <w:p>
       <w:r>
         <w:tab/>
-      </w:r>
-      <w:r>
-        <w:t xml:space="preserve">Se texturizarán los </w:t>
-      </w:r>
-      <w:r>
-        <w:t>objetos</w:t>
-      </w:r>
-      <w:r>
-        <w:t xml:space="preserve"> con la ayuda de fotos, de la forma más realista.</w:t>
+        <w:t>Se texturizarán los objetos con la ayuda de fotos, de la forma más realista.</w:t>
       </w:r>
     </w:p>
     <w:p>
       <w:pPr>
         <w:pStyle w:val="Ttulo3"/>
       </w:pPr>
+      <w:bookmarkStart w:id="45" w:name="_Toc52010905"/>
       <w:r>
         <w:t>Renderizado</w:t>
       </w:r>
+      <w:bookmarkEnd w:id="45"/>
     </w:p>
     <w:p>
       <w:r>
@@ -9461,11 +10777,11 @@
       <w:pPr>
         <w:pStyle w:val="Ttulo2"/>
       </w:pPr>
-      <w:bookmarkStart w:id="41" w:name="_Toc45138190"/>
+      <w:bookmarkStart w:id="46" w:name="_Toc52010906"/>
       <w:r>
         <w:t>Finalización</w:t>
       </w:r>
-      <w:bookmarkEnd w:id="41"/>
+      <w:bookmarkEnd w:id="46"/>
       <w:r>
         <w:br w:type="page"/>
       </w:r>
@@ -9474,22 +10790,48 @@
       <w:pPr>
         <w:pStyle w:val="Ttulo1"/>
       </w:pPr>
-      <w:bookmarkStart w:id="42" w:name="_Toc45138191"/>
+      <w:bookmarkStart w:id="47" w:name="_Toc52010907"/>
       <w:r>
         <w:lastRenderedPageBreak/>
         <w:t>Cuerpo del trabajo</w:t>
       </w:r>
-      <w:bookmarkEnd w:id="42"/>
+      <w:bookmarkEnd w:id="47"/>
     </w:p>
     <w:p>
       <w:pPr>
         <w:pStyle w:val="Ttulo2"/>
       </w:pPr>
-      <w:bookmarkStart w:id="43" w:name="_Toc45138192"/>
+      <w:bookmarkStart w:id="48" w:name="_Toc52010908"/>
       <w:r>
         <w:t>Preproducción</w:t>
       </w:r>
-      <w:bookmarkEnd w:id="43"/>
+      <w:bookmarkEnd w:id="48"/>
+      <w:r>
+        <w:t xml:space="preserve"> </w:t>
+      </w:r>
+    </w:p>
+    <w:p>
+      <w:r>
+        <w:tab/>
+      </w:r>
+      <w:r>
+        <w:t xml:space="preserve">Para el inicio del trabajo, investigué sobre los trabajos de fin de grado que proponían los profesores. El que me llamó la atención fue Modelado Realista de Entornos de la Universidad de Alicante cuya tutora era Mireia Luisa Sempere Tortosa.   </w:t>
+      </w:r>
+    </w:p>
+    <w:p>
+      <w:r>
+        <w:tab/>
+      </w:r>
+    </w:p>
+    <w:p>
+      <w:pPr>
+        <w:pStyle w:val="Ttulo2"/>
+      </w:pPr>
+      <w:bookmarkStart w:id="49" w:name="_Toc52010909"/>
+      <w:r>
+        <w:t>Desarrollo de la idea</w:t>
+      </w:r>
+      <w:bookmarkEnd w:id="49"/>
     </w:p>
     <w:p>
       <w:pPr>
@@ -9498,7 +10840,7 @@
       <w:r>
         <w:t xml:space="preserve">Los planos de las plantas que se han utilizado para el trabajo se han obtenido de </w:t>
       </w:r>
-      <w:hyperlink r:id="rId43" w:history="1">
+      <w:hyperlink r:id="rId45" w:history="1">
         <w:r>
           <w:rPr>
             <w:rStyle w:val="Hipervnculo"/>
@@ -9509,7 +10851,7 @@
       <w:r>
         <w:t xml:space="preserve">. Con estos se han tomado las medidas reales de las dimensiones del edificio. Otros planos, más antiguos, pero más detallados del interior de la biblioteca para poder colocar elementos y paredes, se han obtenido del </w:t>
       </w:r>
-      <w:hyperlink r:id="rId44" w:history="1">
+      <w:hyperlink r:id="rId46" w:history="1">
         <w:r>
           <w:rPr>
             <w:rStyle w:val="Hipervnculo"/>
@@ -9521,153 +10863,223 @@
         <w:t xml:space="preserve">. </w:t>
       </w:r>
     </w:p>
+    <w:p>
+      <w:pPr>
+        <w:ind w:firstLine="708"/>
+      </w:pPr>
+      <w:r>
+        <w:t xml:space="preserve">Para poder texturizar y saber la ubicación de los elementos interiores del edificio se tuvo que realizar algunas fotos del interior. Para poder hacerlas, se pidió permiso a la directora de la Biblioteca General, María Blanes Gran, que me proporcionó una autorización. </w:t>
+      </w:r>
+    </w:p>
+    <w:p>
+      <w:pPr>
+        <w:ind w:firstLine="708"/>
+      </w:pPr>
+      <w:r>
+        <w:t>Las fotos del edificio se realizaron entre los días 23 y 29 de noviembre de 2019. Estas fotos se adjuntarán a la memoria en un anexo.</w:t>
+      </w:r>
+    </w:p>
+    <w:p>
+      <w:pPr>
+        <w:ind w:firstLine="708"/>
+      </w:pPr>
+      <w:r>
+        <w:t xml:space="preserve">Para el texturizado y modelado de los detalles del exterior del edificio se hizo uso de Google Maps y Google </w:t>
+      </w:r>
+      <w:proofErr w:type="spellStart"/>
+      <w:r>
+        <w:t>Earth</w:t>
+      </w:r>
+      <w:proofErr w:type="spellEnd"/>
+      <w:r>
+        <w:t xml:space="preserve"> y además de fotos que los usuarios han publicado en dicha ubicación en Google.</w:t>
+      </w:r>
+    </w:p>
+    <w:p>
+      <w:pPr>
+        <w:pStyle w:val="Ttulo2"/>
+      </w:pPr>
+      <w:bookmarkStart w:id="50" w:name="_Toc52010910"/>
+      <w:r>
+        <w:t>Herramientas</w:t>
+      </w:r>
+      <w:bookmarkEnd w:id="50"/>
+    </w:p>
+    <w:p>
+      <w:r>
+        <w:tab/>
+        <w:t xml:space="preserve">Para el desarrollo del proyecto se necesita un software de modelado 3D, un software de texturizado y finalmente un software que nos ayude a realizar una producción sencilla para mostrar el resultado final y permita renderizar. </w:t>
+      </w:r>
+    </w:p>
+    <w:p>
+      <w:r>
+        <w:tab/>
+        <w:t xml:space="preserve">Para ello se </w:t>
+      </w:r>
+      <w:r>
+        <w:t>estudiaron varios softwares posibles de forma que podamos escoger el que mejor se adapte a las necesidades del proyecto. Este estudio está resumido en tablas que se encuentran en el apartado de Marco Teórico.</w:t>
+      </w:r>
+    </w:p>
+    <w:p>
+      <w:r>
+        <w:tab/>
+        <w:t xml:space="preserve">Para el modelado se optó por Blender en su versión 2.79, ya que permite la realización de todas las exigencias del trabajo. </w:t>
+      </w:r>
+    </w:p>
+    <w:p>
+      <w:r>
+        <w:tab/>
+        <w:t xml:space="preserve">Para el texturizado se decidió trabajar con </w:t>
+      </w:r>
+      <w:proofErr w:type="spellStart"/>
+      <w:r>
+        <w:t>Substance</w:t>
+      </w:r>
+      <w:proofErr w:type="spellEnd"/>
+      <w:r>
+        <w:t xml:space="preserve"> </w:t>
+      </w:r>
+      <w:proofErr w:type="spellStart"/>
+      <w:r>
+        <w:t>Painter</w:t>
+      </w:r>
+      <w:proofErr w:type="spellEnd"/>
+      <w:r>
+        <w:t xml:space="preserve"> porque </w:t>
+      </w:r>
+    </w:p>
+    <w:p>
+      <w:r>
+        <w:tab/>
+      </w:r>
+    </w:p>
     <w:p/>
     <w:p>
       <w:pPr>
         <w:pStyle w:val="Ttulo2"/>
       </w:pPr>
-      <w:bookmarkStart w:id="44" w:name="_Toc45138193"/>
-      <w:r>
-        <w:t>Desarrollo de la idea</w:t>
-      </w:r>
-      <w:bookmarkEnd w:id="44"/>
+      <w:bookmarkStart w:id="51" w:name="_Toc52010911"/>
+      <w:r>
+        <w:t>Producción</w:t>
+      </w:r>
+      <w:bookmarkEnd w:id="51"/>
+    </w:p>
+    <w:p>
+      <w:pPr>
+        <w:pStyle w:val="Ttulo3"/>
+      </w:pPr>
+      <w:bookmarkStart w:id="52" w:name="_Toc52010912"/>
+      <w:r>
+        <w:t>Modelado exterior</w:t>
+      </w:r>
+      <w:bookmarkEnd w:id="52"/>
+    </w:p>
+    <w:p>
+      <w:pPr>
+        <w:pStyle w:val="Ttulo3"/>
+      </w:pPr>
+      <w:bookmarkStart w:id="53" w:name="_Toc52010913"/>
+      <w:r>
+        <w:t>Modelado interior</w:t>
+      </w:r>
+      <w:bookmarkEnd w:id="53"/>
+    </w:p>
+    <w:p>
+      <w:pPr>
+        <w:pStyle w:val="Ttulo3"/>
+      </w:pPr>
+      <w:bookmarkStart w:id="54" w:name="_Toc52010914"/>
+      <w:r>
+        <w:t>Modelado de objetos</w:t>
+      </w:r>
+      <w:bookmarkEnd w:id="54"/>
+    </w:p>
+    <w:p>
+      <w:pPr>
+        <w:pStyle w:val="Ttulo3"/>
+      </w:pPr>
+      <w:bookmarkStart w:id="55" w:name="_Toc52010915"/>
+      <w:r>
+        <w:t>Texturizado exterior</w:t>
+      </w:r>
+      <w:bookmarkEnd w:id="55"/>
+    </w:p>
+    <w:p>
+      <w:pPr>
+        <w:pStyle w:val="Ttulo3"/>
+      </w:pPr>
+      <w:bookmarkStart w:id="56" w:name="_Toc52010916"/>
+      <w:r>
+        <w:t>Texturizado interior</w:t>
+      </w:r>
+      <w:bookmarkEnd w:id="56"/>
+    </w:p>
+    <w:p>
+      <w:pPr>
+        <w:pStyle w:val="Ttulo3"/>
+      </w:pPr>
+      <w:bookmarkStart w:id="57" w:name="_Toc52010917"/>
+      <w:r>
+        <w:t>Texturizado de objetos</w:t>
+      </w:r>
+      <w:bookmarkEnd w:id="57"/>
     </w:p>
     <w:p>
       <w:pPr>
         <w:pStyle w:val="Ttulo2"/>
       </w:pPr>
-      <w:bookmarkStart w:id="45" w:name="_Toc45138194"/>
-      <w:r>
-        <w:t>Herramientas</w:t>
-      </w:r>
-      <w:bookmarkEnd w:id="45"/>
+      <w:bookmarkStart w:id="58" w:name="_Toc52010918"/>
+      <w:r>
+        <w:t>Finalización</w:t>
+      </w:r>
+      <w:bookmarkEnd w:id="58"/>
+    </w:p>
+    <w:p>
+      <w:r>
+        <w:br w:type="page"/>
+      </w:r>
+    </w:p>
+    <w:p/>
+    <w:p>
+      <w:pPr>
+        <w:pStyle w:val="Ttulo1"/>
+      </w:pPr>
+      <w:bookmarkStart w:id="59" w:name="_Toc52010919"/>
+      <w:r>
+        <w:t>Conclusiones</w:t>
+      </w:r>
+      <w:bookmarkEnd w:id="59"/>
     </w:p>
     <w:p>
       <w:pPr>
         <w:pStyle w:val="Ttulo2"/>
       </w:pPr>
-      <w:bookmarkStart w:id="46" w:name="_Toc45138195"/>
-      <w:r>
-        <w:t>Producción</w:t>
-      </w:r>
-      <w:bookmarkEnd w:id="46"/>
-    </w:p>
-    <w:p>
-      <w:pPr>
-        <w:pStyle w:val="Ttulo3"/>
-      </w:pPr>
-      <w:bookmarkStart w:id="47" w:name="_Toc45138196"/>
-      <w:r>
-        <w:t>Modelado exterior</w:t>
-      </w:r>
-      <w:bookmarkEnd w:id="47"/>
-    </w:p>
-    <w:p>
-      <w:pPr>
-        <w:pStyle w:val="Ttulo3"/>
-      </w:pPr>
-      <w:bookmarkStart w:id="48" w:name="_Toc45138197"/>
-      <w:r>
-        <w:t>Modelado interior</w:t>
-      </w:r>
-      <w:bookmarkEnd w:id="48"/>
-    </w:p>
-    <w:p>
-      <w:pPr>
-        <w:pStyle w:val="Ttulo3"/>
-      </w:pPr>
-      <w:bookmarkStart w:id="49" w:name="_Toc45138198"/>
-      <w:r>
-        <w:t>Modelado de objetos</w:t>
-      </w:r>
-      <w:bookmarkEnd w:id="49"/>
-    </w:p>
-    <w:p>
-      <w:pPr>
-        <w:pStyle w:val="Ttulo3"/>
-      </w:pPr>
-      <w:bookmarkStart w:id="50" w:name="_Toc45138199"/>
-      <w:r>
-        <w:t>Texturizado exterior</w:t>
-      </w:r>
-      <w:bookmarkEnd w:id="50"/>
-    </w:p>
-    <w:p>
-      <w:pPr>
-        <w:pStyle w:val="Ttulo3"/>
-      </w:pPr>
-      <w:bookmarkStart w:id="51" w:name="_Toc45138200"/>
-      <w:r>
-        <w:t>Texturizado interior</w:t>
-      </w:r>
-      <w:bookmarkEnd w:id="51"/>
-    </w:p>
-    <w:p>
-      <w:pPr>
-        <w:pStyle w:val="Ttulo3"/>
-      </w:pPr>
-      <w:bookmarkStart w:id="52" w:name="_Toc45138201"/>
-      <w:r>
-        <w:t>Texturizado de objetos</w:t>
-      </w:r>
-      <w:bookmarkEnd w:id="52"/>
+      <w:bookmarkStart w:id="60" w:name="_Toc52010920"/>
+      <w:r>
+        <w:t>Objetivas</w:t>
+      </w:r>
+      <w:bookmarkEnd w:id="60"/>
     </w:p>
     <w:p>
       <w:pPr>
         <w:pStyle w:val="Ttulo2"/>
       </w:pPr>
-      <w:bookmarkStart w:id="53" w:name="_Toc45138202"/>
-      <w:r>
-        <w:t>Finalización</w:t>
-      </w:r>
-      <w:bookmarkEnd w:id="53"/>
-    </w:p>
+      <w:bookmarkStart w:id="61" w:name="_Toc52010921"/>
+      <w:r>
+        <w:t>Personale</w:t>
+      </w:r>
+      <w:r>
+        <w:t>s</w:t>
+      </w:r>
+      <w:bookmarkEnd w:id="61"/>
+    </w:p>
+    <w:p/>
     <w:p>
       <w:r>
         <w:br w:type="page"/>
       </w:r>
     </w:p>
-    <w:p>
-      <w:pPr>
-        <w:pStyle w:val="Ttulo1"/>
-      </w:pPr>
-      <w:bookmarkStart w:id="54" w:name="_Toc45138203"/>
-      <w:r>
-        <w:lastRenderedPageBreak/>
-        <w:t>Conclusiones</w:t>
-      </w:r>
-      <w:bookmarkEnd w:id="54"/>
-    </w:p>
-    <w:p>
-      <w:pPr>
-        <w:pStyle w:val="Ttulo2"/>
-      </w:pPr>
-      <w:bookmarkStart w:id="55" w:name="_Toc45138204"/>
-      <w:r>
-        <w:t>Objetivas</w:t>
-      </w:r>
-      <w:bookmarkEnd w:id="55"/>
-    </w:p>
-    <w:p>
-      <w:pPr>
-        <w:pStyle w:val="Ttulo2"/>
-      </w:pPr>
-      <w:bookmarkStart w:id="56" w:name="_Toc45138205"/>
-      <w:r>
-        <w:t>Personale</w:t>
-      </w:r>
-      <w:r>
-        <w:t>s</w:t>
-      </w:r>
-      <w:bookmarkEnd w:id="56"/>
-    </w:p>
-    <w:p/>
-    <w:p>
-      <w:r>
-        <w:br w:type="page"/>
-      </w:r>
-    </w:p>
-    <w:bookmarkStart w:id="57" w:name="_Toc45138206" w:displacedByCustomXml="next"/>
+    <w:bookmarkStart w:id="62" w:name="_Toc52010922" w:displacedByCustomXml="next"/>
     <w:sdt>
       <w:sdtPr>
         <w:rPr>
@@ -9689,7 +11101,7 @@
           <w:r>
             <w:t>Bibliografía</w:t>
           </w:r>
-          <w:bookmarkEnd w:id="57"/>
+          <w:bookmarkEnd w:id="62"/>
         </w:p>
         <w:sdt>
           <w:sdtPr>
@@ -9859,12 +11271,12 @@
       <w:pPr>
         <w:pStyle w:val="Ttulo1"/>
       </w:pPr>
-      <w:bookmarkStart w:id="58" w:name="_Toc45138207"/>
+      <w:bookmarkStart w:id="63" w:name="_Toc52010923"/>
       <w:r>
         <w:lastRenderedPageBreak/>
         <w:t>Anexos</w:t>
       </w:r>
-      <w:bookmarkEnd w:id="58"/>
+      <w:bookmarkEnd w:id="63"/>
     </w:p>
     <w:p/>
     <w:p/>
@@ -10111,100 +11523,28 @@
         </w:rPr>
         <w:t> de la </w:t>
       </w:r>
-      <w:proofErr w:type="spellStart"/>
-      <w:r>
-        <w:fldChar w:fldCharType="begin"/>
-      </w:r>
-      <w:r>
-        <w:instrText xml:space="preserve"> HYPERLINK "https://es.wikipedia.org/wiki/Association_for_Computing_Machinery" \o "Association for Computing Machinery" </w:instrText>
-      </w:r>
-      <w:r>
-        <w:fldChar w:fldCharType="separate"/>
-      </w:r>
-      <w:r>
-        <w:rPr>
-          <w:rStyle w:val="CitaCar"/>
-        </w:rPr>
-        <w:t>Association</w:t>
-      </w:r>
-      <w:proofErr w:type="spellEnd"/>
-      <w:r>
-        <w:rPr>
-          <w:rStyle w:val="CitaCar"/>
-        </w:rPr>
-        <w:t xml:space="preserve"> </w:t>
-      </w:r>
-      <w:proofErr w:type="spellStart"/>
-      <w:r>
-        <w:rPr>
-          <w:rStyle w:val="CitaCar"/>
-        </w:rPr>
-        <w:t>for</w:t>
-      </w:r>
-      <w:proofErr w:type="spellEnd"/>
-      <w:r>
-        <w:rPr>
-          <w:rStyle w:val="CitaCar"/>
-        </w:rPr>
-        <w:t xml:space="preserve"> Computing </w:t>
-      </w:r>
-      <w:proofErr w:type="spellStart"/>
-      <w:r>
-        <w:rPr>
-          <w:rStyle w:val="CitaCar"/>
-        </w:rPr>
-        <w:t>Machinery</w:t>
-      </w:r>
-      <w:proofErr w:type="spellEnd"/>
-      <w:r>
-        <w:rPr>
-          <w:rStyle w:val="CitaCar"/>
-        </w:rPr>
-        <w:fldChar w:fldCharType="end"/>
-      </w:r>
+      <w:hyperlink r:id="rId4" w:tooltip="Association for Computing Machinery" w:history="1">
+        <w:r>
+          <w:rPr>
+            <w:rStyle w:val="CitaCar"/>
+          </w:rPr>
+          <w:t>Association for Computing Machinery</w:t>
+        </w:r>
+      </w:hyperlink>
       <w:r>
         <w:rPr>
           <w:rStyle w:val="CitaCar"/>
         </w:rPr>
         <w:t> el año 1988, y el </w:t>
       </w:r>
-      <w:proofErr w:type="spellStart"/>
-      <w:r>
-        <w:fldChar w:fldCharType="begin"/>
-      </w:r>
-      <w:r>
-        <w:instrText xml:space="preserve"> HYPERLINK "https://es.wikipedia.org/wiki/Premio_Kioto" \o "Premio Kioto" </w:instrText>
-      </w:r>
-      <w:r>
-        <w:fldChar w:fldCharType="separate"/>
-      </w:r>
-      <w:r>
-        <w:rPr>
-          <w:rStyle w:val="CitaCar"/>
-        </w:rPr>
-        <w:t>Kyoto</w:t>
-      </w:r>
-      <w:proofErr w:type="spellEnd"/>
-      <w:r>
-        <w:rPr>
-          <w:rStyle w:val="CitaCar"/>
-        </w:rPr>
-        <w:t xml:space="preserve"> </w:t>
-      </w:r>
-      <w:proofErr w:type="spellStart"/>
-      <w:r>
-        <w:rPr>
-          <w:rStyle w:val="CitaCar"/>
-        </w:rPr>
-        <w:t>Prize</w:t>
-      </w:r>
-      <w:proofErr w:type="spellEnd"/>
-      <w:r>
-        <w:rPr>
-          <w:rStyle w:val="CitaCar"/>
-        </w:rPr>
-        <w:fldChar w:fldCharType="end"/>
-      </w:r>
+      <w:hyperlink r:id="rId5" w:tooltip="Premio Kioto" w:history="1">
+        <w:r>
+          <w:rPr>
+            <w:rStyle w:val="CitaCar"/>
+          </w:rPr>
+          <w:t>Kyoto Prize</w:t>
+        </w:r>
+      </w:hyperlink>
       <w:r>
         <w:rPr>
           <w:rStyle w:val="CitaCar"/>
@@ -10260,35 +11600,7 @@
         <w:rPr>
           <w:rStyle w:val="CitaCar"/>
         </w:rPr>
-        <w:t xml:space="preserve">Las </w:t>
-      </w:r>
-      <w:proofErr w:type="spellStart"/>
-      <w:r>
-        <w:rPr>
-          <w:rStyle w:val="CitaCar"/>
-        </w:rPr>
-        <w:t>icoesferas</w:t>
-      </w:r>
-      <w:proofErr w:type="spellEnd"/>
-      <w:r>
-        <w:rPr>
-          <w:rStyle w:val="CitaCar"/>
-        </w:rPr>
-        <w:t xml:space="preserve"> son esferas compuestas solamente por triángulos. La forma de la que parten las </w:t>
-      </w:r>
-      <w:proofErr w:type="spellStart"/>
-      <w:r>
-        <w:rPr>
-          <w:rStyle w:val="CitaCar"/>
-        </w:rPr>
-        <w:t>icoesferas</w:t>
-      </w:r>
-      <w:proofErr w:type="spellEnd"/>
-      <w:r>
-        <w:rPr>
-          <w:rStyle w:val="CitaCar"/>
-        </w:rPr>
-        <w:t xml:space="preserve"> es el icosaedro.</w:t>
+        <w:t>Las icoesferas son esferas compuestas solamente por triángulos. La forma de la que parten las icoesferas es el icosaedro.</w:t>
       </w:r>
     </w:p>
   </w:footnote>
@@ -12140,8 +13452,13 @@
     <w:rsid w:val="003876EE"/>
     <w:rsid w:val="003E6853"/>
     <w:rsid w:val="00430B42"/>
+    <w:rsid w:val="005D49AD"/>
     <w:rsid w:val="009B2354"/>
+    <w:rsid w:val="009E04D1"/>
+    <w:rsid w:val="00B2277A"/>
     <w:rsid w:val="00BA4740"/>
+    <w:rsid w:val="00C87A8D"/>
+    <w:rsid w:val="00D543FE"/>
     <w:rsid w:val="00D9401B"/>
     <w:rsid w:val="00D944A9"/>
     <w:rsid w:val="00E6184A"/>

</xml_diff>